<commit_message>
Updated test block diagram
</commit_message>
<xml_diff>
--- a/Experiments/EXP-02/02_Accumulator_and_Dyno.docx
+++ b/Experiments/EXP-02/02_Accumulator_and_Dyno.docx
@@ -1,6 +1,6 @@
 
 <file path=word/document.xml><?xml version="1.0" encoding="utf-8"?>
-<w:document xmlns:wpc="http://schemas.microsoft.com/office/word/2010/wordprocessingCanvas" xmlns:mo="http://schemas.microsoft.com/office/mac/office/2008/main" xmlns:mc="http://schemas.openxmlformats.org/markup-compatibility/2006" xmlns:mv="urn:schemas-microsoft-com:mac:vml" xmlns:o="urn:schemas-microsoft-com:office:office" xmlns:r="http://schemas.openxmlformats.org/officeDocument/2006/relationships" xmlns:m="http://schemas.openxmlformats.org/officeDocument/2006/math" xmlns:v="urn:schemas-microsoft-com:vml" xmlns:wp14="http://schemas.microsoft.com/office/word/2010/wordprocessingDrawing" xmlns:wp="http://schemas.openxmlformats.org/drawingml/2006/wordprocessingDrawing" xmlns:w10="urn:schemas-microsoft-com:office:word" xmlns:w="http://schemas.openxmlformats.org/wordprocessingml/2006/main" xmlns:w14="http://schemas.microsoft.com/office/word/2010/wordml" xmlns:wpg="http://schemas.microsoft.com/office/word/2010/wordprocessingGroup" xmlns:wpi="http://schemas.microsoft.com/office/word/2010/wordprocessingInk" xmlns:wne="http://schemas.microsoft.com/office/word/2006/wordml" xmlns:wps="http://schemas.microsoft.com/office/word/2010/wordprocessingShape" mc:Ignorable="w14 wp14">
+<w:document xmlns:wpc="http://schemas.microsoft.com/office/word/2010/wordprocessingCanvas" xmlns:mc="http://schemas.openxmlformats.org/markup-compatibility/2006" xmlns:o="urn:schemas-microsoft-com:office:office" xmlns:r="http://schemas.openxmlformats.org/officeDocument/2006/relationships" xmlns:m="http://schemas.openxmlformats.org/officeDocument/2006/math" xmlns:v="urn:schemas-microsoft-com:vml" xmlns:wp14="http://schemas.microsoft.com/office/word/2010/wordprocessingDrawing" xmlns:wp="http://schemas.openxmlformats.org/drawingml/2006/wordprocessingDrawing" xmlns:w10="urn:schemas-microsoft-com:office:word" xmlns:w="http://schemas.openxmlformats.org/wordprocessingml/2006/main" xmlns:w14="http://schemas.microsoft.com/office/word/2010/wordml" xmlns:w15="http://schemas.microsoft.com/office/word/2012/wordml" xmlns:wpg="http://schemas.microsoft.com/office/word/2010/wordprocessingGroup" xmlns:wpi="http://schemas.microsoft.com/office/word/2010/wordprocessingInk" xmlns:wne="http://schemas.microsoft.com/office/word/2006/wordml" xmlns:wps="http://schemas.microsoft.com/office/word/2010/wordprocessingShape" mc:Ignorable="w14 w15 wp14">
   <w:body>
     <w:sdt>
       <w:sdtPr>
@@ -16,6 +16,7 @@
           <w:r>
             <w:rPr>
               <w:noProof/>
+              <w:lang w:eastAsia="zh-CN"/>
             </w:rPr>
             <mc:AlternateContent>
               <mc:Choice Requires="wps">
@@ -55,14 +56,14 @@
                             </a:ln>
                             <a:extLst>
                               <a:ext uri="{909E8E84-426E-40dd-AFC4-6F175D3DCCD1}">
-                                <a14:hiddenFill xmlns:a14="http://schemas.microsoft.com/office/drawing/2010/main">
+                                <a14:hiddenFill xmlns:a14="http://schemas.microsoft.com/office/drawing/2010/main" xmlns:w="http://schemas.openxmlformats.org/wordprocessingml/2006/main" xmlns:w10="urn:schemas-microsoft-com:office:word" xmlns:v="urn:schemas-microsoft-com:vml" xmlns:o="urn:schemas-microsoft-com:office:office" xmlns:mv="urn:schemas-microsoft-com:mac:vml" xmlns:mo="http://schemas.microsoft.com/office/mac/office/2008/main" xmlns="">
                                   <a:solidFill>
                                     <a:srgbClr val="FFFFFF"/>
                                   </a:solidFill>
                                 </a14:hiddenFill>
                               </a:ext>
                               <a:ext uri="{91240B29-F687-4f45-9708-019B960494DF}">
-                                <a14:hiddenLine xmlns:a14="http://schemas.microsoft.com/office/drawing/2010/main" w="9525">
+                                <a14:hiddenLine xmlns:a14="http://schemas.microsoft.com/office/drawing/2010/main" xmlns:w="http://schemas.openxmlformats.org/wordprocessingml/2006/main" xmlns:w10="urn:schemas-microsoft-com:office:word" xmlns:v="urn:schemas-microsoft-com:vml" xmlns:o="urn:schemas-microsoft-com:office:office" xmlns:mv="urn:schemas-microsoft-com:mac:vml" xmlns:mo="http://schemas.microsoft.com/office/mac/office/2008/main" xmlns="" w="9525">
                                   <a:solidFill>
                                     <a:srgbClr val="000000"/>
                                   </a:solidFill>
@@ -141,7 +142,7 @@
               </mc:Choice>
               <mc:Fallback>
                 <w:pict>
-                  <v:rect id="Rectangle 2" o:spid="_x0000_s1026" style="position:absolute;margin-left:33.85pt;margin-top:717.15pt;width:540pt;height:30.6pt;z-index:251656192;visibility:visible;mso-wrap-style:square;mso-width-percent:0;mso-height-percent:0;mso-wrap-distance-left:9pt;mso-wrap-distance-top:0;mso-wrap-distance-right:9pt;mso-wrap-distance-bottom:0;mso-position-horizontal:absolute;mso-position-horizontal-relative:page;mso-position-vertical:absolute;mso-position-vertical-relative:page;mso-width-percent:0;mso-height-percent:0;mso-width-relative:page;mso-height-relative:page;v-text-anchor:top" o:gfxdata="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" filled="f" stroked="f">
+                  <v:rect w14:anchorId="09D0EACA" id="Rectangle 2" o:spid="_x0000_s1026" style="position:absolute;margin-left:33.85pt;margin-top:717.15pt;width:540pt;height:30.6pt;z-index:251656192;visibility:visible;mso-wrap-style:square;mso-width-percent:0;mso-height-percent:0;mso-wrap-distance-left:9pt;mso-wrap-distance-top:0;mso-wrap-distance-right:9pt;mso-wrap-distance-bottom:0;mso-position-horizontal:absolute;mso-position-horizontal-relative:page;mso-position-vertical:absolute;mso-position-vertical-relative:page;mso-width-percent:0;mso-height-percent:0;mso-width-relative:page;mso-height-relative:page;v-text-anchor:top" o:gfxdata="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" filled="f" stroked="f">
                     <v:textbox>
                       <w:txbxContent>
                         <w:p>
@@ -202,6 +203,7 @@
           <w:r>
             <w:rPr>
               <w:noProof/>
+              <w:lang w:eastAsia="zh-CN"/>
             </w:rPr>
             <mc:AlternateContent>
               <mc:Choice Requires="wps">
@@ -247,7 +249,7 @@
                             <a:effectLst/>
                             <a:extLst>
                               <a:ext uri="{91240B29-F687-4f45-9708-019B960494DF}">
-                                <a14:hiddenLine xmlns:a14="http://schemas.microsoft.com/office/drawing/2010/main" w="19050">
+                                <a14:hiddenLine xmlns:a14="http://schemas.microsoft.com/office/drawing/2010/main" xmlns:w="http://schemas.openxmlformats.org/wordprocessingml/2006/main" xmlns:w10="urn:schemas-microsoft-com:office:word" xmlns:v="urn:schemas-microsoft-com:vml" xmlns:o="urn:schemas-microsoft-com:office:office" xmlns:mv="urn:schemas-microsoft-com:mac:vml" xmlns:mo="http://schemas.microsoft.com/office/mac/office/2008/main" xmlns="" w="19050">
                                   <a:solidFill>
                                     <a:srgbClr val="4A7EBB"/>
                                   </a:solidFill>
@@ -257,7 +259,7 @@
                                 </a14:hiddenLine>
                               </a:ext>
                               <a:ext uri="{AF507438-7753-43e0-B8FC-AC1667EBCBE1}">
-                                <a14:hiddenEffects xmlns:a14="http://schemas.microsoft.com/office/drawing/2010/main">
+                                <a14:hiddenEffects xmlns:a14="http://schemas.microsoft.com/office/drawing/2010/main" xmlns:w="http://schemas.openxmlformats.org/wordprocessingml/2006/main" xmlns:w10="urn:schemas-microsoft-com:office:word" xmlns:v="urn:schemas-microsoft-com:vml" xmlns:o="urn:schemas-microsoft-com:office:office" xmlns:mv="urn:schemas-microsoft-com:mac:vml" xmlns:mo="http://schemas.microsoft.com/office/mac/office/2008/main" xmlns="">
                                   <a:effectLst>
                                     <a:outerShdw blurRad="63500" dist="26940" dir="5400000" algn="ctr" rotWithShape="0">
                                       <a:srgbClr val="000000">
@@ -284,9 +286,9 @@
                   </wp:anchor>
                 </w:drawing>
               </mc:Choice>
-              <mc:Fallback xmlns:w15="http://schemas.microsoft.com/office/word/2012/wordml">
+              <mc:Fallback>
                 <w:pict>
-                  <v:rect w14:anchorId="32E3831B" id="Rectangle 4" o:spid="_x0000_s1026" style="position:absolute;margin-left:21.6pt;margin-top:36pt;width:568.8pt;height:17.6pt;z-index:251658240;visibility:visible;mso-wrap-style:square;mso-width-percent:0;mso-height-percent:0;mso-wrap-distance-left:9pt;mso-wrap-distance-top:0;mso-wrap-distance-right:9pt;mso-wrap-distance-bottom:0;mso-position-horizontal:absolute;mso-position-horizontal-relative:page;mso-position-vertical:absolute;mso-position-vertical-relative:page;mso-width-percent:0;mso-height-percent:0;mso-width-relative:page;mso-height-relative:page;v-text-anchor:top" o:gfxdata="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" fillcolor="#8db3e2 [1311]" stroked="f">
+                  <v:rect w14:anchorId="72FD0EB6" id="Rectangle 4" o:spid="_x0000_s1026" style="position:absolute;margin-left:21.6pt;margin-top:36pt;width:568.8pt;height:17.6pt;z-index:251658240;visibility:visible;mso-wrap-style:square;mso-width-percent:0;mso-height-percent:0;mso-wrap-distance-left:9pt;mso-wrap-distance-top:0;mso-wrap-distance-right:9pt;mso-wrap-distance-bottom:0;mso-position-horizontal:absolute;mso-position-horizontal-relative:page;mso-position-vertical:absolute;mso-position-vertical-relative:page;mso-width-percent:0;mso-height-percent:0;mso-width-relative:page;mso-height-relative:page;v-text-anchor:top" o:gfxdata="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" fillcolor="#8db3e2 [1311]" stroked="f">
                     <v:textbox inset=",7.2pt,,7.2pt"/>
                     <w10:wrap anchorx="page" anchory="page"/>
                   </v:rect>
@@ -297,6 +299,7 @@
           <w:r>
             <w:rPr>
               <w:noProof/>
+              <w:lang w:eastAsia="zh-CN"/>
             </w:rPr>
             <mc:AlternateContent>
               <mc:Choice Requires="wpg">
@@ -354,7 +357,7 @@
                               </a:ln>
                               <a:extLst>
                                 <a:ext uri="{909E8E84-426E-40dd-AFC4-6F175D3DCCD1}">
-                                  <a14:hiddenFill xmlns:a14="http://schemas.microsoft.com/office/drawing/2010/main">
+                                  <a14:hiddenFill xmlns:a14="http://schemas.microsoft.com/office/drawing/2010/main" xmlns:w="http://schemas.openxmlformats.org/wordprocessingml/2006/main" xmlns:w10="urn:schemas-microsoft-com:office:word" xmlns:v="urn:schemas-microsoft-com:vml" xmlns:o="urn:schemas-microsoft-com:office:office" xmlns:mv="urn:schemas-microsoft-com:mac:vml" xmlns:mo="http://schemas.microsoft.com/office/mac/office/2008/main" xmlns="">
                                     <a:noFill/>
                                   </a14:hiddenFill>
                                 </a:ext>
@@ -386,7 +389,7 @@
                               </a:ln>
                               <a:extLst>
                                 <a:ext uri="{909E8E84-426E-40dd-AFC4-6F175D3DCCD1}">
-                                  <a14:hiddenFill xmlns:a14="http://schemas.microsoft.com/office/drawing/2010/main">
+                                  <a14:hiddenFill xmlns:a14="http://schemas.microsoft.com/office/drawing/2010/main" xmlns:w="http://schemas.openxmlformats.org/wordprocessingml/2006/main" xmlns:w10="urn:schemas-microsoft-com:office:word" xmlns:v="urn:schemas-microsoft-com:vml" xmlns:o="urn:schemas-microsoft-com:office:office" xmlns:mv="urn:schemas-microsoft-com:mac:vml" xmlns:mo="http://schemas.microsoft.com/office/mac/office/2008/main" xmlns="">
                                     <a:noFill/>
                                   </a14:hiddenFill>
                                 </a:ext>
@@ -406,9 +409,9 @@
                   </wp:anchor>
                 </w:drawing>
               </mc:Choice>
-              <mc:Fallback xmlns:w15="http://schemas.microsoft.com/office/word/2012/wordml">
+              <mc:Fallback>
                 <w:pict>
-                  <v:group w14:anchorId="0FE97CA3" id="Group 9" o:spid="_x0000_s1026" style="position:absolute;margin-left:21.6pt;margin-top:702pt;width:568.8pt;height:54.05pt;z-index:-251661312;mso-position-horizontal-relative:page;mso-position-vertical-relative:page" coordorigin="432,13608" coordsize="11376,1081" o:gfxdata="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">
+                  <v:group w14:anchorId="7D3E45BF" id="Group 9" o:spid="_x0000_s1026" style="position:absolute;margin-left:21.6pt;margin-top:702pt;width:568.8pt;height:54.05pt;z-index:-251661312;mso-position-horizontal-relative:page;mso-position-vertical-relative:page" coordorigin="432,13608" coordsize="11376,1081" o:gfxdata="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">
                     <v:shapetype id="_x0000_t32" coordsize="21600,21600" o:spt="32" o:oned="t" path="m,l21600,21600e" filled="f">
                       <v:path arrowok="t" fillok="f" o:connecttype="none"/>
                       <o:lock v:ext="edit" shapetype="t"/>
@@ -424,6 +427,7 @@
           <w:r>
             <w:rPr>
               <w:noProof/>
+              <w:lang w:eastAsia="zh-CN"/>
             </w:rPr>
             <mc:AlternateContent>
               <mc:Choice Requires="wpg">
@@ -476,14 +480,14 @@
                               </a:ln>
                               <a:extLst>
                                 <a:ext uri="{909E8E84-426E-40dd-AFC4-6F175D3DCCD1}">
-                                  <a14:hiddenFill xmlns:a14="http://schemas.microsoft.com/office/drawing/2010/main">
+                                  <a14:hiddenFill xmlns:a14="http://schemas.microsoft.com/office/drawing/2010/main" xmlns:w="http://schemas.openxmlformats.org/wordprocessingml/2006/main" xmlns:w10="urn:schemas-microsoft-com:office:word" xmlns:v="urn:schemas-microsoft-com:vml" xmlns:o="urn:schemas-microsoft-com:office:office" xmlns:mv="urn:schemas-microsoft-com:mac:vml" xmlns:mo="http://schemas.microsoft.com/office/mac/office/2008/main" xmlns="">
                                     <a:solidFill>
                                       <a:srgbClr val="FFFFFF"/>
                                     </a:solidFill>
                                   </a14:hiddenFill>
                                 </a:ext>
                                 <a:ext uri="{91240B29-F687-4f45-9708-019B960494DF}">
-                                  <a14:hiddenLine xmlns:a14="http://schemas.microsoft.com/office/drawing/2010/main" w="9525">
+                                  <a14:hiddenLine xmlns:a14="http://schemas.microsoft.com/office/drawing/2010/main" xmlns:w="http://schemas.openxmlformats.org/wordprocessingml/2006/main" xmlns:w10="urn:schemas-microsoft-com:office:word" xmlns:v="urn:schemas-microsoft-com:vml" xmlns:o="urn:schemas-microsoft-com:office:office" xmlns:mv="urn:schemas-microsoft-com:mac:vml" xmlns:mo="http://schemas.microsoft.com/office/mac/office/2008/main" xmlns="" w="9525">
                                     <a:solidFill>
                                       <a:srgbClr val="000000"/>
                                     </a:solidFill>
@@ -543,7 +547,7 @@
                               </a:ln>
                               <a:extLst>
                                 <a:ext uri="{909E8E84-426E-40dd-AFC4-6F175D3DCCD1}">
-                                  <a14:hiddenFill xmlns:a14="http://schemas.microsoft.com/office/drawing/2010/main">
+                                  <a14:hiddenFill xmlns:a14="http://schemas.microsoft.com/office/drawing/2010/main" xmlns:w="http://schemas.openxmlformats.org/wordprocessingml/2006/main" xmlns:w10="urn:schemas-microsoft-com:office:word" xmlns:v="urn:schemas-microsoft-com:vml" xmlns:o="urn:schemas-microsoft-com:office:office" xmlns:mv="urn:schemas-microsoft-com:mac:vml" xmlns:mo="http://schemas.microsoft.com/office/mac/office/2008/main" xmlns="">
                                     <a:noFill/>
                                   </a14:hiddenFill>
                                 </a:ext>
@@ -570,14 +574,14 @@
                               </a:ln>
                               <a:extLst>
                                 <a:ext uri="{909E8E84-426E-40dd-AFC4-6F175D3DCCD1}">
-                                  <a14:hiddenFill xmlns:a14="http://schemas.microsoft.com/office/drawing/2010/main">
+                                  <a14:hiddenFill xmlns:a14="http://schemas.microsoft.com/office/drawing/2010/main" xmlns:w="http://schemas.openxmlformats.org/wordprocessingml/2006/main" xmlns:w10="urn:schemas-microsoft-com:office:word" xmlns:v="urn:schemas-microsoft-com:vml" xmlns:o="urn:schemas-microsoft-com:office:office" xmlns:mv="urn:schemas-microsoft-com:mac:vml" xmlns:mo="http://schemas.microsoft.com/office/mac/office/2008/main" xmlns="">
                                     <a:solidFill>
                                       <a:srgbClr val="FFFFFF"/>
                                     </a:solidFill>
                                   </a14:hiddenFill>
                                 </a:ext>
                                 <a:ext uri="{91240B29-F687-4f45-9708-019B960494DF}">
-                                  <a14:hiddenLine xmlns:a14="http://schemas.microsoft.com/office/drawing/2010/main" w="9525">
+                                  <a14:hiddenLine xmlns:a14="http://schemas.microsoft.com/office/drawing/2010/main" xmlns:w="http://schemas.openxmlformats.org/wordprocessingml/2006/main" xmlns:w10="urn:schemas-microsoft-com:office:word" xmlns:v="urn:schemas-microsoft-com:vml" xmlns:o="urn:schemas-microsoft-com:office:office" xmlns:mv="urn:schemas-microsoft-com:mac:vml" xmlns:mo="http://schemas.microsoft.com/office/mac/office/2008/main" xmlns="" w="9525">
                                     <a:solidFill>
                                       <a:srgbClr val="000000"/>
                                     </a:solidFill>
@@ -632,12 +636,12 @@
               </mc:Choice>
               <mc:Fallback>
                 <w:pict>
-                  <v:group id="Group 15" o:spid="_x0000_s1027" style="position:absolute;margin-left:364.5pt;margin-top:-385.65pt;width:143.25pt;height:60.75pt;z-index:251660288" coordorigin="8895,1230" coordsize="2865,1215" o:gfxdata="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">
-                    <v:shapetype id="_x0000_t202" coordsize="21600,21600" o:spt="202" path="m0,0l0,21600,21600,21600,21600,0xe">
+                  <v:group w14:anchorId="70B74C37" id="Group 15" o:spid="_x0000_s1027" style="position:absolute;margin-left:364.5pt;margin-top:-385.7pt;width:143.25pt;height:60.75pt;z-index:251660288" coordorigin="8895,1230" coordsize="2865,1215" o:gfxdata="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">
+                    <v:shapetype id="_x0000_t202" coordsize="21600,21600" o:spt="202" path="m,l,21600r21600,l21600,xe">
                       <v:stroke joinstyle="miter"/>
                       <v:path gradientshapeok="t" o:connecttype="rect"/>
                     </v:shapetype>
-                    <v:shape id="Text Box 16" o:spid="_x0000_s1028" type="#_x0000_t202" style="position:absolute;left:10290;top:1230;width:1470;height:1215;visibility:visible;mso-wrap-style:square;v-text-anchor:top" o:gfxdata="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" filled="f" stroked="f">
+                    <v:shape id="Text Box 16" o:spid="_x0000_s1028" type="#_x0000_t202" style="position:absolute;left:10290;top:1230;width:1470;height:1215;visibility:visible;mso-wrap-style:square;v-text-anchor:top" o:gfxdata="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" filled="f" stroked="f">
                       <v:textbox>
                         <w:txbxContent>
                           <w:p>
@@ -660,12 +664,8 @@
                         </w:txbxContent>
                       </v:textbox>
                     </v:shape>
-                    <v:shapetype id="_x0000_t32" coordsize="21600,21600" o:spt="32" o:oned="t" path="m0,0l21600,21600e" filled="f">
-                      <v:path arrowok="t" fillok="f" o:connecttype="none"/>
-                      <o:lock v:ext="edit" shapetype="t"/>
-                    </v:shapetype>
-                    <v:shape id="AutoShape 17" o:spid="_x0000_s1029" type="#_x0000_t32" style="position:absolute;left:10290;top:1590;width:0;height:630;visibility:visible;mso-wrap-style:square" o:connectortype="straight" o:gfxdata="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" strokecolor="white" strokeweight="1.5pt"/>
-                    <v:shape id="Text Box 18" o:spid="_x0000_s1030" type="#_x0000_t202" style="position:absolute;left:8895;top:1455;width:1365;height:630;visibility:visible;mso-wrap-style:square;v-text-anchor:top" o:gfxdata="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" filled="f" stroked="f">
+                    <v:shape id="AutoShape 17" o:spid="_x0000_s1029" type="#_x0000_t32" style="position:absolute;left:10290;top:1590;width:0;height:630;visibility:visible;mso-wrap-style:square" o:connectortype="straight" o:gfxdata="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" strokecolor="white" strokeweight="1.5pt"/>
+                    <v:shape id="Text Box 18" o:spid="_x0000_s1030" type="#_x0000_t202" style="position:absolute;left:8895;top:1455;width:1365;height:630;visibility:visible;mso-wrap-style:square;v-text-anchor:top" o:gfxdata="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" filled="f" stroked="f">
                       <v:textbox>
                         <w:txbxContent>
                           <w:p>
@@ -703,6 +703,7 @@
           <w:r>
             <w:rPr>
               <w:noProof/>
+              <w:lang w:eastAsia="zh-CN"/>
             </w:rPr>
             <mc:AlternateContent>
               <mc:Choice Requires="wps">
@@ -742,14 +743,14 @@
                             </a:ln>
                             <a:extLst>
                               <a:ext uri="{909E8E84-426E-40dd-AFC4-6F175D3DCCD1}">
-                                <a14:hiddenFill xmlns:a14="http://schemas.microsoft.com/office/drawing/2010/main">
+                                <a14:hiddenFill xmlns:a14="http://schemas.microsoft.com/office/drawing/2010/main" xmlns:w="http://schemas.openxmlformats.org/wordprocessingml/2006/main" xmlns:w10="urn:schemas-microsoft-com:office:word" xmlns:v="urn:schemas-microsoft-com:vml" xmlns:o="urn:schemas-microsoft-com:office:office" xmlns:mv="urn:schemas-microsoft-com:mac:vml" xmlns:mo="http://schemas.microsoft.com/office/mac/office/2008/main" xmlns="">
                                   <a:solidFill>
                                     <a:srgbClr val="FFFFFF"/>
                                   </a:solidFill>
                                 </a14:hiddenFill>
                               </a:ext>
                               <a:ext uri="{91240B29-F687-4f45-9708-019B960494DF}">
-                                <a14:hiddenLine xmlns:a14="http://schemas.microsoft.com/office/drawing/2010/main" w="9525">
+                                <a14:hiddenLine xmlns:a14="http://schemas.microsoft.com/office/drawing/2010/main" xmlns:w="http://schemas.openxmlformats.org/wordprocessingml/2006/main" xmlns:w10="urn:schemas-microsoft-com:office:word" xmlns:v="urn:schemas-microsoft-com:vml" xmlns:o="urn:schemas-microsoft-com:office:office" xmlns:mv="urn:schemas-microsoft-com:mac:vml" xmlns:mo="http://schemas.microsoft.com/office/mac/office/2008/main" xmlns="" w="9525">
                                   <a:solidFill>
                                     <a:srgbClr val="000000"/>
                                   </a:solidFill>
@@ -898,7 +899,7 @@
               </mc:Choice>
               <mc:Fallback>
                 <w:pict>
-                  <v:rect id="Rectangle 3" o:spid="_x0000_s1031" style="position:absolute;margin-left:33.8pt;margin-top:392.4pt;width:479.2pt;height:269.15pt;z-index:251657216;visibility:visible;mso-wrap-style:square;mso-width-percent:0;mso-height-percent:0;mso-wrap-distance-left:9pt;mso-wrap-distance-top:0;mso-wrap-distance-right:9pt;mso-wrap-distance-bottom:0;mso-position-horizontal:absolute;mso-position-horizontal-relative:page;mso-position-vertical:absolute;mso-position-vertical-relative:page;mso-width-percent:0;mso-height-percent:0;mso-width-relative:page;mso-height-relative:page;v-text-anchor:top" o:gfxdata="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" filled="f" stroked="f">
+                  <v:rect w14:anchorId="60ABCF61" id="Rectangle 3" o:spid="_x0000_s1031" style="position:absolute;margin-left:33.8pt;margin-top:392.4pt;width:479.2pt;height:269.15pt;z-index:251657216;visibility:visible;mso-wrap-style:square;mso-width-percent:0;mso-height-percent:0;mso-wrap-distance-left:9pt;mso-wrap-distance-top:0;mso-wrap-distance-right:9pt;mso-wrap-distance-bottom:0;mso-position-horizontal:absolute;mso-position-horizontal-relative:page;mso-position-vertical:absolute;mso-position-vertical-relative:page;mso-width-percent:0;mso-height-percent:0;mso-width-relative:page;mso-height-relative:page;v-text-anchor:top" o:gfxdata="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" filled="f" stroked="f">
                     <v:textbox>
                       <w:txbxContent>
                         <w:sdt>
@@ -1411,20 +1412,16 @@
                 <w:noProof/>
                 <w:webHidden/>
               </w:rPr>
-            </w:r>
-            <w:r>
-              <w:rPr>
-                <w:noProof/>
-                <w:webHidden/>
-              </w:rPr>
               <w:fldChar w:fldCharType="separate"/>
             </w:r>
             <w:r>
               <w:rPr>
-                <w:noProof/>
-                <w:webHidden/>
-              </w:rPr>
-              <w:t>4</w:t>
+                <w:b w:val="0"/>
+                <w:bCs/>
+                <w:noProof/>
+                <w:webHidden/>
+              </w:rPr>
+              <w:t>Error! Bookmark not defined.</w:t>
             </w:r>
             <w:r>
               <w:rPr>
@@ -1494,7 +1491,7 @@
                 <w:noProof/>
                 <w:webHidden/>
               </w:rPr>
-              <w:t>5</w:t>
+              <w:t>4</w:t>
             </w:r>
             <w:r>
               <w:rPr>
@@ -1566,7 +1563,7 @@
                 <w:noProof/>
                 <w:webHidden/>
               </w:rPr>
-              <w:t>6</w:t>
+              <w:t>5</w:t>
             </w:r>
             <w:r>
               <w:rPr>
@@ -1638,7 +1635,7 @@
                 <w:noProof/>
                 <w:webHidden/>
               </w:rPr>
-              <w:t>6</w:t>
+              <w:t>5</w:t>
             </w:r>
             <w:r>
               <w:rPr>
@@ -1708,7 +1705,7 @@
                 <w:noProof/>
                 <w:webHidden/>
               </w:rPr>
-              <w:t>6</w:t>
+              <w:t>5</w:t>
             </w:r>
             <w:r>
               <w:rPr>
@@ -1765,20 +1762,16 @@
                 <w:noProof/>
                 <w:webHidden/>
               </w:rPr>
-            </w:r>
-            <w:r>
-              <w:rPr>
-                <w:noProof/>
-                <w:webHidden/>
-              </w:rPr>
               <w:fldChar w:fldCharType="separate"/>
             </w:r>
             <w:r>
               <w:rPr>
-                <w:noProof/>
-                <w:webHidden/>
-              </w:rPr>
-              <w:t>6</w:t>
+                <w:b w:val="0"/>
+                <w:bCs/>
+                <w:noProof/>
+                <w:webHidden/>
+              </w:rPr>
+              <w:t>Error! Bookmark not defined.</w:t>
             </w:r>
             <w:r>
               <w:rPr>
@@ -1835,20 +1828,16 @@
                 <w:noProof/>
                 <w:webHidden/>
               </w:rPr>
-            </w:r>
-            <w:r>
-              <w:rPr>
-                <w:noProof/>
-                <w:webHidden/>
-              </w:rPr>
               <w:fldChar w:fldCharType="separate"/>
             </w:r>
             <w:r>
               <w:rPr>
-                <w:noProof/>
-                <w:webHidden/>
-              </w:rPr>
-              <w:t>6</w:t>
+                <w:b w:val="0"/>
+                <w:bCs/>
+                <w:noProof/>
+                <w:webHidden/>
+              </w:rPr>
+              <w:t>Error! Bookmark not defined.</w:t>
             </w:r>
             <w:r>
               <w:rPr>
@@ -1918,7 +1907,7 @@
                 <w:noProof/>
                 <w:webHidden/>
               </w:rPr>
-              <w:t>6</w:t>
+              <w:t>5</w:t>
             </w:r>
             <w:r>
               <w:rPr>
@@ -1990,7 +1979,7 @@
                 <w:noProof/>
                 <w:webHidden/>
               </w:rPr>
-              <w:t>7</w:t>
+              <w:t>6</w:t>
             </w:r>
             <w:r>
               <w:rPr>
@@ -2213,11 +2202,9 @@
         </w:numPr>
         <w:spacing w:line="276" w:lineRule="auto"/>
       </w:pPr>
-      <w:proofErr w:type="spellStart"/>
       <w:r>
         <w:t>Multimeter</w:t>
       </w:r>
-      <w:proofErr w:type="spellEnd"/>
     </w:p>
     <w:p>
       <w:pPr>
@@ -2251,11 +2238,9 @@
           <w:numId w:val="8"/>
         </w:numPr>
       </w:pPr>
-      <w:proofErr w:type="spellStart"/>
       <w:r>
         <w:t>TeamViewer</w:t>
       </w:r>
-      <w:proofErr w:type="spellEnd"/>
     </w:p>
     <w:p>
       <w:pPr>
@@ -2299,14 +2284,14 @@
       <w:pPr>
         <w:keepNext/>
       </w:pPr>
-      <w:commentRangeStart w:id="5"/>
       <w:r>
         <w:rPr>
           <w:noProof/>
+          <w:lang w:eastAsia="zh-CN"/>
         </w:rPr>
         <w:drawing>
-          <wp:inline distT="0" distB="0" distL="0" distR="0" wp14:anchorId="10D0B2B0" wp14:editId="1FA04FA0">
-            <wp:extent cx="5270499" cy="7238230"/>
+          <wp:inline distT="0" distB="0" distL="0" distR="0" wp14:anchorId="10D0B2B0" wp14:editId="76F9F693">
+            <wp:extent cx="5270499" cy="7238229"/>
             <wp:effectExtent l="0" t="0" r="6985" b="1270"/>
             <wp:docPr id="3" name="Picture 3"/>
             <wp:cNvGraphicFramePr>
@@ -2320,7 +2305,7 @@
                     <pic:cNvPicPr/>
                   </pic:nvPicPr>
                   <pic:blipFill>
-                    <a:blip r:embed="rId10">
+                    <a:blip r:embed="rId9">
                       <a:extLst>
                         <a:ext uri="{28A0092B-C50C-407E-A947-70E740481C1C}">
                           <a14:useLocalDpi xmlns:a14="http://schemas.microsoft.com/office/drawing/2010/main" val="0"/>
@@ -2334,7 +2319,7 @@
                   <pic:spPr>
                     <a:xfrm>
                       <a:off x="0" y="0"/>
-                      <a:ext cx="5270499" cy="7238230"/>
+                      <a:ext cx="5270499" cy="7238229"/>
                     </a:xfrm>
                     <a:prstGeom prst="rect">
                       <a:avLst/>
@@ -2346,13 +2331,6 @@
           </wp:inline>
         </w:drawing>
       </w:r>
-      <w:commentRangeEnd w:id="5"/>
-      <w:r>
-        <w:rPr>
-          <w:rStyle w:val="CommentReference"/>
-        </w:rPr>
-        <w:commentReference w:id="5"/>
-      </w:r>
     </w:p>
     <w:p>
       <w:pPr>
@@ -2362,27 +2340,14 @@
       <w:r>
         <w:t xml:space="preserve">Figure </w:t>
       </w:r>
-      <w:r>
-        <w:fldChar w:fldCharType="begin"/>
-      </w:r>
-      <w:r>
-        <w:instrText xml:space="preserve"> SEQ Figure \* ARABIC </w:instrText>
-      </w:r>
-      <w:r>
-        <w:fldChar w:fldCharType="separate"/>
-      </w:r>
-      <w:r>
-        <w:rPr>
-          <w:noProof/>
-        </w:rPr>
-        <w:t>2</w:t>
-      </w:r>
-      <w:r>
-        <w:rPr>
-          <w:noProof/>
-        </w:rPr>
-        <w:fldChar w:fldCharType="end"/>
-      </w:r>
+      <w:fldSimple w:instr=" SEQ Figure \* ARABIC ">
+        <w:r>
+          <w:rPr>
+            <w:noProof/>
+          </w:rPr>
+          <w:t>1</w:t>
+        </w:r>
+      </w:fldSimple>
       <w:r>
         <w:t xml:space="preserve"> Full 4 cell test</w:t>
       </w:r>
@@ -2393,11 +2358,11 @@
       <w:pPr>
         <w:pStyle w:val="Heading1"/>
       </w:pPr>
-      <w:bookmarkStart w:id="6" w:name="_Toc474956226"/>
+      <w:bookmarkStart w:id="5" w:name="_Toc474956226"/>
       <w:r>
         <w:t>Software Setup</w:t>
       </w:r>
-      <w:bookmarkEnd w:id="6"/>
+      <w:bookmarkEnd w:id="5"/>
     </w:p>
     <w:p>
       <w:pPr>
@@ -2418,15 +2383,7 @@
         </w:numPr>
       </w:pPr>
       <w:r>
-        <w:t xml:space="preserve">Leave the </w:t>
-      </w:r>
-      <w:proofErr w:type="spellStart"/>
-      <w:r>
-        <w:t>Dyno</w:t>
-      </w:r>
-      <w:proofErr w:type="spellEnd"/>
-      <w:r>
-        <w:t xml:space="preserve"> Room and login into the remote PC.</w:t>
+        <w:t>Leave the Dyno Room and login into the remote PC.</w:t>
       </w:r>
     </w:p>
     <w:p>
@@ -2437,15 +2394,12 @@
         </w:numPr>
       </w:pPr>
       <w:r>
-        <w:t xml:space="preserve">Launch </w:t>
-      </w:r>
-      <w:proofErr w:type="spellStart"/>
-      <w:r>
-        <w:t>Teamviewer</w:t>
-      </w:r>
-      <w:proofErr w:type="spellEnd"/>
-      <w:r>
-        <w:t xml:space="preserve"> and enter the following Partner  ID:  554547715.</w:t>
+        <w:t xml:space="preserve">Launch Teamviewer and enter the following Partner  </w:t>
+      </w:r>
+      <w:bookmarkStart w:id="6" w:name="_GoBack"/>
+      <w:bookmarkEnd w:id="6"/>
+      <w:r>
+        <w:t>ID:  554547715.</w:t>
       </w:r>
     </w:p>
     <w:p>
@@ -2478,15 +2432,7 @@
         </w:numPr>
       </w:pPr>
       <w:r>
-        <w:t xml:space="preserve">Select </w:t>
-      </w:r>
-      <w:proofErr w:type="spellStart"/>
-      <w:r>
-        <w:t>openSUSE</w:t>
-      </w:r>
-      <w:proofErr w:type="spellEnd"/>
-      <w:r>
-        <w:t xml:space="preserve"> and press Start</w:t>
+        <w:t>Select openSUSE and press Start</w:t>
       </w:r>
     </w:p>
     <w:p>
@@ -2497,15 +2443,7 @@
         </w:numPr>
       </w:pPr>
       <w:r>
-        <w:t xml:space="preserve">Once open, Click on the </w:t>
-      </w:r>
-      <w:proofErr w:type="spellStart"/>
-      <w:r>
-        <w:t>Dyno</w:t>
-      </w:r>
-      <w:proofErr w:type="spellEnd"/>
-      <w:r>
-        <w:t xml:space="preserve"> Icon located on the desktop.</w:t>
+        <w:t>Once open, Click on the Dyno Icon located on the desktop.</w:t>
       </w:r>
     </w:p>
     <w:p>
@@ -2523,38 +2461,36 @@
       <w:r>
         <w:t>Now the GUIs will be displayed and you will be able to control your test from there</w:t>
       </w:r>
-      <w:bookmarkStart w:id="7" w:name="_GoBack"/>
+    </w:p>
+    <w:p>
+      <w:pPr>
+        <w:pStyle w:val="Heading1"/>
+        <w:spacing w:line="360" w:lineRule="auto"/>
+      </w:pPr>
+      <w:bookmarkStart w:id="7" w:name="_Toc474956227"/>
+      <w:r>
+        <w:t>Data</w:t>
+      </w:r>
       <w:bookmarkEnd w:id="7"/>
     </w:p>
     <w:p>
-      <w:pPr>
-        <w:pStyle w:val="Heading1"/>
-        <w:spacing w:line="360" w:lineRule="auto"/>
-      </w:pPr>
-      <w:bookmarkStart w:id="8" w:name="_Toc474956227"/>
-      <w:r>
-        <w:t>Data</w:t>
-      </w:r>
-      <w:bookmarkEnd w:id="8"/>
+      <w:r>
+        <w:t>Perform full stress tes</w:t>
+      </w:r>
+      <w:r>
+        <w:t>t.  Ramp the RPM with a given fixed load.  Do not adjust the load while the motor is spinning, this could cause RUD of the motor.</w:t>
+      </w:r>
     </w:p>
     <w:p>
-      <w:r>
-        <w:t>Perform full stress tes</w:t>
-      </w:r>
-      <w:r>
-        <w:t>t.  Ramp the RPM with a given fixed load.  Do not adjust the load while the motor is spinning, this could cause RUD of the motor.</w:t>
-      </w:r>
-    </w:p>
-    <w:p>
       <w:pPr>
         <w:pStyle w:val="Heading2"/>
         <w:spacing w:line="276" w:lineRule="auto"/>
       </w:pPr>
-      <w:bookmarkStart w:id="9" w:name="_Toc474956228"/>
+      <w:bookmarkStart w:id="8" w:name="_Toc474956228"/>
       <w:r>
         <w:t>Desired data</w:t>
       </w:r>
-      <w:bookmarkEnd w:id="9"/>
+      <w:bookmarkEnd w:id="8"/>
     </w:p>
     <w:p>
       <w:r>
@@ -2615,11 +2551,11 @@
       <w:pPr>
         <w:pStyle w:val="Heading2"/>
       </w:pPr>
-      <w:bookmarkStart w:id="10" w:name="_Toc474956231"/>
+      <w:bookmarkStart w:id="9" w:name="_Toc474956231"/>
       <w:r>
         <w:t>Temperature</w:t>
       </w:r>
-      <w:bookmarkEnd w:id="10"/>
+      <w:bookmarkEnd w:id="9"/>
     </w:p>
     <w:p>
       <w:r>
@@ -2669,12 +2605,12 @@
     <w:p>
       <w:pPr>
         <w:sectPr>
-          <w:headerReference w:type="even" r:id="rId12"/>
-          <w:headerReference w:type="default" r:id="rId13"/>
-          <w:footerReference w:type="even" r:id="rId14"/>
-          <w:footerReference w:type="default" r:id="rId15"/>
-          <w:headerReference w:type="first" r:id="rId16"/>
-          <w:footerReference w:type="first" r:id="rId17"/>
+          <w:headerReference w:type="even" r:id="rId10"/>
+          <w:headerReference w:type="default" r:id="rId11"/>
+          <w:footerReference w:type="even" r:id="rId12"/>
+          <w:footerReference w:type="default" r:id="rId13"/>
+          <w:headerReference w:type="first" r:id="rId14"/>
+          <w:footerReference w:type="first" r:id="rId15"/>
           <w:pgSz w:w="11900" w:h="16840"/>
           <w:pgMar w:top="1440" w:right="1800" w:bottom="1440" w:left="1800" w:header="708" w:footer="708" w:gutter="0"/>
           <w:cols w:space="708"/>
@@ -2688,10 +2624,11 @@
         <w:pStyle w:val="Heading1"/>
         <w:spacing w:before="0"/>
       </w:pPr>
-      <w:bookmarkStart w:id="11" w:name="_Toc474956232"/>
+      <w:bookmarkStart w:id="10" w:name="_Toc474956232"/>
       <w:r>
         <w:rPr>
           <w:noProof/>
+          <w:lang w:eastAsia="zh-CN"/>
         </w:rPr>
         <w:lastRenderedPageBreak/>
         <w:drawing>
@@ -2720,7 +2657,7 @@
                     </pic:cNvPicPr>
                   </pic:nvPicPr>
                   <pic:blipFill>
-                    <a:blip r:embed="rId18">
+                    <a:blip r:embed="rId16">
                       <a:extLst>
                         <a:ext uri="{28A0092B-C50C-407E-A947-70E740481C1C}">
                           <a14:useLocalDpi xmlns:a14="http://schemas.microsoft.com/office/drawing/2010/main" val="0"/>
@@ -2762,7 +2699,7 @@
       <w:r>
         <w:t>Wiring requirements</w:t>
       </w:r>
-      <w:bookmarkEnd w:id="11"/>
+      <w:bookmarkEnd w:id="10"/>
     </w:p>
     <w:tbl>
       <w:tblPr>
@@ -2994,7 +2931,7 @@
               <w:spacing w:line="276" w:lineRule="auto"/>
             </w:pPr>
             <w:r>
-              <w:t>1</w:t>
+              <w:t>0</w:t>
             </w:r>
           </w:p>
         </w:tc>
@@ -3038,7 +2975,7 @@
               <w:spacing w:line="276" w:lineRule="auto"/>
             </w:pPr>
             <w:r>
-              <w:t>1</w:t>
+              <w:t>0</w:t>
             </w:r>
           </w:p>
         </w:tc>
@@ -3082,7 +3019,7 @@
               <w:spacing w:line="276" w:lineRule="auto"/>
             </w:pPr>
             <w:r>
-              <w:t>1</w:t>
+              <w:t>0</w:t>
             </w:r>
           </w:p>
         </w:tc>
@@ -3144,29 +3081,8 @@
 </w:document>
 </file>
 
-<file path=word/comments.xml><?xml version="1.0" encoding="utf-8"?>
-<w:comments xmlns:wpc="http://schemas.microsoft.com/office/word/2010/wordprocessingCanvas" xmlns:mo="http://schemas.microsoft.com/office/mac/office/2008/main" xmlns:mc="http://schemas.openxmlformats.org/markup-compatibility/2006" xmlns:mv="urn:schemas-microsoft-com:mac:vml" xmlns:o="urn:schemas-microsoft-com:office:office" xmlns:r="http://schemas.openxmlformats.org/officeDocument/2006/relationships" xmlns:m="http://schemas.openxmlformats.org/officeDocument/2006/math" xmlns:v="urn:schemas-microsoft-com:vml" xmlns:wp14="http://schemas.microsoft.com/office/word/2010/wordprocessingDrawing" xmlns:wp="http://schemas.openxmlformats.org/drawingml/2006/wordprocessingDrawing" xmlns:w10="urn:schemas-microsoft-com:office:word" xmlns:w="http://schemas.openxmlformats.org/wordprocessingml/2006/main" xmlns:w14="http://schemas.microsoft.com/office/word/2010/wordml" xmlns:wpg="http://schemas.microsoft.com/office/word/2010/wordprocessingGroup" xmlns:wpi="http://schemas.microsoft.com/office/word/2010/wordprocessingInk" xmlns:wne="http://schemas.microsoft.com/office/word/2006/wordml" xmlns:wps="http://schemas.microsoft.com/office/word/2010/wordprocessingShape" mc:Ignorable="w14 wp14">
-  <w:comment w:id="5" w:author="Greg Flynn" w:date="2017-02-19T15:59:00Z" w:initials="GF">
-    <w:p>
-      <w:pPr>
-        <w:pStyle w:val="CommentText"/>
-      </w:pPr>
-      <w:r>
-        <w:rPr>
-          <w:rStyle w:val="CommentReference"/>
-        </w:rPr>
-        <w:annotationRef/>
-      </w:r>
-      <w:r>
-        <w:t>Replace Load with Motor</w:t>
-      </w:r>
-    </w:p>
-  </w:comment>
-</w:comments>
-</file>
-
 <file path=word/endnotes.xml><?xml version="1.0" encoding="utf-8"?>
-<w:endnotes xmlns:wpc="http://schemas.microsoft.com/office/word/2010/wordprocessingCanvas" xmlns:mo="http://schemas.microsoft.com/office/mac/office/2008/main" xmlns:mc="http://schemas.openxmlformats.org/markup-compatibility/2006" xmlns:mv="urn:schemas-microsoft-com:mac:vml" xmlns:o="urn:schemas-microsoft-com:office:office" xmlns:r="http://schemas.openxmlformats.org/officeDocument/2006/relationships" xmlns:m="http://schemas.openxmlformats.org/officeDocument/2006/math" xmlns:v="urn:schemas-microsoft-com:vml" xmlns:wp14="http://schemas.microsoft.com/office/word/2010/wordprocessingDrawing" xmlns:wp="http://schemas.openxmlformats.org/drawingml/2006/wordprocessingDrawing" xmlns:w10="urn:schemas-microsoft-com:office:word" xmlns:w="http://schemas.openxmlformats.org/wordprocessingml/2006/main" xmlns:w14="http://schemas.microsoft.com/office/word/2010/wordml" xmlns:wpg="http://schemas.microsoft.com/office/word/2010/wordprocessingGroup" xmlns:wpi="http://schemas.microsoft.com/office/word/2010/wordprocessingInk" xmlns:wne="http://schemas.microsoft.com/office/word/2006/wordml" xmlns:wps="http://schemas.microsoft.com/office/word/2010/wordprocessingShape" mc:Ignorable="w14 wp14">
+<w:endnotes xmlns:wpc="http://schemas.microsoft.com/office/word/2010/wordprocessingCanvas" xmlns:mc="http://schemas.openxmlformats.org/markup-compatibility/2006" xmlns:o="urn:schemas-microsoft-com:office:office" xmlns:r="http://schemas.openxmlformats.org/officeDocument/2006/relationships" xmlns:m="http://schemas.openxmlformats.org/officeDocument/2006/math" xmlns:v="urn:schemas-microsoft-com:vml" xmlns:wp14="http://schemas.microsoft.com/office/word/2010/wordprocessingDrawing" xmlns:wp="http://schemas.openxmlformats.org/drawingml/2006/wordprocessingDrawing" xmlns:w10="urn:schemas-microsoft-com:office:word" xmlns:w="http://schemas.openxmlformats.org/wordprocessingml/2006/main" xmlns:w14="http://schemas.microsoft.com/office/word/2010/wordml" xmlns:w15="http://schemas.microsoft.com/office/word/2012/wordml" xmlns:wpg="http://schemas.microsoft.com/office/word/2010/wordprocessingGroup" xmlns:wpi="http://schemas.microsoft.com/office/word/2010/wordprocessingInk" xmlns:wne="http://schemas.microsoft.com/office/word/2006/wordml" xmlns:wps="http://schemas.microsoft.com/office/word/2010/wordprocessingShape" mc:Ignorable="w14 w15 wp14">
   <w:endnote w:type="separator" w:id="-1">
     <w:p>
       <w:r>
@@ -3185,7 +3101,7 @@
 </file>
 
 <file path=word/footer1.xml><?xml version="1.0" encoding="utf-8"?>
-<w:ftr xmlns:wpc="http://schemas.microsoft.com/office/word/2010/wordprocessingCanvas" xmlns:mo="http://schemas.microsoft.com/office/mac/office/2008/main" xmlns:mc="http://schemas.openxmlformats.org/markup-compatibility/2006" xmlns:mv="urn:schemas-microsoft-com:mac:vml" xmlns:o="urn:schemas-microsoft-com:office:office" xmlns:r="http://schemas.openxmlformats.org/officeDocument/2006/relationships" xmlns:m="http://schemas.openxmlformats.org/officeDocument/2006/math" xmlns:v="urn:schemas-microsoft-com:vml" xmlns:wp14="http://schemas.microsoft.com/office/word/2010/wordprocessingDrawing" xmlns:wp="http://schemas.openxmlformats.org/drawingml/2006/wordprocessingDrawing" xmlns:w10="urn:schemas-microsoft-com:office:word" xmlns:w="http://schemas.openxmlformats.org/wordprocessingml/2006/main" xmlns:w14="http://schemas.microsoft.com/office/word/2010/wordml" xmlns:wpg="http://schemas.microsoft.com/office/word/2010/wordprocessingGroup" xmlns:wpi="http://schemas.microsoft.com/office/word/2010/wordprocessingInk" xmlns:wne="http://schemas.microsoft.com/office/word/2006/wordml" xmlns:wps="http://schemas.microsoft.com/office/word/2010/wordprocessingShape" mc:Ignorable="w14 wp14">
+<w:ftr xmlns:wpc="http://schemas.microsoft.com/office/word/2010/wordprocessingCanvas" xmlns:mc="http://schemas.openxmlformats.org/markup-compatibility/2006" xmlns:o="urn:schemas-microsoft-com:office:office" xmlns:r="http://schemas.openxmlformats.org/officeDocument/2006/relationships" xmlns:m="http://schemas.openxmlformats.org/officeDocument/2006/math" xmlns:v="urn:schemas-microsoft-com:vml" xmlns:wp14="http://schemas.microsoft.com/office/word/2010/wordprocessingDrawing" xmlns:wp="http://schemas.openxmlformats.org/drawingml/2006/wordprocessingDrawing" xmlns:w10="urn:schemas-microsoft-com:office:word" xmlns:w="http://schemas.openxmlformats.org/wordprocessingml/2006/main" xmlns:w14="http://schemas.microsoft.com/office/word/2010/wordml" xmlns:w15="http://schemas.microsoft.com/office/word/2012/wordml" xmlns:wpg="http://schemas.microsoft.com/office/word/2010/wordprocessingGroup" xmlns:wpi="http://schemas.microsoft.com/office/word/2010/wordprocessingInk" xmlns:wne="http://schemas.microsoft.com/office/word/2006/wordml" xmlns:wps="http://schemas.microsoft.com/office/word/2010/wordprocessingShape" mc:Ignorable="w14 w15 wp14">
   <w:sdt>
     <w:sdtPr>
       <w:rPr>
@@ -3266,7 +3182,7 @@
 </file>
 
 <file path=word/footer2.xml><?xml version="1.0" encoding="utf-8"?>
-<w:ftr xmlns:wpc="http://schemas.microsoft.com/office/word/2010/wordprocessingCanvas" xmlns:mo="http://schemas.microsoft.com/office/mac/office/2008/main" xmlns:mc="http://schemas.openxmlformats.org/markup-compatibility/2006" xmlns:mv="urn:schemas-microsoft-com:mac:vml" xmlns:o="urn:schemas-microsoft-com:office:office" xmlns:r="http://schemas.openxmlformats.org/officeDocument/2006/relationships" xmlns:m="http://schemas.openxmlformats.org/officeDocument/2006/math" xmlns:v="urn:schemas-microsoft-com:vml" xmlns:wp14="http://schemas.microsoft.com/office/word/2010/wordprocessingDrawing" xmlns:wp="http://schemas.openxmlformats.org/drawingml/2006/wordprocessingDrawing" xmlns:w10="urn:schemas-microsoft-com:office:word" xmlns:w="http://schemas.openxmlformats.org/wordprocessingml/2006/main" xmlns:w14="http://schemas.microsoft.com/office/word/2010/wordml" xmlns:wpg="http://schemas.microsoft.com/office/word/2010/wordprocessingGroup" xmlns:wpi="http://schemas.microsoft.com/office/word/2010/wordprocessingInk" xmlns:wne="http://schemas.microsoft.com/office/word/2006/wordml" xmlns:wps="http://schemas.microsoft.com/office/word/2010/wordprocessingShape" mc:Ignorable="w14 wp14">
+<w:ftr xmlns:wpc="http://schemas.microsoft.com/office/word/2010/wordprocessingCanvas" xmlns:mc="http://schemas.openxmlformats.org/markup-compatibility/2006" xmlns:o="urn:schemas-microsoft-com:office:office" xmlns:r="http://schemas.openxmlformats.org/officeDocument/2006/relationships" xmlns:m="http://schemas.openxmlformats.org/officeDocument/2006/math" xmlns:v="urn:schemas-microsoft-com:vml" xmlns:wp14="http://schemas.microsoft.com/office/word/2010/wordprocessingDrawing" xmlns:wp="http://schemas.openxmlformats.org/drawingml/2006/wordprocessingDrawing" xmlns:w10="urn:schemas-microsoft-com:office:word" xmlns:w="http://schemas.openxmlformats.org/wordprocessingml/2006/main" xmlns:w14="http://schemas.microsoft.com/office/word/2010/wordml" xmlns:w15="http://schemas.microsoft.com/office/word/2012/wordml" xmlns:wpg="http://schemas.microsoft.com/office/word/2010/wordprocessingGroup" xmlns:wpi="http://schemas.microsoft.com/office/word/2010/wordprocessingInk" xmlns:wne="http://schemas.microsoft.com/office/word/2006/wordml" xmlns:wps="http://schemas.microsoft.com/office/word/2010/wordprocessingShape" mc:Ignorable="w14 w15 wp14">
   <w:sdt>
     <w:sdtPr>
       <w:rPr>
@@ -3347,7 +3263,7 @@
 </file>
 
 <file path=word/footer3.xml><?xml version="1.0" encoding="utf-8"?>
-<w:ftr xmlns:wpc="http://schemas.microsoft.com/office/word/2010/wordprocessingCanvas" xmlns:mo="http://schemas.microsoft.com/office/mac/office/2008/main" xmlns:mc="http://schemas.openxmlformats.org/markup-compatibility/2006" xmlns:mv="urn:schemas-microsoft-com:mac:vml" xmlns:o="urn:schemas-microsoft-com:office:office" xmlns:r="http://schemas.openxmlformats.org/officeDocument/2006/relationships" xmlns:m="http://schemas.openxmlformats.org/officeDocument/2006/math" xmlns:v="urn:schemas-microsoft-com:vml" xmlns:wp14="http://schemas.microsoft.com/office/word/2010/wordprocessingDrawing" xmlns:wp="http://schemas.openxmlformats.org/drawingml/2006/wordprocessingDrawing" xmlns:w10="urn:schemas-microsoft-com:office:word" xmlns:w="http://schemas.openxmlformats.org/wordprocessingml/2006/main" xmlns:w14="http://schemas.microsoft.com/office/word/2010/wordml" xmlns:wpg="http://schemas.microsoft.com/office/word/2010/wordprocessingGroup" xmlns:wpi="http://schemas.microsoft.com/office/word/2010/wordprocessingInk" xmlns:wne="http://schemas.microsoft.com/office/word/2006/wordml" xmlns:wps="http://schemas.microsoft.com/office/word/2010/wordprocessingShape" mc:Ignorable="w14 wp14">
+<w:ftr xmlns:wpc="http://schemas.microsoft.com/office/word/2010/wordprocessingCanvas" xmlns:mc="http://schemas.openxmlformats.org/markup-compatibility/2006" xmlns:o="urn:schemas-microsoft-com:office:office" xmlns:r="http://schemas.openxmlformats.org/officeDocument/2006/relationships" xmlns:m="http://schemas.openxmlformats.org/officeDocument/2006/math" xmlns:v="urn:schemas-microsoft-com:vml" xmlns:wp14="http://schemas.microsoft.com/office/word/2010/wordprocessingDrawing" xmlns:wp="http://schemas.openxmlformats.org/drawingml/2006/wordprocessingDrawing" xmlns:w10="urn:schemas-microsoft-com:office:word" xmlns:w="http://schemas.openxmlformats.org/wordprocessingml/2006/main" xmlns:w14="http://schemas.microsoft.com/office/word/2010/wordml" xmlns:w15="http://schemas.microsoft.com/office/word/2012/wordml" xmlns:wpg="http://schemas.microsoft.com/office/word/2010/wordprocessingGroup" xmlns:wpi="http://schemas.microsoft.com/office/word/2010/wordprocessingInk" xmlns:wne="http://schemas.microsoft.com/office/word/2006/wordml" xmlns:wps="http://schemas.microsoft.com/office/word/2010/wordprocessingShape" mc:Ignorable="w14 w15 wp14">
   <w:sdt>
     <w:sdtPr>
       <w:rPr>
@@ -3434,7 +3350,7 @@
 </file>
 
 <file path=word/footnotes.xml><?xml version="1.0" encoding="utf-8"?>
-<w:footnotes xmlns:wpc="http://schemas.microsoft.com/office/word/2010/wordprocessingCanvas" xmlns:mo="http://schemas.microsoft.com/office/mac/office/2008/main" xmlns:mc="http://schemas.openxmlformats.org/markup-compatibility/2006" xmlns:mv="urn:schemas-microsoft-com:mac:vml" xmlns:o="urn:schemas-microsoft-com:office:office" xmlns:r="http://schemas.openxmlformats.org/officeDocument/2006/relationships" xmlns:m="http://schemas.openxmlformats.org/officeDocument/2006/math" xmlns:v="urn:schemas-microsoft-com:vml" xmlns:wp14="http://schemas.microsoft.com/office/word/2010/wordprocessingDrawing" xmlns:wp="http://schemas.openxmlformats.org/drawingml/2006/wordprocessingDrawing" xmlns:w10="urn:schemas-microsoft-com:office:word" xmlns:w="http://schemas.openxmlformats.org/wordprocessingml/2006/main" xmlns:w14="http://schemas.microsoft.com/office/word/2010/wordml" xmlns:wpg="http://schemas.microsoft.com/office/word/2010/wordprocessingGroup" xmlns:wpi="http://schemas.microsoft.com/office/word/2010/wordprocessingInk" xmlns:wne="http://schemas.microsoft.com/office/word/2006/wordml" xmlns:wps="http://schemas.microsoft.com/office/word/2010/wordprocessingShape" mc:Ignorable="w14 wp14">
+<w:footnotes xmlns:wpc="http://schemas.microsoft.com/office/word/2010/wordprocessingCanvas" xmlns:mc="http://schemas.openxmlformats.org/markup-compatibility/2006" xmlns:o="urn:schemas-microsoft-com:office:office" xmlns:r="http://schemas.openxmlformats.org/officeDocument/2006/relationships" xmlns:m="http://schemas.openxmlformats.org/officeDocument/2006/math" xmlns:v="urn:schemas-microsoft-com:vml" xmlns:wp14="http://schemas.microsoft.com/office/word/2010/wordprocessingDrawing" xmlns:wp="http://schemas.openxmlformats.org/drawingml/2006/wordprocessingDrawing" xmlns:w10="urn:schemas-microsoft-com:office:word" xmlns:w="http://schemas.openxmlformats.org/wordprocessingml/2006/main" xmlns:w14="http://schemas.microsoft.com/office/word/2010/wordml" xmlns:w15="http://schemas.microsoft.com/office/word/2012/wordml" xmlns:wpg="http://schemas.microsoft.com/office/word/2010/wordprocessingGroup" xmlns:wpi="http://schemas.microsoft.com/office/word/2010/wordprocessingInk" xmlns:wne="http://schemas.microsoft.com/office/word/2006/wordml" xmlns:wps="http://schemas.microsoft.com/office/word/2010/wordprocessingShape" mc:Ignorable="w14 w15 wp14">
   <w:footnote w:type="separator" w:id="-1">
     <w:p>
       <w:r>
@@ -3453,7 +3369,7 @@
 </file>
 
 <file path=word/header1.xml><?xml version="1.0" encoding="utf-8"?>
-<w:hdr xmlns:wpc="http://schemas.microsoft.com/office/word/2010/wordprocessingCanvas" xmlns:mo="http://schemas.microsoft.com/office/mac/office/2008/main" xmlns:mc="http://schemas.openxmlformats.org/markup-compatibility/2006" xmlns:mv="urn:schemas-microsoft-com:mac:vml" xmlns:o="urn:schemas-microsoft-com:office:office" xmlns:r="http://schemas.openxmlformats.org/officeDocument/2006/relationships" xmlns:m="http://schemas.openxmlformats.org/officeDocument/2006/math" xmlns:v="urn:schemas-microsoft-com:vml" xmlns:wp14="http://schemas.microsoft.com/office/word/2010/wordprocessingDrawing" xmlns:wp="http://schemas.openxmlformats.org/drawingml/2006/wordprocessingDrawing" xmlns:w10="urn:schemas-microsoft-com:office:word" xmlns:w="http://schemas.openxmlformats.org/wordprocessingml/2006/main" xmlns:w14="http://schemas.microsoft.com/office/word/2010/wordml" xmlns:wpg="http://schemas.microsoft.com/office/word/2010/wordprocessingGroup" xmlns:wpi="http://schemas.microsoft.com/office/word/2010/wordprocessingInk" xmlns:wne="http://schemas.microsoft.com/office/word/2006/wordml" xmlns:wps="http://schemas.microsoft.com/office/word/2010/wordprocessingShape" mc:Ignorable="w14 wp14">
+<w:hdr xmlns:wpc="http://schemas.microsoft.com/office/word/2010/wordprocessingCanvas" xmlns:mc="http://schemas.openxmlformats.org/markup-compatibility/2006" xmlns:o="urn:schemas-microsoft-com:office:office" xmlns:r="http://schemas.openxmlformats.org/officeDocument/2006/relationships" xmlns:m="http://schemas.openxmlformats.org/officeDocument/2006/math" xmlns:v="urn:schemas-microsoft-com:vml" xmlns:wp14="http://schemas.microsoft.com/office/word/2010/wordprocessingDrawing" xmlns:wp="http://schemas.openxmlformats.org/drawingml/2006/wordprocessingDrawing" xmlns:w10="urn:schemas-microsoft-com:office:word" xmlns:w="http://schemas.openxmlformats.org/wordprocessingml/2006/main" xmlns:w14="http://schemas.microsoft.com/office/word/2010/wordml" xmlns:w15="http://schemas.microsoft.com/office/word/2012/wordml" xmlns:wpg="http://schemas.microsoft.com/office/word/2010/wordprocessingGroup" xmlns:wpi="http://schemas.microsoft.com/office/word/2010/wordprocessingInk" xmlns:wne="http://schemas.microsoft.com/office/word/2006/wordml" xmlns:wps="http://schemas.microsoft.com/office/word/2010/wordprocessingShape" mc:Ignorable="w14 w15 wp14">
   <w:p>
     <w:pPr>
       <w:pStyle w:val="Header"/>
@@ -3463,7 +3379,7 @@
 </file>
 
 <file path=word/header2.xml><?xml version="1.0" encoding="utf-8"?>
-<w:hdr xmlns:wpc="http://schemas.microsoft.com/office/word/2010/wordprocessingCanvas" xmlns:mo="http://schemas.microsoft.com/office/mac/office/2008/main" xmlns:mc="http://schemas.openxmlformats.org/markup-compatibility/2006" xmlns:mv="urn:schemas-microsoft-com:mac:vml" xmlns:o="urn:schemas-microsoft-com:office:office" xmlns:r="http://schemas.openxmlformats.org/officeDocument/2006/relationships" xmlns:m="http://schemas.openxmlformats.org/officeDocument/2006/math" xmlns:v="urn:schemas-microsoft-com:vml" xmlns:wp14="http://schemas.microsoft.com/office/word/2010/wordprocessingDrawing" xmlns:wp="http://schemas.openxmlformats.org/drawingml/2006/wordprocessingDrawing" xmlns:w10="urn:schemas-microsoft-com:office:word" xmlns:w="http://schemas.openxmlformats.org/wordprocessingml/2006/main" xmlns:w14="http://schemas.microsoft.com/office/word/2010/wordml" xmlns:wpg="http://schemas.microsoft.com/office/word/2010/wordprocessingGroup" xmlns:wpi="http://schemas.microsoft.com/office/word/2010/wordprocessingInk" xmlns:wne="http://schemas.microsoft.com/office/word/2006/wordml" xmlns:wps="http://schemas.microsoft.com/office/word/2010/wordprocessingShape" mc:Ignorable="w14 wp14">
+<w:hdr xmlns:wpc="http://schemas.microsoft.com/office/word/2010/wordprocessingCanvas" xmlns:mc="http://schemas.openxmlformats.org/markup-compatibility/2006" xmlns:o="urn:schemas-microsoft-com:office:office" xmlns:r="http://schemas.openxmlformats.org/officeDocument/2006/relationships" xmlns:m="http://schemas.openxmlformats.org/officeDocument/2006/math" xmlns:v="urn:schemas-microsoft-com:vml" xmlns:wp14="http://schemas.microsoft.com/office/word/2010/wordprocessingDrawing" xmlns:wp="http://schemas.openxmlformats.org/drawingml/2006/wordprocessingDrawing" xmlns:w10="urn:schemas-microsoft-com:office:word" xmlns:w="http://schemas.openxmlformats.org/wordprocessingml/2006/main" xmlns:w14="http://schemas.microsoft.com/office/word/2010/wordml" xmlns:w15="http://schemas.microsoft.com/office/word/2012/wordml" xmlns:wpg="http://schemas.microsoft.com/office/word/2010/wordprocessingGroup" xmlns:wpi="http://schemas.microsoft.com/office/word/2010/wordprocessingInk" xmlns:wne="http://schemas.microsoft.com/office/word/2006/wordml" xmlns:wps="http://schemas.microsoft.com/office/word/2010/wordprocessingShape" mc:Ignorable="w14 w15 wp14">
   <w:p>
     <w:pPr>
       <w:pStyle w:val="Header"/>
@@ -3473,7 +3389,7 @@
 </file>
 
 <file path=word/header3.xml><?xml version="1.0" encoding="utf-8"?>
-<w:hdr xmlns:wpc="http://schemas.microsoft.com/office/word/2010/wordprocessingCanvas" xmlns:mo="http://schemas.microsoft.com/office/mac/office/2008/main" xmlns:mc="http://schemas.openxmlformats.org/markup-compatibility/2006" xmlns:mv="urn:schemas-microsoft-com:mac:vml" xmlns:o="urn:schemas-microsoft-com:office:office" xmlns:r="http://schemas.openxmlformats.org/officeDocument/2006/relationships" xmlns:m="http://schemas.openxmlformats.org/officeDocument/2006/math" xmlns:v="urn:schemas-microsoft-com:vml" xmlns:wp14="http://schemas.microsoft.com/office/word/2010/wordprocessingDrawing" xmlns:wp="http://schemas.openxmlformats.org/drawingml/2006/wordprocessingDrawing" xmlns:w10="urn:schemas-microsoft-com:office:word" xmlns:w="http://schemas.openxmlformats.org/wordprocessingml/2006/main" xmlns:w14="http://schemas.microsoft.com/office/word/2010/wordml" xmlns:wpg="http://schemas.microsoft.com/office/word/2010/wordprocessingGroup" xmlns:wpi="http://schemas.microsoft.com/office/word/2010/wordprocessingInk" xmlns:wne="http://schemas.microsoft.com/office/word/2006/wordml" xmlns:wps="http://schemas.microsoft.com/office/word/2010/wordprocessingShape" mc:Ignorable="w14 wp14">
+<w:hdr xmlns:wpc="http://schemas.microsoft.com/office/word/2010/wordprocessingCanvas" xmlns:mc="http://schemas.openxmlformats.org/markup-compatibility/2006" xmlns:o="urn:schemas-microsoft-com:office:office" xmlns:r="http://schemas.openxmlformats.org/officeDocument/2006/relationships" xmlns:m="http://schemas.openxmlformats.org/officeDocument/2006/math" xmlns:v="urn:schemas-microsoft-com:vml" xmlns:wp14="http://schemas.microsoft.com/office/word/2010/wordprocessingDrawing" xmlns:wp="http://schemas.openxmlformats.org/drawingml/2006/wordprocessingDrawing" xmlns:w10="urn:schemas-microsoft-com:office:word" xmlns:w="http://schemas.openxmlformats.org/wordprocessingml/2006/main" xmlns:w14="http://schemas.microsoft.com/office/word/2010/wordml" xmlns:w15="http://schemas.microsoft.com/office/word/2012/wordml" xmlns:wpg="http://schemas.microsoft.com/office/word/2010/wordprocessingGroup" xmlns:wpi="http://schemas.microsoft.com/office/word/2010/wordprocessingInk" xmlns:wne="http://schemas.microsoft.com/office/word/2006/wordml" xmlns:wps="http://schemas.microsoft.com/office/word/2010/wordprocessingShape" mc:Ignorable="w14 w15 wp14">
   <w:p>
     <w:pPr>
       <w:pStyle w:val="Header"/>
@@ -3483,7 +3399,7 @@
 </file>
 
 <file path=word/numbering.xml><?xml version="1.0" encoding="utf-8"?>
-<w:numbering xmlns:wpc="http://schemas.microsoft.com/office/word/2010/wordprocessingCanvas" xmlns:mo="http://schemas.microsoft.com/office/mac/office/2008/main" xmlns:mc="http://schemas.openxmlformats.org/markup-compatibility/2006" xmlns:mv="urn:schemas-microsoft-com:mac:vml" xmlns:o="urn:schemas-microsoft-com:office:office" xmlns:r="http://schemas.openxmlformats.org/officeDocument/2006/relationships" xmlns:m="http://schemas.openxmlformats.org/officeDocument/2006/math" xmlns:v="urn:schemas-microsoft-com:vml" xmlns:wp14="http://schemas.microsoft.com/office/word/2010/wordprocessingDrawing" xmlns:wp="http://schemas.openxmlformats.org/drawingml/2006/wordprocessingDrawing" xmlns:w10="urn:schemas-microsoft-com:office:word" xmlns:w="http://schemas.openxmlformats.org/wordprocessingml/2006/main" xmlns:w14="http://schemas.microsoft.com/office/word/2010/wordml" xmlns:wpg="http://schemas.microsoft.com/office/word/2010/wordprocessingGroup" xmlns:wpi="http://schemas.microsoft.com/office/word/2010/wordprocessingInk" xmlns:wne="http://schemas.microsoft.com/office/word/2006/wordml" xmlns:wps="http://schemas.microsoft.com/office/word/2010/wordprocessingShape" mc:Ignorable="w14 wp14">
+<w:numbering xmlns:wpc="http://schemas.microsoft.com/office/word/2010/wordprocessingCanvas" xmlns:mc="http://schemas.openxmlformats.org/markup-compatibility/2006" xmlns:o="urn:schemas-microsoft-com:office:office" xmlns:r="http://schemas.openxmlformats.org/officeDocument/2006/relationships" xmlns:m="http://schemas.openxmlformats.org/officeDocument/2006/math" xmlns:v="urn:schemas-microsoft-com:vml" xmlns:wp14="http://schemas.microsoft.com/office/word/2010/wordprocessingDrawing" xmlns:wp="http://schemas.openxmlformats.org/drawingml/2006/wordprocessingDrawing" xmlns:w10="urn:schemas-microsoft-com:office:word" xmlns:w="http://schemas.openxmlformats.org/wordprocessingml/2006/main" xmlns:w14="http://schemas.microsoft.com/office/word/2010/wordml" xmlns:w15="http://schemas.microsoft.com/office/word/2012/wordml" xmlns:wpg="http://schemas.microsoft.com/office/word/2010/wordprocessingGroup" xmlns:wpi="http://schemas.microsoft.com/office/word/2010/wordprocessingInk" xmlns:wne="http://schemas.microsoft.com/office/word/2006/wordml" xmlns:wps="http://schemas.microsoft.com/office/word/2010/wordprocessingShape" mc:Ignorable="w14 w15 wp14">
   <w:abstractNum w:abstractNumId="0">
     <w:nsid w:val="1D976091"/>
     <w:multiLevelType w:val="multilevel"/>
@@ -4599,7 +4515,7 @@
 </file>
 
 <file path=word/styles.xml><?xml version="1.0" encoding="utf-8"?>
-<w:styles xmlns:mc="http://schemas.openxmlformats.org/markup-compatibility/2006" xmlns:r="http://schemas.openxmlformats.org/officeDocument/2006/relationships" xmlns:w="http://schemas.openxmlformats.org/wordprocessingml/2006/main" xmlns:w14="http://schemas.microsoft.com/office/word/2010/wordml" mc:Ignorable="w14">
+<w:styles xmlns:mc="http://schemas.openxmlformats.org/markup-compatibility/2006" xmlns:r="http://schemas.openxmlformats.org/officeDocument/2006/relationships" xmlns:w="http://schemas.openxmlformats.org/wordprocessingml/2006/main" xmlns:w14="http://schemas.microsoft.com/office/word/2010/wordml" xmlns:w15="http://schemas.microsoft.com/office/word/2012/wordml" mc:Ignorable="w14 w15">
   <w:docDefaults>
     <w:rPrDefault>
       <w:rPr>
@@ -4611,153 +4527,369 @@
     </w:rPrDefault>
     <w:pPrDefault/>
   </w:docDefaults>
-  <w:latentStyles w:defLockedState="0" w:defUIPriority="99" w:defSemiHidden="1" w:defUnhideWhenUsed="1" w:defQFormat="0" w:count="276">
-    <w:lsdException w:name="Normal" w:semiHidden="0" w:uiPriority="0" w:unhideWhenUsed="0" w:qFormat="1"/>
-    <w:lsdException w:name="heading 1" w:semiHidden="0" w:uiPriority="9" w:unhideWhenUsed="0" w:qFormat="1"/>
-    <w:lsdException w:name="heading 2" w:uiPriority="9" w:qFormat="1"/>
-    <w:lsdException w:name="heading 3" w:uiPriority="9" w:qFormat="1"/>
-    <w:lsdException w:name="heading 4" w:uiPriority="9" w:qFormat="1"/>
-    <w:lsdException w:name="heading 5" w:uiPriority="9" w:qFormat="1"/>
-    <w:lsdException w:name="heading 6" w:uiPriority="9" w:qFormat="1"/>
-    <w:lsdException w:name="heading 7" w:uiPriority="9" w:qFormat="1"/>
-    <w:lsdException w:name="heading 8" w:uiPriority="9" w:qFormat="1"/>
-    <w:lsdException w:name="heading 9" w:uiPriority="9" w:qFormat="1"/>
-    <w:lsdException w:name="toc 1" w:uiPriority="39"/>
-    <w:lsdException w:name="toc 2" w:uiPriority="39"/>
-    <w:lsdException w:name="toc 3" w:uiPriority="39"/>
-    <w:lsdException w:name="toc 4" w:uiPriority="39"/>
-    <w:lsdException w:name="toc 5" w:uiPriority="39"/>
-    <w:lsdException w:name="toc 6" w:uiPriority="39"/>
-    <w:lsdException w:name="toc 7" w:uiPriority="39"/>
-    <w:lsdException w:name="toc 8" w:uiPriority="39"/>
-    <w:lsdException w:name="toc 9" w:uiPriority="39"/>
-    <w:lsdException w:name="caption" w:uiPriority="35" w:qFormat="1"/>
-    <w:lsdException w:name="Title" w:semiHidden="0" w:uiPriority="10" w:unhideWhenUsed="0" w:qFormat="1"/>
-    <w:lsdException w:name="Default Paragraph Font" w:uiPriority="1"/>
-    <w:lsdException w:name="Subtitle" w:semiHidden="0" w:uiPriority="11" w:unhideWhenUsed="0" w:qFormat="1"/>
-    <w:lsdException w:name="Strong" w:semiHidden="0" w:uiPriority="22" w:unhideWhenUsed="0" w:qFormat="1"/>
-    <w:lsdException w:name="Emphasis" w:semiHidden="0" w:uiPriority="20" w:unhideWhenUsed="0" w:qFormat="1"/>
-    <w:lsdException w:name="Table Grid" w:semiHidden="0" w:uiPriority="59" w:unhideWhenUsed="0"/>
-    <w:lsdException w:name="Note Level 1" w:semiHidden="0" w:unhideWhenUsed="0"/>
-    <w:lsdException w:name="Note Level 2" w:semiHidden="0" w:unhideWhenUsed="0"/>
-    <w:lsdException w:name="Note Level 3" w:semiHidden="0" w:unhideWhenUsed="0"/>
-    <w:lsdException w:name="Note Level 4" w:semiHidden="0" w:unhideWhenUsed="0"/>
-    <w:lsdException w:name="Note Level 5" w:semiHidden="0" w:unhideWhenUsed="0"/>
-    <w:lsdException w:name="Note Level 6" w:semiHidden="0" w:unhideWhenUsed="0"/>
-    <w:lsdException w:name="Note Level 7" w:semiHidden="0" w:unhideWhenUsed="0"/>
-    <w:lsdException w:name="Note Level 8" w:semiHidden="0" w:unhideWhenUsed="0"/>
-    <w:lsdException w:name="Note Level 9" w:semiHidden="0" w:unhideWhenUsed="0"/>
-    <w:lsdException w:name="Placeholder Text" w:unhideWhenUsed="0"/>
-    <w:lsdException w:name="No Spacing" w:semiHidden="0" w:uiPriority="1" w:unhideWhenUsed="0" w:qFormat="1"/>
-    <w:lsdException w:name="Light Shading" w:semiHidden="0" w:uiPriority="60" w:unhideWhenUsed="0"/>
-    <w:lsdException w:name="Light List" w:semiHidden="0" w:uiPriority="61" w:unhideWhenUsed="0"/>
-    <w:lsdException w:name="Light Grid" w:semiHidden="0" w:uiPriority="62" w:unhideWhenUsed="0"/>
-    <w:lsdException w:name="Medium Shading 1" w:semiHidden="0" w:uiPriority="63" w:unhideWhenUsed="0"/>
-    <w:lsdException w:name="Medium Shading 2" w:semiHidden="0" w:uiPriority="64" w:unhideWhenUsed="0"/>
-    <w:lsdException w:name="Medium List 1" w:semiHidden="0" w:uiPriority="65" w:unhideWhenUsed="0"/>
-    <w:lsdException w:name="Medium List 2" w:semiHidden="0" w:uiPriority="66" w:unhideWhenUsed="0"/>
-    <w:lsdException w:name="Medium Grid 1" w:semiHidden="0" w:uiPriority="67" w:unhideWhenUsed="0"/>
-    <w:lsdException w:name="Medium Grid 2" w:semiHidden="0" w:uiPriority="68" w:unhideWhenUsed="0"/>
-    <w:lsdException w:name="Medium Grid 3" w:semiHidden="0" w:uiPriority="69" w:unhideWhenUsed="0"/>
-    <w:lsdException w:name="Dark List" w:semiHidden="0" w:uiPriority="70" w:unhideWhenUsed="0"/>
-    <w:lsdException w:name="Colorful Shading" w:semiHidden="0" w:uiPriority="71" w:unhideWhenUsed="0"/>
-    <w:lsdException w:name="Colorful List" w:semiHidden="0" w:uiPriority="72" w:unhideWhenUsed="0"/>
-    <w:lsdException w:name="Colorful Grid" w:semiHidden="0" w:uiPriority="73" w:unhideWhenUsed="0"/>
-    <w:lsdException w:name="Light Shading Accent 1" w:semiHidden="0" w:uiPriority="60" w:unhideWhenUsed="0"/>
-    <w:lsdException w:name="Light List Accent 1" w:semiHidden="0" w:uiPriority="61" w:unhideWhenUsed="0"/>
-    <w:lsdException w:name="Light Grid Accent 1" w:semiHidden="0" w:uiPriority="62" w:unhideWhenUsed="0"/>
-    <w:lsdException w:name="Medium Shading 1 Accent 1" w:semiHidden="0" w:uiPriority="63" w:unhideWhenUsed="0"/>
-    <w:lsdException w:name="Medium Shading 2 Accent 1" w:semiHidden="0" w:uiPriority="64" w:unhideWhenUsed="0"/>
-    <w:lsdException w:name="Medium List 1 Accent 1" w:semiHidden="0" w:uiPriority="65" w:unhideWhenUsed="0"/>
-    <w:lsdException w:name="Revision" w:unhideWhenUsed="0"/>
-    <w:lsdException w:name="List Paragraph" w:semiHidden="0" w:uiPriority="34" w:unhideWhenUsed="0" w:qFormat="1"/>
-    <w:lsdException w:name="Quote" w:semiHidden="0" w:uiPriority="29" w:unhideWhenUsed="0" w:qFormat="1"/>
-    <w:lsdException w:name="Intense Quote" w:semiHidden="0" w:uiPriority="30" w:unhideWhenUsed="0" w:qFormat="1"/>
-    <w:lsdException w:name="Medium List 2 Accent 1" w:semiHidden="0" w:uiPriority="66" w:unhideWhenUsed="0"/>
-    <w:lsdException w:name="Medium Grid 1 Accent 1" w:semiHidden="0" w:uiPriority="67" w:unhideWhenUsed="0"/>
-    <w:lsdException w:name="Medium Grid 2 Accent 1" w:semiHidden="0" w:uiPriority="68" w:unhideWhenUsed="0"/>
-    <w:lsdException w:name="Medium Grid 3 Accent 1" w:semiHidden="0" w:uiPriority="69" w:unhideWhenUsed="0"/>
-    <w:lsdException w:name="Dark List Accent 1" w:semiHidden="0" w:uiPriority="70" w:unhideWhenUsed="0"/>
-    <w:lsdException w:name="Colorful Shading Accent 1" w:semiHidden="0" w:uiPriority="71" w:unhideWhenUsed="0"/>
-    <w:lsdException w:name="Colorful List Accent 1" w:semiHidden="0" w:uiPriority="72" w:unhideWhenUsed="0"/>
-    <w:lsdException w:name="Colorful Grid Accent 1" w:semiHidden="0" w:uiPriority="73" w:unhideWhenUsed="0"/>
-    <w:lsdException w:name="Light Shading Accent 2" w:semiHidden="0" w:uiPriority="60" w:unhideWhenUsed="0"/>
-    <w:lsdException w:name="Light List Accent 2" w:semiHidden="0" w:uiPriority="61" w:unhideWhenUsed="0"/>
-    <w:lsdException w:name="Light Grid Accent 2" w:semiHidden="0" w:uiPriority="62" w:unhideWhenUsed="0"/>
-    <w:lsdException w:name="Medium Shading 1 Accent 2" w:semiHidden="0" w:uiPriority="63" w:unhideWhenUsed="0"/>
-    <w:lsdException w:name="Medium Shading 2 Accent 2" w:semiHidden="0" w:uiPriority="64" w:unhideWhenUsed="0"/>
-    <w:lsdException w:name="Medium List 1 Accent 2" w:semiHidden="0" w:uiPriority="65" w:unhideWhenUsed="0"/>
-    <w:lsdException w:name="Medium List 2 Accent 2" w:semiHidden="0" w:uiPriority="66" w:unhideWhenUsed="0"/>
-    <w:lsdException w:name="Medium Grid 1 Accent 2" w:semiHidden="0" w:uiPriority="67" w:unhideWhenUsed="0"/>
-    <w:lsdException w:name="Medium Grid 2 Accent 2" w:semiHidden="0" w:uiPriority="68" w:unhideWhenUsed="0"/>
-    <w:lsdException w:name="Medium Grid 3 Accent 2" w:semiHidden="0" w:uiPriority="69" w:unhideWhenUsed="0"/>
-    <w:lsdException w:name="Dark List Accent 2" w:semiHidden="0" w:uiPriority="70" w:unhideWhenUsed="0"/>
-    <w:lsdException w:name="Colorful Shading Accent 2" w:semiHidden="0" w:uiPriority="71" w:unhideWhenUsed="0"/>
-    <w:lsdException w:name="Colorful List Accent 2" w:semiHidden="0" w:uiPriority="72" w:unhideWhenUsed="0"/>
-    <w:lsdException w:name="Colorful Grid Accent 2" w:semiHidden="0" w:uiPriority="73" w:unhideWhenUsed="0"/>
-    <w:lsdException w:name="Light Shading Accent 3" w:semiHidden="0" w:uiPriority="60" w:unhideWhenUsed="0"/>
-    <w:lsdException w:name="Light List Accent 3" w:semiHidden="0" w:uiPriority="61" w:unhideWhenUsed="0"/>
-    <w:lsdException w:name="Light Grid Accent 3" w:semiHidden="0" w:uiPriority="62" w:unhideWhenUsed="0"/>
-    <w:lsdException w:name="Medium Shading 1 Accent 3" w:semiHidden="0" w:uiPriority="63" w:unhideWhenUsed="0"/>
-    <w:lsdException w:name="Medium Shading 2 Accent 3" w:semiHidden="0" w:uiPriority="64" w:unhideWhenUsed="0"/>
-    <w:lsdException w:name="Medium List 1 Accent 3" w:semiHidden="0" w:uiPriority="65" w:unhideWhenUsed="0"/>
-    <w:lsdException w:name="Medium List 2 Accent 3" w:semiHidden="0" w:uiPriority="66" w:unhideWhenUsed="0"/>
-    <w:lsdException w:name="Medium Grid 1 Accent 3" w:semiHidden="0" w:uiPriority="67" w:unhideWhenUsed="0"/>
-    <w:lsdException w:name="Medium Grid 2 Accent 3" w:semiHidden="0" w:uiPriority="68" w:unhideWhenUsed="0"/>
-    <w:lsdException w:name="Medium Grid 3 Accent 3" w:semiHidden="0" w:uiPriority="69" w:unhideWhenUsed="0"/>
-    <w:lsdException w:name="Dark List Accent 3" w:semiHidden="0" w:uiPriority="70" w:unhideWhenUsed="0"/>
-    <w:lsdException w:name="Colorful Shading Accent 3" w:semiHidden="0" w:uiPriority="71" w:unhideWhenUsed="0"/>
-    <w:lsdException w:name="Colorful List Accent 3" w:semiHidden="0" w:uiPriority="72" w:unhideWhenUsed="0"/>
-    <w:lsdException w:name="Colorful Grid Accent 3" w:semiHidden="0" w:uiPriority="73" w:unhideWhenUsed="0"/>
-    <w:lsdException w:name="Light Shading Accent 4" w:semiHidden="0" w:uiPriority="60" w:unhideWhenUsed="0"/>
-    <w:lsdException w:name="Light List Accent 4" w:semiHidden="0" w:uiPriority="61" w:unhideWhenUsed="0"/>
-    <w:lsdException w:name="Light Grid Accent 4" w:semiHidden="0" w:uiPriority="62" w:unhideWhenUsed="0"/>
-    <w:lsdException w:name="Medium Shading 1 Accent 4" w:semiHidden="0" w:uiPriority="63" w:unhideWhenUsed="0"/>
-    <w:lsdException w:name="Medium Shading 2 Accent 4" w:semiHidden="0" w:uiPriority="64" w:unhideWhenUsed="0"/>
-    <w:lsdException w:name="Medium List 1 Accent 4" w:semiHidden="0" w:uiPriority="65" w:unhideWhenUsed="0"/>
-    <w:lsdException w:name="Medium List 2 Accent 4" w:semiHidden="0" w:uiPriority="66" w:unhideWhenUsed="0"/>
-    <w:lsdException w:name="Medium Grid 1 Accent 4" w:semiHidden="0" w:uiPriority="67" w:unhideWhenUsed="0"/>
-    <w:lsdException w:name="Medium Grid 2 Accent 4" w:semiHidden="0" w:uiPriority="68" w:unhideWhenUsed="0"/>
-    <w:lsdException w:name="Medium Grid 3 Accent 4" w:semiHidden="0" w:uiPriority="69" w:unhideWhenUsed="0"/>
-    <w:lsdException w:name="Dark List Accent 4" w:semiHidden="0" w:uiPriority="70" w:unhideWhenUsed="0"/>
-    <w:lsdException w:name="Colorful Shading Accent 4" w:semiHidden="0" w:uiPriority="71" w:unhideWhenUsed="0"/>
-    <w:lsdException w:name="Colorful List Accent 4" w:semiHidden="0" w:uiPriority="72" w:unhideWhenUsed="0"/>
-    <w:lsdException w:name="Colorful Grid Accent 4" w:semiHidden="0" w:uiPriority="73" w:unhideWhenUsed="0"/>
-    <w:lsdException w:name="Light Shading Accent 5" w:semiHidden="0" w:uiPriority="60" w:unhideWhenUsed="0"/>
-    <w:lsdException w:name="Light List Accent 5" w:semiHidden="0" w:uiPriority="61" w:unhideWhenUsed="0"/>
-    <w:lsdException w:name="Light Grid Accent 5" w:semiHidden="0" w:uiPriority="62" w:unhideWhenUsed="0"/>
-    <w:lsdException w:name="Medium Shading 1 Accent 5" w:semiHidden="0" w:uiPriority="63" w:unhideWhenUsed="0"/>
-    <w:lsdException w:name="Medium Shading 2 Accent 5" w:semiHidden="0" w:uiPriority="64" w:unhideWhenUsed="0"/>
-    <w:lsdException w:name="Medium List 1 Accent 5" w:semiHidden="0" w:uiPriority="65" w:unhideWhenUsed="0"/>
-    <w:lsdException w:name="Medium List 2 Accent 5" w:semiHidden="0" w:uiPriority="66" w:unhideWhenUsed="0"/>
-    <w:lsdException w:name="Medium Grid 1 Accent 5" w:semiHidden="0" w:uiPriority="67" w:unhideWhenUsed="0"/>
-    <w:lsdException w:name="Medium Grid 2 Accent 5" w:semiHidden="0" w:uiPriority="68" w:unhideWhenUsed="0"/>
-    <w:lsdException w:name="Medium Grid 3 Accent 5" w:semiHidden="0" w:uiPriority="69" w:unhideWhenUsed="0"/>
-    <w:lsdException w:name="Dark List Accent 5" w:semiHidden="0" w:uiPriority="70" w:unhideWhenUsed="0"/>
-    <w:lsdException w:name="Colorful Shading Accent 5" w:semiHidden="0" w:uiPriority="71" w:unhideWhenUsed="0"/>
-    <w:lsdException w:name="Colorful List Accent 5" w:semiHidden="0" w:uiPriority="72" w:unhideWhenUsed="0"/>
-    <w:lsdException w:name="Colorful Grid Accent 5" w:semiHidden="0" w:uiPriority="73" w:unhideWhenUsed="0"/>
-    <w:lsdException w:name="Light Shading Accent 6" w:semiHidden="0" w:uiPriority="60" w:unhideWhenUsed="0"/>
-    <w:lsdException w:name="Light List Accent 6" w:semiHidden="0" w:uiPriority="61" w:unhideWhenUsed="0"/>
-    <w:lsdException w:name="Light Grid Accent 6" w:semiHidden="0" w:uiPriority="62" w:unhideWhenUsed="0"/>
-    <w:lsdException w:name="Medium Shading 1 Accent 6" w:semiHidden="0" w:uiPriority="63" w:unhideWhenUsed="0"/>
-    <w:lsdException w:name="Medium Shading 2 Accent 6" w:semiHidden="0" w:uiPriority="64" w:unhideWhenUsed="0"/>
-    <w:lsdException w:name="Medium List 1 Accent 6" w:semiHidden="0" w:uiPriority="65" w:unhideWhenUsed="0"/>
-    <w:lsdException w:name="Medium List 2 Accent 6" w:semiHidden="0" w:uiPriority="66" w:unhideWhenUsed="0"/>
-    <w:lsdException w:name="Medium Grid 1 Accent 6" w:semiHidden="0" w:uiPriority="67" w:unhideWhenUsed="0"/>
-    <w:lsdException w:name="Medium Grid 2 Accent 6" w:semiHidden="0" w:uiPriority="68" w:unhideWhenUsed="0"/>
-    <w:lsdException w:name="Medium Grid 3 Accent 6" w:semiHidden="0" w:uiPriority="69" w:unhideWhenUsed="0"/>
-    <w:lsdException w:name="Dark List Accent 6" w:semiHidden="0" w:uiPriority="70" w:unhideWhenUsed="0"/>
-    <w:lsdException w:name="Colorful Shading Accent 6" w:semiHidden="0" w:uiPriority="71" w:unhideWhenUsed="0"/>
-    <w:lsdException w:name="Colorful List Accent 6" w:semiHidden="0" w:uiPriority="72" w:unhideWhenUsed="0"/>
-    <w:lsdException w:name="Colorful Grid Accent 6" w:semiHidden="0" w:uiPriority="73" w:unhideWhenUsed="0"/>
-    <w:lsdException w:name="Subtle Emphasis" w:semiHidden="0" w:uiPriority="19" w:unhideWhenUsed="0" w:qFormat="1"/>
-    <w:lsdException w:name="Intense Emphasis" w:semiHidden="0" w:uiPriority="21" w:unhideWhenUsed="0" w:qFormat="1"/>
-    <w:lsdException w:name="Subtle Reference" w:semiHidden="0" w:uiPriority="31" w:unhideWhenUsed="0" w:qFormat="1"/>
-    <w:lsdException w:name="Intense Reference" w:semiHidden="0" w:uiPriority="32" w:unhideWhenUsed="0" w:qFormat="1"/>
-    <w:lsdException w:name="Book Title" w:semiHidden="0" w:uiPriority="33" w:unhideWhenUsed="0" w:qFormat="1"/>
-    <w:lsdException w:name="Bibliography" w:uiPriority="37"/>
-    <w:lsdException w:name="TOC Heading" w:uiPriority="39" w:qFormat="1"/>
+  <w:latentStyles w:defLockedState="0" w:defUIPriority="99" w:defSemiHidden="0" w:defUnhideWhenUsed="0" w:defQFormat="0" w:count="371">
+    <w:lsdException w:name="Normal" w:uiPriority="0" w:qFormat="1"/>
+    <w:lsdException w:name="heading 1" w:uiPriority="9" w:qFormat="1"/>
+    <w:lsdException w:name="heading 2" w:semiHidden="1" w:uiPriority="9" w:unhideWhenUsed="1" w:qFormat="1"/>
+    <w:lsdException w:name="heading 3" w:semiHidden="1" w:uiPriority="9" w:unhideWhenUsed="1" w:qFormat="1"/>
+    <w:lsdException w:name="heading 4" w:semiHidden="1" w:uiPriority="9" w:unhideWhenUsed="1" w:qFormat="1"/>
+    <w:lsdException w:name="heading 5" w:semiHidden="1" w:uiPriority="9" w:unhideWhenUsed="1" w:qFormat="1"/>
+    <w:lsdException w:name="heading 6" w:semiHidden="1" w:uiPriority="9" w:unhideWhenUsed="1" w:qFormat="1"/>
+    <w:lsdException w:name="heading 7" w:semiHidden="1" w:uiPriority="9" w:unhideWhenUsed="1" w:qFormat="1"/>
+    <w:lsdException w:name="heading 8" w:semiHidden="1" w:uiPriority="9" w:unhideWhenUsed="1" w:qFormat="1"/>
+    <w:lsdException w:name="heading 9" w:semiHidden="1" w:uiPriority="9" w:unhideWhenUsed="1" w:qFormat="1"/>
+    <w:lsdException w:name="index 1" w:semiHidden="1" w:unhideWhenUsed="1"/>
+    <w:lsdException w:name="index 2" w:semiHidden="1" w:unhideWhenUsed="1"/>
+    <w:lsdException w:name="index 3" w:semiHidden="1" w:unhideWhenUsed="1"/>
+    <w:lsdException w:name="index 4" w:semiHidden="1" w:unhideWhenUsed="1"/>
+    <w:lsdException w:name="index 5" w:semiHidden="1" w:unhideWhenUsed="1"/>
+    <w:lsdException w:name="index 6" w:semiHidden="1" w:unhideWhenUsed="1"/>
+    <w:lsdException w:name="index 7" w:semiHidden="1" w:unhideWhenUsed="1"/>
+    <w:lsdException w:name="index 8" w:semiHidden="1" w:unhideWhenUsed="1"/>
+    <w:lsdException w:name="index 9" w:semiHidden="1" w:unhideWhenUsed="1"/>
+    <w:lsdException w:name="toc 1" w:semiHidden="1" w:uiPriority="39" w:unhideWhenUsed="1"/>
+    <w:lsdException w:name="toc 2" w:semiHidden="1" w:uiPriority="39" w:unhideWhenUsed="1"/>
+    <w:lsdException w:name="toc 3" w:semiHidden="1" w:uiPriority="39" w:unhideWhenUsed="1"/>
+    <w:lsdException w:name="toc 4" w:semiHidden="1" w:uiPriority="39" w:unhideWhenUsed="1"/>
+    <w:lsdException w:name="toc 5" w:semiHidden="1" w:uiPriority="39" w:unhideWhenUsed="1"/>
+    <w:lsdException w:name="toc 6" w:semiHidden="1" w:uiPriority="39" w:unhideWhenUsed="1"/>
+    <w:lsdException w:name="toc 7" w:semiHidden="1" w:uiPriority="39" w:unhideWhenUsed="1"/>
+    <w:lsdException w:name="toc 8" w:semiHidden="1" w:uiPriority="39" w:unhideWhenUsed="1"/>
+    <w:lsdException w:name="toc 9" w:semiHidden="1" w:uiPriority="39" w:unhideWhenUsed="1"/>
+    <w:lsdException w:name="Normal Indent" w:semiHidden="1" w:unhideWhenUsed="1"/>
+    <w:lsdException w:name="footnote text" w:semiHidden="1" w:unhideWhenUsed="1"/>
+    <w:lsdException w:name="annotation text" w:semiHidden="1" w:unhideWhenUsed="1"/>
+    <w:lsdException w:name="header" w:semiHidden="1" w:unhideWhenUsed="1"/>
+    <w:lsdException w:name="footer" w:semiHidden="1" w:unhideWhenUsed="1"/>
+    <w:lsdException w:name="index heading" w:semiHidden="1" w:unhideWhenUsed="1"/>
+    <w:lsdException w:name="caption" w:semiHidden="1" w:uiPriority="35" w:unhideWhenUsed="1" w:qFormat="1"/>
+    <w:lsdException w:name="table of figures" w:semiHidden="1" w:unhideWhenUsed="1"/>
+    <w:lsdException w:name="envelope address" w:semiHidden="1" w:unhideWhenUsed="1"/>
+    <w:lsdException w:name="envelope return" w:semiHidden="1" w:unhideWhenUsed="1"/>
+    <w:lsdException w:name="footnote reference" w:semiHidden="1" w:unhideWhenUsed="1"/>
+    <w:lsdException w:name="annotation reference" w:semiHidden="1" w:unhideWhenUsed="1"/>
+    <w:lsdException w:name="line number" w:semiHidden="1" w:unhideWhenUsed="1"/>
+    <w:lsdException w:name="page number" w:semiHidden="1" w:unhideWhenUsed="1"/>
+    <w:lsdException w:name="endnote reference" w:semiHidden="1" w:unhideWhenUsed="1"/>
+    <w:lsdException w:name="endnote text" w:semiHidden="1" w:unhideWhenUsed="1"/>
+    <w:lsdException w:name="table of authorities" w:semiHidden="1" w:unhideWhenUsed="1"/>
+    <w:lsdException w:name="macro" w:semiHidden="1" w:unhideWhenUsed="1"/>
+    <w:lsdException w:name="toa heading" w:semiHidden="1" w:unhideWhenUsed="1"/>
+    <w:lsdException w:name="List" w:semiHidden="1" w:unhideWhenUsed="1"/>
+    <w:lsdException w:name="List Bullet" w:semiHidden="1" w:unhideWhenUsed="1"/>
+    <w:lsdException w:name="List Number" w:semiHidden="1" w:unhideWhenUsed="1"/>
+    <w:lsdException w:name="List 2" w:semiHidden="1" w:unhideWhenUsed="1"/>
+    <w:lsdException w:name="List 3" w:semiHidden="1" w:unhideWhenUsed="1"/>
+    <w:lsdException w:name="List 4" w:semiHidden="1" w:unhideWhenUsed="1"/>
+    <w:lsdException w:name="List 5" w:semiHidden="1" w:unhideWhenUsed="1"/>
+    <w:lsdException w:name="List Bullet 2" w:semiHidden="1" w:unhideWhenUsed="1"/>
+    <w:lsdException w:name="List Bullet 3" w:semiHidden="1" w:unhideWhenUsed="1"/>
+    <w:lsdException w:name="List Bullet 4" w:semiHidden="1" w:unhideWhenUsed="1"/>
+    <w:lsdException w:name="List Bullet 5" w:semiHidden="1" w:unhideWhenUsed="1"/>
+    <w:lsdException w:name="List Number 2" w:semiHidden="1" w:unhideWhenUsed="1"/>
+    <w:lsdException w:name="List Number 3" w:semiHidden="1" w:unhideWhenUsed="1"/>
+    <w:lsdException w:name="List Number 4" w:semiHidden="1" w:unhideWhenUsed="1"/>
+    <w:lsdException w:name="List Number 5" w:semiHidden="1" w:unhideWhenUsed="1"/>
+    <w:lsdException w:name="Title" w:uiPriority="10" w:qFormat="1"/>
+    <w:lsdException w:name="Closing" w:semiHidden="1" w:unhideWhenUsed="1"/>
+    <w:lsdException w:name="Signature" w:semiHidden="1" w:unhideWhenUsed="1"/>
+    <w:lsdException w:name="Default Paragraph Font" w:semiHidden="1" w:uiPriority="1" w:unhideWhenUsed="1"/>
+    <w:lsdException w:name="Body Text" w:semiHidden="1" w:unhideWhenUsed="1"/>
+    <w:lsdException w:name="Body Text Indent" w:semiHidden="1" w:unhideWhenUsed="1"/>
+    <w:lsdException w:name="List Continue" w:semiHidden="1" w:unhideWhenUsed="1"/>
+    <w:lsdException w:name="List Continue 2" w:semiHidden="1" w:unhideWhenUsed="1"/>
+    <w:lsdException w:name="List Continue 3" w:semiHidden="1" w:unhideWhenUsed="1"/>
+    <w:lsdException w:name="List Continue 4" w:semiHidden="1" w:unhideWhenUsed="1"/>
+    <w:lsdException w:name="List Continue 5" w:semiHidden="1" w:unhideWhenUsed="1"/>
+    <w:lsdException w:name="Message Header" w:semiHidden="1" w:unhideWhenUsed="1"/>
+    <w:lsdException w:name="Subtitle" w:uiPriority="11" w:qFormat="1"/>
+    <w:lsdException w:name="Salutation" w:semiHidden="1" w:unhideWhenUsed="1"/>
+    <w:lsdException w:name="Date" w:semiHidden="1" w:unhideWhenUsed="1"/>
+    <w:lsdException w:name="Body Text First Indent" w:semiHidden="1" w:unhideWhenUsed="1"/>
+    <w:lsdException w:name="Body Text First Indent 2" w:semiHidden="1" w:unhideWhenUsed="1"/>
+    <w:lsdException w:name="Note Heading" w:semiHidden="1" w:unhideWhenUsed="1"/>
+    <w:lsdException w:name="Body Text 2" w:semiHidden="1" w:unhideWhenUsed="1"/>
+    <w:lsdException w:name="Body Text 3" w:semiHidden="1" w:unhideWhenUsed="1"/>
+    <w:lsdException w:name="Body Text Indent 2" w:semiHidden="1" w:unhideWhenUsed="1"/>
+    <w:lsdException w:name="Body Text Indent 3" w:semiHidden="1" w:unhideWhenUsed="1"/>
+    <w:lsdException w:name="Block Text" w:semiHidden="1" w:unhideWhenUsed="1"/>
+    <w:lsdException w:name="Hyperlink" w:semiHidden="1" w:unhideWhenUsed="1"/>
+    <w:lsdException w:name="FollowedHyperlink" w:semiHidden="1" w:unhideWhenUsed="1"/>
+    <w:lsdException w:name="Strong" w:uiPriority="22" w:qFormat="1"/>
+    <w:lsdException w:name="Emphasis" w:uiPriority="20" w:qFormat="1"/>
+    <w:lsdException w:name="Document Map" w:semiHidden="1" w:unhideWhenUsed="1"/>
+    <w:lsdException w:name="Plain Text" w:semiHidden="1" w:unhideWhenUsed="1"/>
+    <w:lsdException w:name="E-mail Signature" w:semiHidden="1" w:unhideWhenUsed="1"/>
+    <w:lsdException w:name="HTML Top of Form" w:semiHidden="1" w:unhideWhenUsed="1"/>
+    <w:lsdException w:name="HTML Bottom of Form" w:semiHidden="1" w:unhideWhenUsed="1"/>
+    <w:lsdException w:name="Normal (Web)" w:semiHidden="1" w:unhideWhenUsed="1"/>
+    <w:lsdException w:name="HTML Acronym" w:semiHidden="1" w:unhideWhenUsed="1"/>
+    <w:lsdException w:name="HTML Address" w:semiHidden="1" w:unhideWhenUsed="1"/>
+    <w:lsdException w:name="HTML Cite" w:semiHidden="1" w:unhideWhenUsed="1"/>
+    <w:lsdException w:name="HTML Code" w:semiHidden="1" w:unhideWhenUsed="1"/>
+    <w:lsdException w:name="HTML Definition" w:semiHidden="1" w:unhideWhenUsed="1"/>
+    <w:lsdException w:name="HTML Keyboard" w:semiHidden="1" w:unhideWhenUsed="1"/>
+    <w:lsdException w:name="HTML Preformatted" w:semiHidden="1" w:unhideWhenUsed="1"/>
+    <w:lsdException w:name="HTML Sample" w:semiHidden="1" w:unhideWhenUsed="1"/>
+    <w:lsdException w:name="HTML Typewriter" w:semiHidden="1" w:unhideWhenUsed="1"/>
+    <w:lsdException w:name="HTML Variable" w:semiHidden="1" w:unhideWhenUsed="1"/>
+    <w:lsdException w:name="Normal Table" w:semiHidden="1" w:unhideWhenUsed="1"/>
+    <w:lsdException w:name="annotation subject" w:semiHidden="1" w:unhideWhenUsed="1"/>
+    <w:lsdException w:name="No List" w:semiHidden="1" w:unhideWhenUsed="1"/>
+    <w:lsdException w:name="Outline List 1" w:semiHidden="1" w:unhideWhenUsed="1"/>
+    <w:lsdException w:name="Outline List 2" w:semiHidden="1" w:unhideWhenUsed="1"/>
+    <w:lsdException w:name="Outline List 3" w:semiHidden="1" w:unhideWhenUsed="1"/>
+    <w:lsdException w:name="Table Simple 1" w:semiHidden="1" w:unhideWhenUsed="1"/>
+    <w:lsdException w:name="Table Simple 2" w:semiHidden="1" w:unhideWhenUsed="1"/>
+    <w:lsdException w:name="Table Simple 3" w:semiHidden="1" w:unhideWhenUsed="1"/>
+    <w:lsdException w:name="Table Classic 1" w:semiHidden="1" w:unhideWhenUsed="1"/>
+    <w:lsdException w:name="Table Classic 2" w:semiHidden="1" w:unhideWhenUsed="1"/>
+    <w:lsdException w:name="Table Classic 3" w:semiHidden="1" w:unhideWhenUsed="1"/>
+    <w:lsdException w:name="Table Classic 4" w:semiHidden="1" w:unhideWhenUsed="1"/>
+    <w:lsdException w:name="Table Colorful 1" w:semiHidden="1" w:unhideWhenUsed="1"/>
+    <w:lsdException w:name="Table Colorful 2" w:semiHidden="1" w:unhideWhenUsed="1"/>
+    <w:lsdException w:name="Table Colorful 3" w:semiHidden="1" w:unhideWhenUsed="1"/>
+    <w:lsdException w:name="Table Columns 1" w:semiHidden="1" w:unhideWhenUsed="1"/>
+    <w:lsdException w:name="Table Columns 2" w:semiHidden="1" w:unhideWhenUsed="1"/>
+    <w:lsdException w:name="Table Columns 3" w:semiHidden="1" w:unhideWhenUsed="1"/>
+    <w:lsdException w:name="Table Columns 4" w:semiHidden="1" w:unhideWhenUsed="1"/>
+    <w:lsdException w:name="Table Columns 5" w:semiHidden="1" w:unhideWhenUsed="1"/>
+    <w:lsdException w:name="Table Grid 1" w:semiHidden="1" w:unhideWhenUsed="1"/>
+    <w:lsdException w:name="Table Grid 2" w:semiHidden="1" w:unhideWhenUsed="1"/>
+    <w:lsdException w:name="Table Grid 3" w:semiHidden="1" w:unhideWhenUsed="1"/>
+    <w:lsdException w:name="Table Grid 4" w:semiHidden="1" w:unhideWhenUsed="1"/>
+    <w:lsdException w:name="Table Grid 5" w:semiHidden="1" w:unhideWhenUsed="1"/>
+    <w:lsdException w:name="Table Grid 6" w:semiHidden="1" w:unhideWhenUsed="1"/>
+    <w:lsdException w:name="Table Grid 7" w:semiHidden="1" w:unhideWhenUsed="1"/>
+    <w:lsdException w:name="Table Grid 8" w:semiHidden="1" w:unhideWhenUsed="1"/>
+    <w:lsdException w:name="Table List 1" w:semiHidden="1" w:unhideWhenUsed="1"/>
+    <w:lsdException w:name="Table List 2" w:semiHidden="1" w:unhideWhenUsed="1"/>
+    <w:lsdException w:name="Table List 3" w:semiHidden="1" w:unhideWhenUsed="1"/>
+    <w:lsdException w:name="Table List 4" w:semiHidden="1" w:unhideWhenUsed="1"/>
+    <w:lsdException w:name="Table List 5" w:semiHidden="1" w:unhideWhenUsed="1"/>
+    <w:lsdException w:name="Table List 6" w:semiHidden="1" w:unhideWhenUsed="1"/>
+    <w:lsdException w:name="Table List 7" w:semiHidden="1" w:unhideWhenUsed="1"/>
+    <w:lsdException w:name="Table List 8" w:semiHidden="1" w:unhideWhenUsed="1"/>
+    <w:lsdException w:name="Table 3D effects 1" w:semiHidden="1" w:unhideWhenUsed="1"/>
+    <w:lsdException w:name="Table 3D effects 2" w:semiHidden="1" w:unhideWhenUsed="1"/>
+    <w:lsdException w:name="Table 3D effects 3" w:semiHidden="1" w:unhideWhenUsed="1"/>
+    <w:lsdException w:name="Table Contemporary" w:semiHidden="1" w:unhideWhenUsed="1"/>
+    <w:lsdException w:name="Table Elegant" w:semiHidden="1" w:unhideWhenUsed="1"/>
+    <w:lsdException w:name="Table Professional" w:semiHidden="1" w:unhideWhenUsed="1"/>
+    <w:lsdException w:name="Table Subtle 1" w:semiHidden="1" w:unhideWhenUsed="1"/>
+    <w:lsdException w:name="Table Subtle 2" w:semiHidden="1" w:unhideWhenUsed="1"/>
+    <w:lsdException w:name="Table Web 1" w:semiHidden="1" w:unhideWhenUsed="1"/>
+    <w:lsdException w:name="Table Web 2" w:semiHidden="1" w:unhideWhenUsed="1"/>
+    <w:lsdException w:name="Table Web 3" w:semiHidden="1" w:unhideWhenUsed="1"/>
+    <w:lsdException w:name="Balloon Text" w:semiHidden="1" w:unhideWhenUsed="1"/>
+    <w:lsdException w:name="Table Grid" w:uiPriority="59"/>
+    <w:lsdException w:name="Table Theme" w:semiHidden="1" w:unhideWhenUsed="1"/>
+    <w:lsdException w:name="Placeholder Text" w:semiHidden="1"/>
+    <w:lsdException w:name="No Spacing" w:uiPriority="1" w:qFormat="1"/>
+    <w:lsdException w:name="Light Shading" w:uiPriority="60"/>
+    <w:lsdException w:name="Light List" w:uiPriority="61"/>
+    <w:lsdException w:name="Light Grid" w:uiPriority="62"/>
+    <w:lsdException w:name="Medium Shading 1" w:uiPriority="63"/>
+    <w:lsdException w:name="Medium Shading 2" w:uiPriority="64"/>
+    <w:lsdException w:name="Medium List 1" w:uiPriority="65"/>
+    <w:lsdException w:name="Medium List 2" w:uiPriority="66"/>
+    <w:lsdException w:name="Medium Grid 1" w:uiPriority="67"/>
+    <w:lsdException w:name="Medium Grid 2" w:uiPriority="68"/>
+    <w:lsdException w:name="Medium Grid 3" w:uiPriority="69"/>
+    <w:lsdException w:name="Dark List" w:uiPriority="70"/>
+    <w:lsdException w:name="Colorful Shading" w:uiPriority="71"/>
+    <w:lsdException w:name="Colorful List" w:uiPriority="72"/>
+    <w:lsdException w:name="Colorful Grid" w:uiPriority="73"/>
+    <w:lsdException w:name="Light Shading Accent 1" w:uiPriority="60"/>
+    <w:lsdException w:name="Light List Accent 1" w:uiPriority="61"/>
+    <w:lsdException w:name="Light Grid Accent 1" w:uiPriority="62"/>
+    <w:lsdException w:name="Medium Shading 1 Accent 1" w:uiPriority="63"/>
+    <w:lsdException w:name="Medium Shading 2 Accent 1" w:uiPriority="64"/>
+    <w:lsdException w:name="Medium List 1 Accent 1" w:uiPriority="65"/>
+    <w:lsdException w:name="Revision" w:semiHidden="1"/>
+    <w:lsdException w:name="List Paragraph" w:uiPriority="34" w:qFormat="1"/>
+    <w:lsdException w:name="Quote" w:uiPriority="29" w:qFormat="1"/>
+    <w:lsdException w:name="Intense Quote" w:uiPriority="30" w:qFormat="1"/>
+    <w:lsdException w:name="Medium List 2 Accent 1" w:uiPriority="66"/>
+    <w:lsdException w:name="Medium Grid 1 Accent 1" w:uiPriority="67"/>
+    <w:lsdException w:name="Medium Grid 2 Accent 1" w:uiPriority="68"/>
+    <w:lsdException w:name="Medium Grid 3 Accent 1" w:uiPriority="69"/>
+    <w:lsdException w:name="Dark List Accent 1" w:uiPriority="70"/>
+    <w:lsdException w:name="Colorful Shading Accent 1" w:uiPriority="71"/>
+    <w:lsdException w:name="Colorful List Accent 1" w:uiPriority="72"/>
+    <w:lsdException w:name="Colorful Grid Accent 1" w:uiPriority="73"/>
+    <w:lsdException w:name="Light Shading Accent 2" w:uiPriority="60"/>
+    <w:lsdException w:name="Light List Accent 2" w:uiPriority="61"/>
+    <w:lsdException w:name="Light Grid Accent 2" w:uiPriority="62"/>
+    <w:lsdException w:name="Medium Shading 1 Accent 2" w:uiPriority="63"/>
+    <w:lsdException w:name="Medium Shading 2 Accent 2" w:uiPriority="64"/>
+    <w:lsdException w:name="Medium List 1 Accent 2" w:uiPriority="65"/>
+    <w:lsdException w:name="Medium List 2 Accent 2" w:uiPriority="66"/>
+    <w:lsdException w:name="Medium Grid 1 Accent 2" w:uiPriority="67"/>
+    <w:lsdException w:name="Medium Grid 2 Accent 2" w:uiPriority="68"/>
+    <w:lsdException w:name="Medium Grid 3 Accent 2" w:uiPriority="69"/>
+    <w:lsdException w:name="Dark List Accent 2" w:uiPriority="70"/>
+    <w:lsdException w:name="Colorful Shading Accent 2" w:uiPriority="71"/>
+    <w:lsdException w:name="Colorful List Accent 2" w:uiPriority="72"/>
+    <w:lsdException w:name="Colorful Grid Accent 2" w:uiPriority="73"/>
+    <w:lsdException w:name="Light Shading Accent 3" w:uiPriority="60"/>
+    <w:lsdException w:name="Light List Accent 3" w:uiPriority="61"/>
+    <w:lsdException w:name="Light Grid Accent 3" w:uiPriority="62"/>
+    <w:lsdException w:name="Medium Shading 1 Accent 3" w:uiPriority="63"/>
+    <w:lsdException w:name="Medium Shading 2 Accent 3" w:uiPriority="64"/>
+    <w:lsdException w:name="Medium List 1 Accent 3" w:uiPriority="65"/>
+    <w:lsdException w:name="Medium List 2 Accent 3" w:uiPriority="66"/>
+    <w:lsdException w:name="Medium Grid 1 Accent 3" w:uiPriority="67"/>
+    <w:lsdException w:name="Medium Grid 2 Accent 3" w:uiPriority="68"/>
+    <w:lsdException w:name="Medium Grid 3 Accent 3" w:uiPriority="69"/>
+    <w:lsdException w:name="Dark List Accent 3" w:uiPriority="70"/>
+    <w:lsdException w:name="Colorful Shading Accent 3" w:uiPriority="71"/>
+    <w:lsdException w:name="Colorful List Accent 3" w:uiPriority="72"/>
+    <w:lsdException w:name="Colorful Grid Accent 3" w:uiPriority="73"/>
+    <w:lsdException w:name="Light Shading Accent 4" w:uiPriority="60"/>
+    <w:lsdException w:name="Light List Accent 4" w:uiPriority="61"/>
+    <w:lsdException w:name="Light Grid Accent 4" w:uiPriority="62"/>
+    <w:lsdException w:name="Medium Shading 1 Accent 4" w:uiPriority="63"/>
+    <w:lsdException w:name="Medium Shading 2 Accent 4" w:uiPriority="64"/>
+    <w:lsdException w:name="Medium List 1 Accent 4" w:uiPriority="65"/>
+    <w:lsdException w:name="Medium List 2 Accent 4" w:uiPriority="66"/>
+    <w:lsdException w:name="Medium Grid 1 Accent 4" w:uiPriority="67"/>
+    <w:lsdException w:name="Medium Grid 2 Accent 4" w:uiPriority="68"/>
+    <w:lsdException w:name="Medium Grid 3 Accent 4" w:uiPriority="69"/>
+    <w:lsdException w:name="Dark List Accent 4" w:uiPriority="70"/>
+    <w:lsdException w:name="Colorful Shading Accent 4" w:uiPriority="71"/>
+    <w:lsdException w:name="Colorful List Accent 4" w:uiPriority="72"/>
+    <w:lsdException w:name="Colorful Grid Accent 4" w:uiPriority="73"/>
+    <w:lsdException w:name="Light Shading Accent 5" w:uiPriority="60"/>
+    <w:lsdException w:name="Light List Accent 5" w:uiPriority="61"/>
+    <w:lsdException w:name="Light Grid Accent 5" w:uiPriority="62"/>
+    <w:lsdException w:name="Medium Shading 1 Accent 5" w:uiPriority="63"/>
+    <w:lsdException w:name="Medium Shading 2 Accent 5" w:uiPriority="64"/>
+    <w:lsdException w:name="Medium List 1 Accent 5" w:uiPriority="65"/>
+    <w:lsdException w:name="Medium List 2 Accent 5" w:uiPriority="66"/>
+    <w:lsdException w:name="Medium Grid 1 Accent 5" w:uiPriority="67"/>
+    <w:lsdException w:name="Medium Grid 2 Accent 5" w:uiPriority="68"/>
+    <w:lsdException w:name="Medium Grid 3 Accent 5" w:uiPriority="69"/>
+    <w:lsdException w:name="Dark List Accent 5" w:uiPriority="70"/>
+    <w:lsdException w:name="Colorful Shading Accent 5" w:uiPriority="71"/>
+    <w:lsdException w:name="Colorful List Accent 5" w:uiPriority="72"/>
+    <w:lsdException w:name="Colorful Grid Accent 5" w:uiPriority="73"/>
+    <w:lsdException w:name="Light Shading Accent 6" w:uiPriority="60"/>
+    <w:lsdException w:name="Light List Accent 6" w:uiPriority="61"/>
+    <w:lsdException w:name="Light Grid Accent 6" w:uiPriority="62"/>
+    <w:lsdException w:name="Medium Shading 1 Accent 6" w:uiPriority="63"/>
+    <w:lsdException w:name="Medium Shading 2 Accent 6" w:uiPriority="64"/>
+    <w:lsdException w:name="Medium List 1 Accent 6" w:uiPriority="65"/>
+    <w:lsdException w:name="Medium List 2 Accent 6" w:uiPriority="66"/>
+    <w:lsdException w:name="Medium Grid 1 Accent 6" w:uiPriority="67"/>
+    <w:lsdException w:name="Medium Grid 2 Accent 6" w:uiPriority="68"/>
+    <w:lsdException w:name="Medium Grid 3 Accent 6" w:uiPriority="69"/>
+    <w:lsdException w:name="Dark List Accent 6" w:uiPriority="70"/>
+    <w:lsdException w:name="Colorful Shading Accent 6" w:uiPriority="71"/>
+    <w:lsdException w:name="Colorful List Accent 6" w:uiPriority="72"/>
+    <w:lsdException w:name="Colorful Grid Accent 6" w:uiPriority="73"/>
+    <w:lsdException w:name="Subtle Emphasis" w:uiPriority="19" w:qFormat="1"/>
+    <w:lsdException w:name="Intense Emphasis" w:uiPriority="21" w:qFormat="1"/>
+    <w:lsdException w:name="Subtle Reference" w:uiPriority="31" w:qFormat="1"/>
+    <w:lsdException w:name="Intense Reference" w:uiPriority="32" w:qFormat="1"/>
+    <w:lsdException w:name="Book Title" w:uiPriority="33" w:qFormat="1"/>
+    <w:lsdException w:name="Bibliography" w:semiHidden="1" w:uiPriority="37" w:unhideWhenUsed="1"/>
+    <w:lsdException w:name="TOC Heading" w:semiHidden="1" w:uiPriority="39" w:unhideWhenUsed="1" w:qFormat="1"/>
+    <w:lsdException w:name="Grid Table 4" w:uiPriority="49"/>
+    <w:lsdException w:name="Grid Table 5 Dark" w:uiPriority="50"/>
+    <w:lsdException w:name="Grid Table 6 Colorful" w:uiPriority="51"/>
+    <w:lsdException w:name="Grid Table 7 Colorful" w:uiPriority="52"/>
+    <w:lsdException w:name="Grid Table 1 Light Accent 1" w:uiPriority="46"/>
+    <w:lsdException w:name="Grid Table 2 Accent 1" w:uiPriority="47"/>
+    <w:lsdException w:name="Grid Table 3 Accent 1" w:uiPriority="48"/>
+    <w:lsdException w:name="Grid Table 4 Accent 1" w:uiPriority="49"/>
+    <w:lsdException w:name="Grid Table 5 Dark Accent 1" w:uiPriority="50"/>
+    <w:lsdException w:name="Grid Table 6 Colorful Accent 1" w:uiPriority="51"/>
+    <w:lsdException w:name="Grid Table 7 Colorful Accent 1" w:uiPriority="52"/>
+    <w:lsdException w:name="Grid Table 1 Light Accent 2" w:uiPriority="46"/>
+    <w:lsdException w:name="Grid Table 2 Accent 2" w:uiPriority="47"/>
+    <w:lsdException w:name="Grid Table 3 Accent 2" w:uiPriority="48"/>
+    <w:lsdException w:name="Grid Table 4 Accent 2" w:uiPriority="49"/>
+    <w:lsdException w:name="Grid Table 5 Dark Accent 2" w:uiPriority="50"/>
+    <w:lsdException w:name="Grid Table 6 Colorful Accent 2" w:uiPriority="51"/>
+    <w:lsdException w:name="Grid Table 7 Colorful Accent 2" w:uiPriority="52"/>
+    <w:lsdException w:name="Grid Table 1 Light Accent 3" w:uiPriority="46"/>
+    <w:lsdException w:name="Grid Table 2 Accent 3" w:uiPriority="47"/>
+    <w:lsdException w:name="Grid Table 3 Accent 3" w:uiPriority="48"/>
+    <w:lsdException w:name="Grid Table 4 Accent 3" w:uiPriority="49"/>
+    <w:lsdException w:name="Grid Table 5 Dark Accent 3" w:uiPriority="50"/>
+    <w:lsdException w:name="Grid Table 6 Colorful Accent 3" w:uiPriority="51"/>
+    <w:lsdException w:name="Grid Table 7 Colorful Accent 3" w:uiPriority="52"/>
+    <w:lsdException w:name="Grid Table 1 Light Accent 4" w:uiPriority="46"/>
+    <w:lsdException w:name="Grid Table 2 Accent 4" w:uiPriority="47"/>
+    <w:lsdException w:name="Grid Table 3 Accent 4" w:uiPriority="48"/>
+    <w:lsdException w:name="Grid Table 4 Accent 4" w:uiPriority="49"/>
+    <w:lsdException w:name="Grid Table 5 Dark Accent 4" w:uiPriority="50"/>
+    <w:lsdException w:name="Grid Table 6 Colorful Accent 4" w:uiPriority="51"/>
+    <w:lsdException w:name="Grid Table 7 Colorful Accent 4" w:uiPriority="52"/>
+    <w:lsdException w:name="Grid Table 1 Light Accent 5" w:uiPriority="46"/>
+    <w:lsdException w:name="Grid Table 2 Accent 5" w:uiPriority="47"/>
+    <w:lsdException w:name="Grid Table 3 Accent 5" w:uiPriority="48"/>
+    <w:lsdException w:name="Grid Table 4 Accent 5" w:uiPriority="49"/>
+    <w:lsdException w:name="Grid Table 5 Dark Accent 5" w:uiPriority="50"/>
+    <w:lsdException w:name="Grid Table 6 Colorful Accent 5" w:uiPriority="51"/>
+    <w:lsdException w:name="Grid Table 7 Colorful Accent 5" w:uiPriority="52"/>
+    <w:lsdException w:name="Grid Table 1 Light Accent 6" w:uiPriority="46"/>
+    <w:lsdException w:name="Grid Table 2 Accent 6" w:uiPriority="47"/>
+    <w:lsdException w:name="Grid Table 3 Accent 6" w:uiPriority="48"/>
+    <w:lsdException w:name="Grid Table 4 Accent 6" w:uiPriority="49"/>
+    <w:lsdException w:name="Grid Table 5 Dark Accent 6" w:uiPriority="50"/>
+    <w:lsdException w:name="Grid Table 6 Colorful Accent 6" w:uiPriority="51"/>
+    <w:lsdException w:name="Grid Table 7 Colorful Accent 6" w:uiPriority="52"/>
+    <w:lsdException w:name="List Table 1 Light" w:uiPriority="46"/>
+    <w:lsdException w:name="List Table 2" w:uiPriority="47"/>
+    <w:lsdException w:name="List Table 3" w:uiPriority="48"/>
+    <w:lsdException w:name="List Table 4" w:uiPriority="49"/>
+    <w:lsdException w:name="List Table 5 Dark" w:uiPriority="50"/>
+    <w:lsdException w:name="List Table 6 Colorful" w:uiPriority="51"/>
+    <w:lsdException w:name="List Table 7 Colorful" w:uiPriority="52"/>
+    <w:lsdException w:name="List Table 1 Light Accent 1" w:uiPriority="46"/>
+    <w:lsdException w:name="List Table 2 Accent 1" w:uiPriority="47"/>
+    <w:lsdException w:name="List Table 3 Accent 1" w:uiPriority="48"/>
+    <w:lsdException w:name="List Table 4 Accent 1" w:uiPriority="49"/>
+    <w:lsdException w:name="List Table 5 Dark Accent 1" w:uiPriority="50"/>
+    <w:lsdException w:name="List Table 6 Colorful Accent 1" w:uiPriority="51"/>
+    <w:lsdException w:name="List Table 7 Colorful Accent 1" w:uiPriority="52"/>
+    <w:lsdException w:name="List Table 1 Light Accent 2" w:uiPriority="46"/>
+    <w:lsdException w:name="List Table 2 Accent 2" w:uiPriority="47"/>
+    <w:lsdException w:name="List Table 3 Accent 2" w:uiPriority="48"/>
+    <w:lsdException w:name="List Table 4 Accent 2" w:uiPriority="49"/>
+    <w:lsdException w:name="List Table 5 Dark Accent 2" w:uiPriority="50"/>
+    <w:lsdException w:name="List Table 6 Colorful Accent 2" w:uiPriority="51"/>
+    <w:lsdException w:name="List Table 7 Colorful Accent 2" w:uiPriority="52"/>
+    <w:lsdException w:name="List Table 1 Light Accent 3" w:uiPriority="46"/>
+    <w:lsdException w:name="List Table 2 Accent 3" w:uiPriority="47"/>
+    <w:lsdException w:name="List Table 3 Accent 3" w:uiPriority="48"/>
+    <w:lsdException w:name="List Table 4 Accent 3" w:uiPriority="49"/>
+    <w:lsdException w:name="List Table 5 Dark Accent 3" w:uiPriority="50"/>
+    <w:lsdException w:name="List Table 6 Colorful Accent 3" w:uiPriority="51"/>
+    <w:lsdException w:name="List Table 7 Colorful Accent 3" w:uiPriority="52"/>
+    <w:lsdException w:name="List Table 1 Light Accent 4" w:uiPriority="46"/>
+    <w:lsdException w:name="List Table 2 Accent 4" w:uiPriority="47"/>
+    <w:lsdException w:name="List Table 3 Accent 4" w:uiPriority="48"/>
+    <w:lsdException w:name="List Table 4 Accent 4" w:uiPriority="49"/>
+    <w:lsdException w:name="List Table 5 Dark Accent 4" w:uiPriority="50"/>
+    <w:lsdException w:name="List Table 6 Colorful Accent 4" w:uiPriority="51"/>
+    <w:lsdException w:name="List Table 7 Colorful Accent 4" w:uiPriority="52"/>
+    <w:lsdException w:name="List Table 1 Light Accent 5" w:uiPriority="46"/>
+    <w:lsdException w:name="List Table 2 Accent 5" w:uiPriority="47"/>
+    <w:lsdException w:name="List Table 3 Accent 5" w:uiPriority="48"/>
+    <w:lsdException w:name="List Table 4 Accent 5" w:uiPriority="49"/>
+    <w:lsdException w:name="List Table 5 Dark Accent 5" w:uiPriority="50"/>
+    <w:lsdException w:name="List Table 6 Colorful Accent 5" w:uiPriority="51"/>
+    <w:lsdException w:name="List Table 7 Colorful Accent 5" w:uiPriority="52"/>
+    <w:lsdException w:name="List Table 1 Light Accent 6" w:uiPriority="46"/>
+    <w:lsdException w:name="List Table 2 Accent 6" w:uiPriority="47"/>
+    <w:lsdException w:name="List Table 3 Accent 6" w:uiPriority="48"/>
+    <w:lsdException w:name="List Table 4 Accent 6" w:uiPriority="49"/>
+    <w:lsdException w:name="List Table 5 Dark Accent 6" w:uiPriority="50"/>
+    <w:lsdException w:name="List Table 6 Colorful Accent 6" w:uiPriority="51"/>
+    <w:lsdException w:name="List Table 7 Colorful Accent 6" w:uiPriority="52"/>
   </w:latentStyles>
   <w:style w:type="paragraph" w:default="1" w:styleId="Normal">
     <w:name w:val="Normal"/>
@@ -4813,652 +4945,7 @@
   <w:style w:type="character" w:default="1" w:styleId="DefaultParagraphFont">
     <w:name w:val="Default Paragraph Font"/>
     <w:uiPriority w:val="1"/>
-    <w:unhideWhenUsed/>
-  </w:style>
-  <w:style w:type="table" w:default="1" w:styleId="TableNormal">
-    <w:name w:val="Normal Table"/>
-    <w:uiPriority w:val="99"/>
     <w:semiHidden/>
-    <w:unhideWhenUsed/>
-    <w:tblPr>
-      <w:tblInd w:w="0" w:type="dxa"/>
-      <w:tblCellMar>
-        <w:top w:w="0" w:type="dxa"/>
-        <w:left w:w="108" w:type="dxa"/>
-        <w:bottom w:w="0" w:type="dxa"/>
-        <w:right w:w="108" w:type="dxa"/>
-      </w:tblCellMar>
-    </w:tblPr>
-  </w:style>
-  <w:style w:type="numbering" w:default="1" w:styleId="NoList">
-    <w:name w:val="No List"/>
-    <w:uiPriority w:val="99"/>
-    <w:semiHidden/>
-    <w:unhideWhenUsed/>
-  </w:style>
-  <w:style w:type="character" w:customStyle="1" w:styleId="Heading1Char">
-    <w:name w:val="Heading 1 Char"/>
-    <w:basedOn w:val="DefaultParagraphFont"/>
-    <w:link w:val="Heading1"/>
-    <w:uiPriority w:val="9"/>
-    <w:rsid w:val="00CE3F48"/>
-    <w:rPr>
-      <w:rFonts w:asciiTheme="majorHAnsi" w:eastAsiaTheme="majorEastAsia" w:hAnsiTheme="majorHAnsi" w:cstheme="majorBidi"/>
-      <w:b/>
-      <w:bCs/>
-      <w:color w:val="345A8A" w:themeColor="accent1" w:themeShade="B5"/>
-      <w:sz w:val="32"/>
-      <w:szCs w:val="32"/>
-    </w:rPr>
-  </w:style>
-  <w:style w:type="paragraph" w:styleId="TOCHeading">
-    <w:name w:val="TOC Heading"/>
-    <w:basedOn w:val="Heading1"/>
-    <w:next w:val="Normal"/>
-    <w:uiPriority w:val="39"/>
-    <w:unhideWhenUsed/>
-    <w:qFormat/>
-    <w:rsid w:val="00223504"/>
-    <w:pPr>
-      <w:spacing w:line="276" w:lineRule="auto"/>
-      <w:outlineLvl w:val="9"/>
-    </w:pPr>
-    <w:rPr>
-      <w:color w:val="365F91" w:themeColor="accent1" w:themeShade="BF"/>
-      <w:sz w:val="28"/>
-      <w:szCs w:val="28"/>
-    </w:rPr>
-  </w:style>
-  <w:style w:type="paragraph" w:styleId="TOC1">
-    <w:name w:val="toc 1"/>
-    <w:basedOn w:val="Normal"/>
-    <w:next w:val="Normal"/>
-    <w:autoRedefine/>
-    <w:uiPriority w:val="39"/>
-    <w:unhideWhenUsed/>
-    <w:rsid w:val="00223504"/>
-    <w:pPr>
-      <w:spacing w:before="120"/>
-    </w:pPr>
-    <w:rPr>
-      <w:b/>
-    </w:rPr>
-  </w:style>
-  <w:style w:type="paragraph" w:styleId="BalloonText">
-    <w:name w:val="Balloon Text"/>
-    <w:basedOn w:val="Normal"/>
-    <w:link w:val="BalloonTextChar"/>
-    <w:uiPriority w:val="99"/>
-    <w:semiHidden/>
-    <w:unhideWhenUsed/>
-    <w:rsid w:val="00223504"/>
-    <w:rPr>
-      <w:rFonts w:ascii="Lucida Grande" w:hAnsi="Lucida Grande"/>
-      <w:sz w:val="18"/>
-      <w:szCs w:val="18"/>
-    </w:rPr>
-  </w:style>
-  <w:style w:type="character" w:customStyle="1" w:styleId="BalloonTextChar">
-    <w:name w:val="Balloon Text Char"/>
-    <w:basedOn w:val="DefaultParagraphFont"/>
-    <w:link w:val="BalloonText"/>
-    <w:uiPriority w:val="99"/>
-    <w:semiHidden/>
-    <w:rsid w:val="00223504"/>
-    <w:rPr>
-      <w:rFonts w:ascii="Lucida Grande" w:hAnsi="Lucida Grande"/>
-      <w:sz w:val="18"/>
-      <w:szCs w:val="18"/>
-    </w:rPr>
-  </w:style>
-  <w:style w:type="paragraph" w:styleId="TOC2">
-    <w:name w:val="toc 2"/>
-    <w:basedOn w:val="Normal"/>
-    <w:next w:val="Normal"/>
-    <w:autoRedefine/>
-    <w:uiPriority w:val="39"/>
-    <w:unhideWhenUsed/>
-    <w:rsid w:val="00223504"/>
-    <w:pPr>
-      <w:ind w:left="240"/>
-    </w:pPr>
-    <w:rPr>
-      <w:b/>
-      <w:sz w:val="22"/>
-      <w:szCs w:val="22"/>
-    </w:rPr>
-  </w:style>
-  <w:style w:type="paragraph" w:styleId="TOC3">
-    <w:name w:val="toc 3"/>
-    <w:basedOn w:val="Normal"/>
-    <w:next w:val="Normal"/>
-    <w:autoRedefine/>
-    <w:uiPriority w:val="39"/>
-    <w:semiHidden/>
-    <w:unhideWhenUsed/>
-    <w:rsid w:val="00223504"/>
-    <w:pPr>
-      <w:ind w:left="480"/>
-    </w:pPr>
-    <w:rPr>
-      <w:sz w:val="22"/>
-      <w:szCs w:val="22"/>
-    </w:rPr>
-  </w:style>
-  <w:style w:type="paragraph" w:styleId="TOC4">
-    <w:name w:val="toc 4"/>
-    <w:basedOn w:val="Normal"/>
-    <w:next w:val="Normal"/>
-    <w:autoRedefine/>
-    <w:uiPriority w:val="39"/>
-    <w:semiHidden/>
-    <w:unhideWhenUsed/>
-    <w:rsid w:val="00223504"/>
-    <w:pPr>
-      <w:ind w:left="720"/>
-    </w:pPr>
-    <w:rPr>
-      <w:sz w:val="20"/>
-      <w:szCs w:val="20"/>
-    </w:rPr>
-  </w:style>
-  <w:style w:type="paragraph" w:styleId="TOC5">
-    <w:name w:val="toc 5"/>
-    <w:basedOn w:val="Normal"/>
-    <w:next w:val="Normal"/>
-    <w:autoRedefine/>
-    <w:uiPriority w:val="39"/>
-    <w:semiHidden/>
-    <w:unhideWhenUsed/>
-    <w:rsid w:val="00223504"/>
-    <w:pPr>
-      <w:ind w:left="960"/>
-    </w:pPr>
-    <w:rPr>
-      <w:sz w:val="20"/>
-      <w:szCs w:val="20"/>
-    </w:rPr>
-  </w:style>
-  <w:style w:type="paragraph" w:styleId="TOC6">
-    <w:name w:val="toc 6"/>
-    <w:basedOn w:val="Normal"/>
-    <w:next w:val="Normal"/>
-    <w:autoRedefine/>
-    <w:uiPriority w:val="39"/>
-    <w:semiHidden/>
-    <w:unhideWhenUsed/>
-    <w:rsid w:val="00223504"/>
-    <w:pPr>
-      <w:ind w:left="1200"/>
-    </w:pPr>
-    <w:rPr>
-      <w:sz w:val="20"/>
-      <w:szCs w:val="20"/>
-    </w:rPr>
-  </w:style>
-  <w:style w:type="paragraph" w:styleId="TOC7">
-    <w:name w:val="toc 7"/>
-    <w:basedOn w:val="Normal"/>
-    <w:next w:val="Normal"/>
-    <w:autoRedefine/>
-    <w:uiPriority w:val="39"/>
-    <w:semiHidden/>
-    <w:unhideWhenUsed/>
-    <w:rsid w:val="00223504"/>
-    <w:pPr>
-      <w:ind w:left="1440"/>
-    </w:pPr>
-    <w:rPr>
-      <w:sz w:val="20"/>
-      <w:szCs w:val="20"/>
-    </w:rPr>
-  </w:style>
-  <w:style w:type="paragraph" w:styleId="TOC8">
-    <w:name w:val="toc 8"/>
-    <w:basedOn w:val="Normal"/>
-    <w:next w:val="Normal"/>
-    <w:autoRedefine/>
-    <w:uiPriority w:val="39"/>
-    <w:semiHidden/>
-    <w:unhideWhenUsed/>
-    <w:rsid w:val="00223504"/>
-    <w:pPr>
-      <w:ind w:left="1680"/>
-    </w:pPr>
-    <w:rPr>
-      <w:sz w:val="20"/>
-      <w:szCs w:val="20"/>
-    </w:rPr>
-  </w:style>
-  <w:style w:type="paragraph" w:styleId="TOC9">
-    <w:name w:val="toc 9"/>
-    <w:basedOn w:val="Normal"/>
-    <w:next w:val="Normal"/>
-    <w:autoRedefine/>
-    <w:uiPriority w:val="39"/>
-    <w:semiHidden/>
-    <w:unhideWhenUsed/>
-    <w:rsid w:val="00223504"/>
-    <w:pPr>
-      <w:ind w:left="1920"/>
-    </w:pPr>
-    <w:rPr>
-      <w:sz w:val="20"/>
-      <w:szCs w:val="20"/>
-    </w:rPr>
-  </w:style>
-  <w:style w:type="paragraph" w:styleId="ListParagraph">
-    <w:name w:val="List Paragraph"/>
-    <w:basedOn w:val="Normal"/>
-    <w:uiPriority w:val="34"/>
-    <w:qFormat/>
-    <w:rsid w:val="00223504"/>
-    <w:pPr>
-      <w:ind w:left="720"/>
-      <w:contextualSpacing/>
-    </w:pPr>
-  </w:style>
-  <w:style w:type="paragraph" w:styleId="Header">
-    <w:name w:val="header"/>
-    <w:basedOn w:val="Normal"/>
-    <w:link w:val="HeaderChar"/>
-    <w:uiPriority w:val="99"/>
-    <w:unhideWhenUsed/>
-    <w:rsid w:val="00517C1E"/>
-    <w:pPr>
-      <w:tabs>
-        <w:tab w:val="center" w:pos="4320"/>
-        <w:tab w:val="right" w:pos="8640"/>
-      </w:tabs>
-    </w:pPr>
-  </w:style>
-  <w:style w:type="character" w:customStyle="1" w:styleId="HeaderChar">
-    <w:name w:val="Header Char"/>
-    <w:basedOn w:val="DefaultParagraphFont"/>
-    <w:link w:val="Header"/>
-    <w:uiPriority w:val="99"/>
-    <w:rsid w:val="00517C1E"/>
-  </w:style>
-  <w:style w:type="paragraph" w:styleId="Footer">
-    <w:name w:val="footer"/>
-    <w:basedOn w:val="Normal"/>
-    <w:link w:val="FooterChar"/>
-    <w:uiPriority w:val="99"/>
-    <w:unhideWhenUsed/>
-    <w:rsid w:val="00517C1E"/>
-    <w:pPr>
-      <w:tabs>
-        <w:tab w:val="center" w:pos="4320"/>
-        <w:tab w:val="right" w:pos="8640"/>
-      </w:tabs>
-    </w:pPr>
-  </w:style>
-  <w:style w:type="character" w:customStyle="1" w:styleId="FooterChar">
-    <w:name w:val="Footer Char"/>
-    <w:basedOn w:val="DefaultParagraphFont"/>
-    <w:link w:val="Footer"/>
-    <w:uiPriority w:val="99"/>
-    <w:rsid w:val="00517C1E"/>
-  </w:style>
-  <w:style w:type="character" w:styleId="CommentReference">
-    <w:name w:val="annotation reference"/>
-    <w:basedOn w:val="DefaultParagraphFont"/>
-    <w:uiPriority w:val="99"/>
-    <w:semiHidden/>
-    <w:unhideWhenUsed/>
-    <w:rsid w:val="00A25249"/>
-    <w:rPr>
-      <w:sz w:val="18"/>
-      <w:szCs w:val="18"/>
-    </w:rPr>
-  </w:style>
-  <w:style w:type="paragraph" w:styleId="CommentText">
-    <w:name w:val="annotation text"/>
-    <w:basedOn w:val="Normal"/>
-    <w:link w:val="CommentTextChar"/>
-    <w:uiPriority w:val="99"/>
-    <w:semiHidden/>
-    <w:unhideWhenUsed/>
-    <w:rsid w:val="00A25249"/>
-  </w:style>
-  <w:style w:type="character" w:customStyle="1" w:styleId="CommentTextChar">
-    <w:name w:val="Comment Text Char"/>
-    <w:basedOn w:val="DefaultParagraphFont"/>
-    <w:link w:val="CommentText"/>
-    <w:uiPriority w:val="99"/>
-    <w:semiHidden/>
-    <w:rsid w:val="00A25249"/>
-  </w:style>
-  <w:style w:type="paragraph" w:styleId="CommentSubject">
-    <w:name w:val="annotation subject"/>
-    <w:basedOn w:val="CommentText"/>
-    <w:next w:val="CommentText"/>
-    <w:link w:val="CommentSubjectChar"/>
-    <w:uiPriority w:val="99"/>
-    <w:semiHidden/>
-    <w:unhideWhenUsed/>
-    <w:rsid w:val="00A25249"/>
-    <w:rPr>
-      <w:b/>
-      <w:bCs/>
-      <w:sz w:val="20"/>
-      <w:szCs w:val="20"/>
-    </w:rPr>
-  </w:style>
-  <w:style w:type="character" w:customStyle="1" w:styleId="CommentSubjectChar">
-    <w:name w:val="Comment Subject Char"/>
-    <w:basedOn w:val="CommentTextChar"/>
-    <w:link w:val="CommentSubject"/>
-    <w:uiPriority w:val="99"/>
-    <w:semiHidden/>
-    <w:rsid w:val="00A25249"/>
-    <w:rPr>
-      <w:b/>
-      <w:bCs/>
-      <w:sz w:val="20"/>
-      <w:szCs w:val="20"/>
-    </w:rPr>
-  </w:style>
-  <w:style w:type="character" w:styleId="PageNumber">
-    <w:name w:val="page number"/>
-    <w:basedOn w:val="DefaultParagraphFont"/>
-    <w:uiPriority w:val="99"/>
-    <w:semiHidden/>
-    <w:unhideWhenUsed/>
-    <w:rsid w:val="006F2E12"/>
-  </w:style>
-  <w:style w:type="character" w:customStyle="1" w:styleId="Heading2Char">
-    <w:name w:val="Heading 2 Char"/>
-    <w:basedOn w:val="DefaultParagraphFont"/>
-    <w:link w:val="Heading2"/>
-    <w:uiPriority w:val="9"/>
-    <w:rsid w:val="00912A01"/>
-    <w:rPr>
-      <w:rFonts w:asciiTheme="majorHAnsi" w:eastAsiaTheme="majorEastAsia" w:hAnsiTheme="majorHAnsi" w:cstheme="majorBidi"/>
-      <w:b/>
-      <w:bCs/>
-      <w:color w:val="4F81BD" w:themeColor="accent1"/>
-      <w:sz w:val="26"/>
-      <w:szCs w:val="26"/>
-    </w:rPr>
-  </w:style>
-  <w:style w:type="table" w:styleId="TableGrid">
-    <w:name w:val="Table Grid"/>
-    <w:basedOn w:val="TableNormal"/>
-    <w:uiPriority w:val="59"/>
-    <w:rsid w:val="00E523E8"/>
-    <w:tblPr>
-      <w:tblInd w:w="0" w:type="dxa"/>
-      <w:tblBorders>
-        <w:top w:val="single" w:sz="4" w:space="0" w:color="auto"/>
-        <w:left w:val="single" w:sz="4" w:space="0" w:color="auto"/>
-        <w:bottom w:val="single" w:sz="4" w:space="0" w:color="auto"/>
-        <w:right w:val="single" w:sz="4" w:space="0" w:color="auto"/>
-        <w:insideH w:val="single" w:sz="4" w:space="0" w:color="auto"/>
-        <w:insideV w:val="single" w:sz="4" w:space="0" w:color="auto"/>
-      </w:tblBorders>
-      <w:tblCellMar>
-        <w:top w:w="0" w:type="dxa"/>
-        <w:left w:w="108" w:type="dxa"/>
-        <w:bottom w:w="0" w:type="dxa"/>
-        <w:right w:w="108" w:type="dxa"/>
-      </w:tblCellMar>
-    </w:tblPr>
-  </w:style>
-  <w:style w:type="character" w:styleId="Hyperlink">
-    <w:name w:val="Hyperlink"/>
-    <w:basedOn w:val="DefaultParagraphFont"/>
-    <w:uiPriority w:val="99"/>
-    <w:unhideWhenUsed/>
-    <w:rsid w:val="00030A51"/>
-    <w:rPr>
-      <w:color w:val="0000FF" w:themeColor="hyperlink"/>
-      <w:u w:val="single"/>
-    </w:rPr>
-  </w:style>
-  <w:style w:type="paragraph" w:styleId="Caption">
-    <w:name w:val="caption"/>
-    <w:basedOn w:val="Normal"/>
-    <w:next w:val="Normal"/>
-    <w:uiPriority w:val="35"/>
-    <w:unhideWhenUsed/>
-    <w:qFormat/>
-    <w:rsid w:val="004011F1"/>
-    <w:pPr>
-      <w:spacing w:after="200"/>
-    </w:pPr>
-    <w:rPr>
-      <w:i/>
-      <w:iCs/>
-      <w:color w:val="1F497D" w:themeColor="text2"/>
-      <w:sz w:val="18"/>
-      <w:szCs w:val="18"/>
-    </w:rPr>
-  </w:style>
-  <w:style w:type="paragraph" w:styleId="NoSpacing">
-    <w:name w:val="No Spacing"/>
-    <w:uiPriority w:val="1"/>
-    <w:qFormat/>
-    <w:rsid w:val="008E4A88"/>
-  </w:style>
-</w:styles>
-</file>
-
-<file path=word/stylesWithEffects.xml><?xml version="1.0" encoding="utf-8"?>
-<w:styles xmlns:wpc="http://schemas.microsoft.com/office/word/2010/wordprocessingCanvas" xmlns:mo="http://schemas.microsoft.com/office/mac/office/2008/main" xmlns:mc="http://schemas.openxmlformats.org/markup-compatibility/2006" xmlns:mv="urn:schemas-microsoft-com:mac:vml" xmlns:o="urn:schemas-microsoft-com:office:office" xmlns:r="http://schemas.openxmlformats.org/officeDocument/2006/relationships" xmlns:m="http://schemas.openxmlformats.org/officeDocument/2006/math" xmlns:v="urn:schemas-microsoft-com:vml" xmlns:wp14="http://schemas.microsoft.com/office/word/2010/wordprocessingDrawing" xmlns:wp="http://schemas.openxmlformats.org/drawingml/2006/wordprocessingDrawing" xmlns:w10="urn:schemas-microsoft-com:office:word" xmlns:w="http://schemas.openxmlformats.org/wordprocessingml/2006/main" xmlns:w14="http://schemas.microsoft.com/office/word/2010/wordml" xmlns:wpg="http://schemas.microsoft.com/office/word/2010/wordprocessingGroup" xmlns:wpi="http://schemas.microsoft.com/office/word/2010/wordprocessingInk" xmlns:wne="http://schemas.microsoft.com/office/word/2006/wordml" xmlns:wps="http://schemas.microsoft.com/office/word/2010/wordprocessingShape" mc:Ignorable="w14 wp14">
-  <w:docDefaults>
-    <w:rPrDefault>
-      <w:rPr>
-        <w:rFonts w:asciiTheme="minorHAnsi" w:eastAsiaTheme="minorEastAsia" w:hAnsiTheme="minorHAnsi" w:cstheme="minorBidi"/>
-        <w:sz w:val="24"/>
-        <w:szCs w:val="24"/>
-        <w:lang w:val="en-US" w:eastAsia="en-US" w:bidi="ar-SA"/>
-      </w:rPr>
-    </w:rPrDefault>
-    <w:pPrDefault/>
-  </w:docDefaults>
-  <w:latentStyles w:defLockedState="0" w:defUIPriority="99" w:defSemiHidden="1" w:defUnhideWhenUsed="1" w:defQFormat="0" w:count="276">
-    <w:lsdException w:name="Normal" w:semiHidden="0" w:uiPriority="0" w:unhideWhenUsed="0" w:qFormat="1"/>
-    <w:lsdException w:name="heading 1" w:semiHidden="0" w:uiPriority="9" w:unhideWhenUsed="0" w:qFormat="1"/>
-    <w:lsdException w:name="heading 2" w:uiPriority="9" w:qFormat="1"/>
-    <w:lsdException w:name="heading 3" w:uiPriority="9" w:qFormat="1"/>
-    <w:lsdException w:name="heading 4" w:uiPriority="9" w:qFormat="1"/>
-    <w:lsdException w:name="heading 5" w:uiPriority="9" w:qFormat="1"/>
-    <w:lsdException w:name="heading 6" w:uiPriority="9" w:qFormat="1"/>
-    <w:lsdException w:name="heading 7" w:uiPriority="9" w:qFormat="1"/>
-    <w:lsdException w:name="heading 8" w:uiPriority="9" w:qFormat="1"/>
-    <w:lsdException w:name="heading 9" w:uiPriority="9" w:qFormat="1"/>
-    <w:lsdException w:name="toc 1" w:uiPriority="39"/>
-    <w:lsdException w:name="toc 2" w:uiPriority="39"/>
-    <w:lsdException w:name="toc 3" w:uiPriority="39"/>
-    <w:lsdException w:name="toc 4" w:uiPriority="39"/>
-    <w:lsdException w:name="toc 5" w:uiPriority="39"/>
-    <w:lsdException w:name="toc 6" w:uiPriority="39"/>
-    <w:lsdException w:name="toc 7" w:uiPriority="39"/>
-    <w:lsdException w:name="toc 8" w:uiPriority="39"/>
-    <w:lsdException w:name="toc 9" w:uiPriority="39"/>
-    <w:lsdException w:name="caption" w:uiPriority="35" w:qFormat="1"/>
-    <w:lsdException w:name="Title" w:semiHidden="0" w:uiPriority="10" w:unhideWhenUsed="0" w:qFormat="1"/>
-    <w:lsdException w:name="Default Paragraph Font" w:uiPriority="1"/>
-    <w:lsdException w:name="Subtitle" w:semiHidden="0" w:uiPriority="11" w:unhideWhenUsed="0" w:qFormat="1"/>
-    <w:lsdException w:name="Strong" w:semiHidden="0" w:uiPriority="22" w:unhideWhenUsed="0" w:qFormat="1"/>
-    <w:lsdException w:name="Emphasis" w:semiHidden="0" w:uiPriority="20" w:unhideWhenUsed="0" w:qFormat="1"/>
-    <w:lsdException w:name="Table Grid" w:semiHidden="0" w:uiPriority="59" w:unhideWhenUsed="0"/>
-    <w:lsdException w:name="Note Level 1" w:semiHidden="0" w:unhideWhenUsed="0"/>
-    <w:lsdException w:name="Note Level 2" w:semiHidden="0" w:unhideWhenUsed="0"/>
-    <w:lsdException w:name="Note Level 3" w:semiHidden="0" w:unhideWhenUsed="0"/>
-    <w:lsdException w:name="Note Level 4" w:semiHidden="0" w:unhideWhenUsed="0"/>
-    <w:lsdException w:name="Note Level 5" w:semiHidden="0" w:unhideWhenUsed="0"/>
-    <w:lsdException w:name="Note Level 6" w:semiHidden="0" w:unhideWhenUsed="0"/>
-    <w:lsdException w:name="Note Level 7" w:semiHidden="0" w:unhideWhenUsed="0"/>
-    <w:lsdException w:name="Note Level 8" w:semiHidden="0" w:unhideWhenUsed="0"/>
-    <w:lsdException w:name="Note Level 9" w:semiHidden="0" w:unhideWhenUsed="0"/>
-    <w:lsdException w:name="Placeholder Text" w:unhideWhenUsed="0"/>
-    <w:lsdException w:name="No Spacing" w:semiHidden="0" w:uiPriority="1" w:unhideWhenUsed="0" w:qFormat="1"/>
-    <w:lsdException w:name="Light Shading" w:semiHidden="0" w:uiPriority="60" w:unhideWhenUsed="0"/>
-    <w:lsdException w:name="Light List" w:semiHidden="0" w:uiPriority="61" w:unhideWhenUsed="0"/>
-    <w:lsdException w:name="Light Grid" w:semiHidden="0" w:uiPriority="62" w:unhideWhenUsed="0"/>
-    <w:lsdException w:name="Medium Shading 1" w:semiHidden="0" w:uiPriority="63" w:unhideWhenUsed="0"/>
-    <w:lsdException w:name="Medium Shading 2" w:semiHidden="0" w:uiPriority="64" w:unhideWhenUsed="0"/>
-    <w:lsdException w:name="Medium List 1" w:semiHidden="0" w:uiPriority="65" w:unhideWhenUsed="0"/>
-    <w:lsdException w:name="Medium List 2" w:semiHidden="0" w:uiPriority="66" w:unhideWhenUsed="0"/>
-    <w:lsdException w:name="Medium Grid 1" w:semiHidden="0" w:uiPriority="67" w:unhideWhenUsed="0"/>
-    <w:lsdException w:name="Medium Grid 2" w:semiHidden="0" w:uiPriority="68" w:unhideWhenUsed="0"/>
-    <w:lsdException w:name="Medium Grid 3" w:semiHidden="0" w:uiPriority="69" w:unhideWhenUsed="0"/>
-    <w:lsdException w:name="Dark List" w:semiHidden="0" w:uiPriority="70" w:unhideWhenUsed="0"/>
-    <w:lsdException w:name="Colorful Shading" w:semiHidden="0" w:uiPriority="71" w:unhideWhenUsed="0"/>
-    <w:lsdException w:name="Colorful List" w:semiHidden="0" w:uiPriority="72" w:unhideWhenUsed="0"/>
-    <w:lsdException w:name="Colorful Grid" w:semiHidden="0" w:uiPriority="73" w:unhideWhenUsed="0"/>
-    <w:lsdException w:name="Light Shading Accent 1" w:semiHidden="0" w:uiPriority="60" w:unhideWhenUsed="0"/>
-    <w:lsdException w:name="Light List Accent 1" w:semiHidden="0" w:uiPriority="61" w:unhideWhenUsed="0"/>
-    <w:lsdException w:name="Light Grid Accent 1" w:semiHidden="0" w:uiPriority="62" w:unhideWhenUsed="0"/>
-    <w:lsdException w:name="Medium Shading 1 Accent 1" w:semiHidden="0" w:uiPriority="63" w:unhideWhenUsed="0"/>
-    <w:lsdException w:name="Medium Shading 2 Accent 1" w:semiHidden="0" w:uiPriority="64" w:unhideWhenUsed="0"/>
-    <w:lsdException w:name="Medium List 1 Accent 1" w:semiHidden="0" w:uiPriority="65" w:unhideWhenUsed="0"/>
-    <w:lsdException w:name="Revision" w:unhideWhenUsed="0"/>
-    <w:lsdException w:name="List Paragraph" w:semiHidden="0" w:uiPriority="34" w:unhideWhenUsed="0" w:qFormat="1"/>
-    <w:lsdException w:name="Quote" w:semiHidden="0" w:uiPriority="29" w:unhideWhenUsed="0" w:qFormat="1"/>
-    <w:lsdException w:name="Intense Quote" w:semiHidden="0" w:uiPriority="30" w:unhideWhenUsed="0" w:qFormat="1"/>
-    <w:lsdException w:name="Medium List 2 Accent 1" w:semiHidden="0" w:uiPriority="66" w:unhideWhenUsed="0"/>
-    <w:lsdException w:name="Medium Grid 1 Accent 1" w:semiHidden="0" w:uiPriority="67" w:unhideWhenUsed="0"/>
-    <w:lsdException w:name="Medium Grid 2 Accent 1" w:semiHidden="0" w:uiPriority="68" w:unhideWhenUsed="0"/>
-    <w:lsdException w:name="Medium Grid 3 Accent 1" w:semiHidden="0" w:uiPriority="69" w:unhideWhenUsed="0"/>
-    <w:lsdException w:name="Dark List Accent 1" w:semiHidden="0" w:uiPriority="70" w:unhideWhenUsed="0"/>
-    <w:lsdException w:name="Colorful Shading Accent 1" w:semiHidden="0" w:uiPriority="71" w:unhideWhenUsed="0"/>
-    <w:lsdException w:name="Colorful List Accent 1" w:semiHidden="0" w:uiPriority="72" w:unhideWhenUsed="0"/>
-    <w:lsdException w:name="Colorful Grid Accent 1" w:semiHidden="0" w:uiPriority="73" w:unhideWhenUsed="0"/>
-    <w:lsdException w:name="Light Shading Accent 2" w:semiHidden="0" w:uiPriority="60" w:unhideWhenUsed="0"/>
-    <w:lsdException w:name="Light List Accent 2" w:semiHidden="0" w:uiPriority="61" w:unhideWhenUsed="0"/>
-    <w:lsdException w:name="Light Grid Accent 2" w:semiHidden="0" w:uiPriority="62" w:unhideWhenUsed="0"/>
-    <w:lsdException w:name="Medium Shading 1 Accent 2" w:semiHidden="0" w:uiPriority="63" w:unhideWhenUsed="0"/>
-    <w:lsdException w:name="Medium Shading 2 Accent 2" w:semiHidden="0" w:uiPriority="64" w:unhideWhenUsed="0"/>
-    <w:lsdException w:name="Medium List 1 Accent 2" w:semiHidden="0" w:uiPriority="65" w:unhideWhenUsed="0"/>
-    <w:lsdException w:name="Medium List 2 Accent 2" w:semiHidden="0" w:uiPriority="66" w:unhideWhenUsed="0"/>
-    <w:lsdException w:name="Medium Grid 1 Accent 2" w:semiHidden="0" w:uiPriority="67" w:unhideWhenUsed="0"/>
-    <w:lsdException w:name="Medium Grid 2 Accent 2" w:semiHidden="0" w:uiPriority="68" w:unhideWhenUsed="0"/>
-    <w:lsdException w:name="Medium Grid 3 Accent 2" w:semiHidden="0" w:uiPriority="69" w:unhideWhenUsed="0"/>
-    <w:lsdException w:name="Dark List Accent 2" w:semiHidden="0" w:uiPriority="70" w:unhideWhenUsed="0"/>
-    <w:lsdException w:name="Colorful Shading Accent 2" w:semiHidden="0" w:uiPriority="71" w:unhideWhenUsed="0"/>
-    <w:lsdException w:name="Colorful List Accent 2" w:semiHidden="0" w:uiPriority="72" w:unhideWhenUsed="0"/>
-    <w:lsdException w:name="Colorful Grid Accent 2" w:semiHidden="0" w:uiPriority="73" w:unhideWhenUsed="0"/>
-    <w:lsdException w:name="Light Shading Accent 3" w:semiHidden="0" w:uiPriority="60" w:unhideWhenUsed="0"/>
-    <w:lsdException w:name="Light List Accent 3" w:semiHidden="0" w:uiPriority="61" w:unhideWhenUsed="0"/>
-    <w:lsdException w:name="Light Grid Accent 3" w:semiHidden="0" w:uiPriority="62" w:unhideWhenUsed="0"/>
-    <w:lsdException w:name="Medium Shading 1 Accent 3" w:semiHidden="0" w:uiPriority="63" w:unhideWhenUsed="0"/>
-    <w:lsdException w:name="Medium Shading 2 Accent 3" w:semiHidden="0" w:uiPriority="64" w:unhideWhenUsed="0"/>
-    <w:lsdException w:name="Medium List 1 Accent 3" w:semiHidden="0" w:uiPriority="65" w:unhideWhenUsed="0"/>
-    <w:lsdException w:name="Medium List 2 Accent 3" w:semiHidden="0" w:uiPriority="66" w:unhideWhenUsed="0"/>
-    <w:lsdException w:name="Medium Grid 1 Accent 3" w:semiHidden="0" w:uiPriority="67" w:unhideWhenUsed="0"/>
-    <w:lsdException w:name="Medium Grid 2 Accent 3" w:semiHidden="0" w:uiPriority="68" w:unhideWhenUsed="0"/>
-    <w:lsdException w:name="Medium Grid 3 Accent 3" w:semiHidden="0" w:uiPriority="69" w:unhideWhenUsed="0"/>
-    <w:lsdException w:name="Dark List Accent 3" w:semiHidden="0" w:uiPriority="70" w:unhideWhenUsed="0"/>
-    <w:lsdException w:name="Colorful Shading Accent 3" w:semiHidden="0" w:uiPriority="71" w:unhideWhenUsed="0"/>
-    <w:lsdException w:name="Colorful List Accent 3" w:semiHidden="0" w:uiPriority="72" w:unhideWhenUsed="0"/>
-    <w:lsdException w:name="Colorful Grid Accent 3" w:semiHidden="0" w:uiPriority="73" w:unhideWhenUsed="0"/>
-    <w:lsdException w:name="Light Shading Accent 4" w:semiHidden="0" w:uiPriority="60" w:unhideWhenUsed="0"/>
-    <w:lsdException w:name="Light List Accent 4" w:semiHidden="0" w:uiPriority="61" w:unhideWhenUsed="0"/>
-    <w:lsdException w:name="Light Grid Accent 4" w:semiHidden="0" w:uiPriority="62" w:unhideWhenUsed="0"/>
-    <w:lsdException w:name="Medium Shading 1 Accent 4" w:semiHidden="0" w:uiPriority="63" w:unhideWhenUsed="0"/>
-    <w:lsdException w:name="Medium Shading 2 Accent 4" w:semiHidden="0" w:uiPriority="64" w:unhideWhenUsed="0"/>
-    <w:lsdException w:name="Medium List 1 Accent 4" w:semiHidden="0" w:uiPriority="65" w:unhideWhenUsed="0"/>
-    <w:lsdException w:name="Medium List 2 Accent 4" w:semiHidden="0" w:uiPriority="66" w:unhideWhenUsed="0"/>
-    <w:lsdException w:name="Medium Grid 1 Accent 4" w:semiHidden="0" w:uiPriority="67" w:unhideWhenUsed="0"/>
-    <w:lsdException w:name="Medium Grid 2 Accent 4" w:semiHidden="0" w:uiPriority="68" w:unhideWhenUsed="0"/>
-    <w:lsdException w:name="Medium Grid 3 Accent 4" w:semiHidden="0" w:uiPriority="69" w:unhideWhenUsed="0"/>
-    <w:lsdException w:name="Dark List Accent 4" w:semiHidden="0" w:uiPriority="70" w:unhideWhenUsed="0"/>
-    <w:lsdException w:name="Colorful Shading Accent 4" w:semiHidden="0" w:uiPriority="71" w:unhideWhenUsed="0"/>
-    <w:lsdException w:name="Colorful List Accent 4" w:semiHidden="0" w:uiPriority="72" w:unhideWhenUsed="0"/>
-    <w:lsdException w:name="Colorful Grid Accent 4" w:semiHidden="0" w:uiPriority="73" w:unhideWhenUsed="0"/>
-    <w:lsdException w:name="Light Shading Accent 5" w:semiHidden="0" w:uiPriority="60" w:unhideWhenUsed="0"/>
-    <w:lsdException w:name="Light List Accent 5" w:semiHidden="0" w:uiPriority="61" w:unhideWhenUsed="0"/>
-    <w:lsdException w:name="Light Grid Accent 5" w:semiHidden="0" w:uiPriority="62" w:unhideWhenUsed="0"/>
-    <w:lsdException w:name="Medium Shading 1 Accent 5" w:semiHidden="0" w:uiPriority="63" w:unhideWhenUsed="0"/>
-    <w:lsdException w:name="Medium Shading 2 Accent 5" w:semiHidden="0" w:uiPriority="64" w:unhideWhenUsed="0"/>
-    <w:lsdException w:name="Medium List 1 Accent 5" w:semiHidden="0" w:uiPriority="65" w:unhideWhenUsed="0"/>
-    <w:lsdException w:name="Medium List 2 Accent 5" w:semiHidden="0" w:uiPriority="66" w:unhideWhenUsed="0"/>
-    <w:lsdException w:name="Medium Grid 1 Accent 5" w:semiHidden="0" w:uiPriority="67" w:unhideWhenUsed="0"/>
-    <w:lsdException w:name="Medium Grid 2 Accent 5" w:semiHidden="0" w:uiPriority="68" w:unhideWhenUsed="0"/>
-    <w:lsdException w:name="Medium Grid 3 Accent 5" w:semiHidden="0" w:uiPriority="69" w:unhideWhenUsed="0"/>
-    <w:lsdException w:name="Dark List Accent 5" w:semiHidden="0" w:uiPriority="70" w:unhideWhenUsed="0"/>
-    <w:lsdException w:name="Colorful Shading Accent 5" w:semiHidden="0" w:uiPriority="71" w:unhideWhenUsed="0"/>
-    <w:lsdException w:name="Colorful List Accent 5" w:semiHidden="0" w:uiPriority="72" w:unhideWhenUsed="0"/>
-    <w:lsdException w:name="Colorful Grid Accent 5" w:semiHidden="0" w:uiPriority="73" w:unhideWhenUsed="0"/>
-    <w:lsdException w:name="Light Shading Accent 6" w:semiHidden="0" w:uiPriority="60" w:unhideWhenUsed="0"/>
-    <w:lsdException w:name="Light List Accent 6" w:semiHidden="0" w:uiPriority="61" w:unhideWhenUsed="0"/>
-    <w:lsdException w:name="Light Grid Accent 6" w:semiHidden="0" w:uiPriority="62" w:unhideWhenUsed="0"/>
-    <w:lsdException w:name="Medium Shading 1 Accent 6" w:semiHidden="0" w:uiPriority="63" w:unhideWhenUsed="0"/>
-    <w:lsdException w:name="Medium Shading 2 Accent 6" w:semiHidden="0" w:uiPriority="64" w:unhideWhenUsed="0"/>
-    <w:lsdException w:name="Medium List 1 Accent 6" w:semiHidden="0" w:uiPriority="65" w:unhideWhenUsed="0"/>
-    <w:lsdException w:name="Medium List 2 Accent 6" w:semiHidden="0" w:uiPriority="66" w:unhideWhenUsed="0"/>
-    <w:lsdException w:name="Medium Grid 1 Accent 6" w:semiHidden="0" w:uiPriority="67" w:unhideWhenUsed="0"/>
-    <w:lsdException w:name="Medium Grid 2 Accent 6" w:semiHidden="0" w:uiPriority="68" w:unhideWhenUsed="0"/>
-    <w:lsdException w:name="Medium Grid 3 Accent 6" w:semiHidden="0" w:uiPriority="69" w:unhideWhenUsed="0"/>
-    <w:lsdException w:name="Dark List Accent 6" w:semiHidden="0" w:uiPriority="70" w:unhideWhenUsed="0"/>
-    <w:lsdException w:name="Colorful Shading Accent 6" w:semiHidden="0" w:uiPriority="71" w:unhideWhenUsed="0"/>
-    <w:lsdException w:name="Colorful List Accent 6" w:semiHidden="0" w:uiPriority="72" w:unhideWhenUsed="0"/>
-    <w:lsdException w:name="Colorful Grid Accent 6" w:semiHidden="0" w:uiPriority="73" w:unhideWhenUsed="0"/>
-    <w:lsdException w:name="Subtle Emphasis" w:semiHidden="0" w:uiPriority="19" w:unhideWhenUsed="0" w:qFormat="1"/>
-    <w:lsdException w:name="Intense Emphasis" w:semiHidden="0" w:uiPriority="21" w:unhideWhenUsed="0" w:qFormat="1"/>
-    <w:lsdException w:name="Subtle Reference" w:semiHidden="0" w:uiPriority="31" w:unhideWhenUsed="0" w:qFormat="1"/>
-    <w:lsdException w:name="Intense Reference" w:semiHidden="0" w:uiPriority="32" w:unhideWhenUsed="0" w:qFormat="1"/>
-    <w:lsdException w:name="Book Title" w:semiHidden="0" w:uiPriority="33" w:unhideWhenUsed="0" w:qFormat="1"/>
-    <w:lsdException w:name="Bibliography" w:uiPriority="37"/>
-    <w:lsdException w:name="TOC Heading" w:uiPriority="39" w:qFormat="1"/>
-  </w:latentStyles>
-  <w:style w:type="paragraph" w:default="1" w:styleId="Normal">
-    <w:name w:val="Normal"/>
-    <w:qFormat/>
-  </w:style>
-  <w:style w:type="paragraph" w:styleId="Heading1">
-    <w:name w:val="heading 1"/>
-    <w:basedOn w:val="Normal"/>
-    <w:next w:val="Normal"/>
-    <w:link w:val="Heading1Char"/>
-    <w:uiPriority w:val="9"/>
-    <w:qFormat/>
-    <w:rsid w:val="00CE3F48"/>
-    <w:pPr>
-      <w:keepNext/>
-      <w:keepLines/>
-      <w:spacing w:before="480"/>
-      <w:outlineLvl w:val="0"/>
-    </w:pPr>
-    <w:rPr>
-      <w:rFonts w:asciiTheme="majorHAnsi" w:eastAsiaTheme="majorEastAsia" w:hAnsiTheme="majorHAnsi" w:cstheme="majorBidi"/>
-      <w:b/>
-      <w:bCs/>
-      <w:color w:val="345A8A" w:themeColor="accent1" w:themeShade="B5"/>
-      <w:sz w:val="32"/>
-      <w:szCs w:val="32"/>
-    </w:rPr>
-  </w:style>
-  <w:style w:type="paragraph" w:styleId="Heading2">
-    <w:name w:val="heading 2"/>
-    <w:basedOn w:val="Normal"/>
-    <w:next w:val="Normal"/>
-    <w:link w:val="Heading2Char"/>
-    <w:uiPriority w:val="9"/>
-    <w:unhideWhenUsed/>
-    <w:qFormat/>
-    <w:rsid w:val="00912A01"/>
-    <w:pPr>
-      <w:keepNext/>
-      <w:keepLines/>
-      <w:spacing w:before="200"/>
-      <w:outlineLvl w:val="1"/>
-    </w:pPr>
-    <w:rPr>
-      <w:rFonts w:asciiTheme="majorHAnsi" w:eastAsiaTheme="majorEastAsia" w:hAnsiTheme="majorHAnsi" w:cstheme="majorBidi"/>
-      <w:b/>
-      <w:bCs/>
-      <w:color w:val="4F81BD" w:themeColor="accent1"/>
-      <w:sz w:val="26"/>
-      <w:szCs w:val="26"/>
-    </w:rPr>
-  </w:style>
-  <w:style w:type="character" w:default="1" w:styleId="DefaultParagraphFont">
-    <w:name w:val="Default Paragraph Font"/>
-    <w:uiPriority w:val="1"/>
     <w:unhideWhenUsed/>
   </w:style>
   <w:style w:type="table" w:default="1" w:styleId="TableNormal">
@@ -6234,7 +5721,7 @@
 </file>
 
 <file path=customXml/itemProps2.xml><?xml version="1.0" encoding="utf-8"?>
-<ds:datastoreItem xmlns:ds="http://schemas.openxmlformats.org/officeDocument/2006/customXml" ds:itemID="{F312B822-3FE9-784A-919A-FDA23005EBAE}">
+<ds:datastoreItem xmlns:ds="http://schemas.openxmlformats.org/officeDocument/2006/customXml" ds:itemID="{66283CC1-0FF1-45D8-98A4-CF07F5FF9B6B}">
   <ds:schemaRefs>
     <ds:schemaRef ds:uri="http://schemas.openxmlformats.org/officeDocument/2006/bibliography"/>
   </ds:schemaRefs>

</xml_diff>

<commit_message>
Updated date in footer
</commit_message>
<xml_diff>
--- a/Experiments/EXP-02/02_Accumulator_and_Dyno.docx
+++ b/Experiments/EXP-02/02_Accumulator_and_Dyno.docx
@@ -288,7 +288,7 @@
               </mc:Choice>
               <mc:Fallback>
                 <w:pict>
-                  <v:rect w14:anchorId="72FD0EB6" id="Rectangle 4" o:spid="_x0000_s1026" style="position:absolute;margin-left:21.6pt;margin-top:36pt;width:568.8pt;height:17.6pt;z-index:251658240;visibility:visible;mso-wrap-style:square;mso-width-percent:0;mso-height-percent:0;mso-wrap-distance-left:9pt;mso-wrap-distance-top:0;mso-wrap-distance-right:9pt;mso-wrap-distance-bottom:0;mso-position-horizontal:absolute;mso-position-horizontal-relative:page;mso-position-vertical:absolute;mso-position-vertical-relative:page;mso-width-percent:0;mso-height-percent:0;mso-width-relative:page;mso-height-relative:page;v-text-anchor:top" o:gfxdata="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" fillcolor="#8db3e2 [1311]" stroked="f">
+                  <v:rect w14:anchorId="0817D0FF" id="Rectangle 4" o:spid="_x0000_s1026" style="position:absolute;margin-left:21.6pt;margin-top:36pt;width:568.8pt;height:17.6pt;z-index:251658240;visibility:visible;mso-wrap-style:square;mso-width-percent:0;mso-height-percent:0;mso-wrap-distance-left:9pt;mso-wrap-distance-top:0;mso-wrap-distance-right:9pt;mso-wrap-distance-bottom:0;mso-position-horizontal:absolute;mso-position-horizontal-relative:page;mso-position-vertical:absolute;mso-position-vertical-relative:page;mso-width-percent:0;mso-height-percent:0;mso-width-relative:page;mso-height-relative:page;v-text-anchor:top" o:gfxdata="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" fillcolor="#8db3e2 [1311]" stroked="f">
                     <v:textbox inset=",7.2pt,,7.2pt"/>
                     <w10:wrap anchorx="page" anchory="page"/>
                   </v:rect>
@@ -411,7 +411,7 @@
               </mc:Choice>
               <mc:Fallback>
                 <w:pict>
-                  <v:group w14:anchorId="7D3E45BF" id="Group 9" o:spid="_x0000_s1026" style="position:absolute;margin-left:21.6pt;margin-top:702pt;width:568.8pt;height:54.05pt;z-index:-251661312;mso-position-horizontal-relative:page;mso-position-vertical-relative:page" coordorigin="432,13608" coordsize="11376,1081" o:gfxdata="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">
+                  <v:group w14:anchorId="1DB5E5A3" id="Group 9" o:spid="_x0000_s1026" style="position:absolute;margin-left:21.6pt;margin-top:702pt;width:568.8pt;height:54.05pt;z-index:-251661312;mso-position-horizontal-relative:page;mso-position-vertical-relative:page" coordorigin="432,13608" coordsize="11376,1081" o:gfxdata="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">
                     <v:shapetype id="_x0000_t32" coordsize="21600,21600" o:spt="32" o:oned="t" path="m,l21600,21600e" filled="f">
                       <v:path arrowok="t" fillok="f" o:connecttype="none"/>
                       <o:lock v:ext="edit" shapetype="t"/>
@@ -1092,7 +1092,7 @@
             </w:rPr>
             <w:fldChar w:fldCharType="separate"/>
           </w:r>
-          <w:hyperlink w:anchor="_Toc474956220" w:history="1">
+          <w:hyperlink w:anchor="_Toc475285931" w:history="1">
             <w:r>
               <w:rPr>
                 <w:rStyle w:val="Hyperlink"/>
@@ -1119,7 +1119,7 @@
                 <w:noProof/>
                 <w:webHidden/>
               </w:rPr>
-              <w:instrText xml:space="preserve"> PAGEREF _Toc474956220 \h </w:instrText>
+              <w:instrText xml:space="preserve"> PAGEREF _Toc475285931 \h </w:instrText>
             </w:r>
             <w:r>
               <w:rPr>
@@ -1164,7 +1164,7 @@
               <w:lang w:eastAsia="zh-CN"/>
             </w:rPr>
           </w:pPr>
-          <w:hyperlink w:anchor="_Toc474956221" w:history="1">
+          <w:hyperlink w:anchor="_Toc475285932" w:history="1">
             <w:r>
               <w:rPr>
                 <w:rStyle w:val="Hyperlink"/>
@@ -1191,7 +1191,7 @@
                 <w:noProof/>
                 <w:webHidden/>
               </w:rPr>
-              <w:instrText xml:space="preserve"> PAGEREF _Toc474956221 \h </w:instrText>
+              <w:instrText xml:space="preserve"> PAGEREF _Toc475285932 \h </w:instrText>
             </w:r>
             <w:r>
               <w:rPr>
@@ -1236,7 +1236,7 @@
               <w:lang w:eastAsia="zh-CN"/>
             </w:rPr>
           </w:pPr>
-          <w:hyperlink w:anchor="_Toc474956222" w:history="1">
+          <w:hyperlink w:anchor="_Toc475285933" w:history="1">
             <w:r>
               <w:rPr>
                 <w:rStyle w:val="Hyperlink"/>
@@ -1263,7 +1263,7 @@
                 <w:noProof/>
                 <w:webHidden/>
               </w:rPr>
-              <w:instrText xml:space="preserve"> PAGEREF _Toc474956222 \h </w:instrText>
+              <w:instrText xml:space="preserve"> PAGEREF _Toc475285933 \h </w:instrText>
             </w:r>
             <w:r>
               <w:rPr>
@@ -1308,7 +1308,7 @@
               <w:lang w:eastAsia="zh-CN"/>
             </w:rPr>
           </w:pPr>
-          <w:hyperlink w:anchor="_Toc474956223" w:history="1">
+          <w:hyperlink w:anchor="_Toc475285934" w:history="1">
             <w:r>
               <w:rPr>
                 <w:rStyle w:val="Hyperlink"/>
@@ -1335,7 +1335,7 @@
                 <w:noProof/>
                 <w:webHidden/>
               </w:rPr>
-              <w:instrText xml:space="preserve"> PAGEREF _Toc474956223 \h </w:instrText>
+              <w:instrText xml:space="preserve"> PAGEREF _Toc475285934 \h </w:instrText>
             </w:r>
             <w:r>
               <w:rPr>
@@ -1378,13 +1378,13 @@
               <w:lang w:eastAsia="zh-CN"/>
             </w:rPr>
           </w:pPr>
-          <w:hyperlink w:anchor="_Toc474956224" w:history="1">
+          <w:hyperlink w:anchor="_Toc475285935" w:history="1">
             <w:r>
               <w:rPr>
                 <w:rStyle w:val="Hyperlink"/>
                 <w:noProof/>
               </w:rPr>
-              <w:t>Single pack</w:t>
+              <w:t>Full accumulator setup</w:t>
             </w:r>
             <w:r>
               <w:rPr>
@@ -1405,73 +1405,7 @@
                 <w:noProof/>
                 <w:webHidden/>
               </w:rPr>
-              <w:instrText xml:space="preserve"> PAGEREF _Toc474956224 \h </w:instrText>
-            </w:r>
-            <w:r>
-              <w:rPr>
-                <w:noProof/>
-                <w:webHidden/>
-              </w:rPr>
-              <w:fldChar w:fldCharType="separate"/>
-            </w:r>
-            <w:r>
-              <w:rPr>
-                <w:b w:val="0"/>
-                <w:bCs/>
-                <w:noProof/>
-                <w:webHidden/>
-              </w:rPr>
-              <w:t>Error! Bookmark not defined.</w:t>
-            </w:r>
-            <w:r>
-              <w:rPr>
-                <w:noProof/>
-                <w:webHidden/>
-              </w:rPr>
-              <w:fldChar w:fldCharType="end"/>
-            </w:r>
-          </w:hyperlink>
-        </w:p>
-        <w:p>
-          <w:pPr>
-            <w:pStyle w:val="TOC2"/>
-            <w:tabs>
-              <w:tab w:val="right" w:leader="dot" w:pos="8290"/>
-            </w:tabs>
-            <w:rPr>
-              <w:b w:val="0"/>
-              <w:noProof/>
-              <w:lang w:eastAsia="zh-CN"/>
-            </w:rPr>
-          </w:pPr>
-          <w:hyperlink w:anchor="_Toc474956225" w:history="1">
-            <w:r>
-              <w:rPr>
-                <w:rStyle w:val="Hyperlink"/>
-                <w:noProof/>
-              </w:rPr>
-              <w:t>Full accumulator setup</w:t>
-            </w:r>
-            <w:r>
-              <w:rPr>
-                <w:noProof/>
-                <w:webHidden/>
-              </w:rPr>
-              <w:tab/>
-            </w:r>
-            <w:r>
-              <w:rPr>
-                <w:noProof/>
-                <w:webHidden/>
-              </w:rPr>
-              <w:fldChar w:fldCharType="begin"/>
-            </w:r>
-            <w:r>
-              <w:rPr>
-                <w:noProof/>
-                <w:webHidden/>
-              </w:rPr>
-              <w:instrText xml:space="preserve"> PAGEREF _Toc474956225 \h </w:instrText>
+              <w:instrText xml:space="preserve"> PAGEREF _Toc475285935 \h </w:instrText>
             </w:r>
             <w:r>
               <w:rPr>
@@ -1516,7 +1450,7 @@
               <w:lang w:eastAsia="zh-CN"/>
             </w:rPr>
           </w:pPr>
-          <w:hyperlink w:anchor="_Toc474956226" w:history="1">
+          <w:hyperlink w:anchor="_Toc475285936" w:history="1">
             <w:r>
               <w:rPr>
                 <w:rStyle w:val="Hyperlink"/>
@@ -1543,7 +1477,7 @@
                 <w:noProof/>
                 <w:webHidden/>
               </w:rPr>
-              <w:instrText xml:space="preserve"> PAGEREF _Toc474956226 \h </w:instrText>
+              <w:instrText xml:space="preserve"> PAGEREF _Toc475285936 \h </w:instrText>
             </w:r>
             <w:r>
               <w:rPr>
@@ -1588,7 +1522,7 @@
               <w:lang w:eastAsia="zh-CN"/>
             </w:rPr>
           </w:pPr>
-          <w:hyperlink w:anchor="_Toc474956227" w:history="1">
+          <w:hyperlink w:anchor="_Toc475285937" w:history="1">
             <w:r>
               <w:rPr>
                 <w:rStyle w:val="Hyperlink"/>
@@ -1615,7 +1549,7 @@
                 <w:noProof/>
                 <w:webHidden/>
               </w:rPr>
-              <w:instrText xml:space="preserve"> PAGEREF _Toc474956227 \h </w:instrText>
+              <w:instrText xml:space="preserve"> PAGEREF _Toc475285937 \h </w:instrText>
             </w:r>
             <w:r>
               <w:rPr>
@@ -1658,7 +1592,7 @@
               <w:lang w:eastAsia="zh-CN"/>
             </w:rPr>
           </w:pPr>
-          <w:hyperlink w:anchor="_Toc474956228" w:history="1">
+          <w:hyperlink w:anchor="_Toc475285938" w:history="1">
             <w:r>
               <w:rPr>
                 <w:rStyle w:val="Hyperlink"/>
@@ -1685,7 +1619,7 @@
                 <w:noProof/>
                 <w:webHidden/>
               </w:rPr>
-              <w:instrText xml:space="preserve"> PAGEREF _Toc474956228 \h </w:instrText>
+              <w:instrText xml:space="preserve"> PAGEREF _Toc475285938 \h </w:instrText>
             </w:r>
             <w:r>
               <w:rPr>
@@ -1728,13 +1662,13 @@
               <w:lang w:eastAsia="zh-CN"/>
             </w:rPr>
           </w:pPr>
-          <w:hyperlink w:anchor="_Toc474956229" w:history="1">
+          <w:hyperlink w:anchor="_Toc475285939" w:history="1">
             <w:r>
               <w:rPr>
                 <w:rStyle w:val="Hyperlink"/>
                 <w:noProof/>
               </w:rPr>
-              <w:t>AIRs tests</w:t>
+              <w:t>Current</w:t>
             </w:r>
             <w:r>
               <w:rPr>
@@ -1755,7 +1689,13 @@
                 <w:noProof/>
                 <w:webHidden/>
               </w:rPr>
-              <w:instrText xml:space="preserve"> PAGEREF _Toc474956229 \h </w:instrText>
+              <w:instrText xml:space="preserve"> PAGEREF _Toc475285939 \h </w:instrText>
+            </w:r>
+            <w:r>
+              <w:rPr>
+                <w:noProof/>
+                <w:webHidden/>
+              </w:rPr>
             </w:r>
             <w:r>
               <w:rPr>
@@ -1766,12 +1706,10 @@
             </w:r>
             <w:r>
               <w:rPr>
-                <w:b w:val="0"/>
-                <w:bCs/>
-                <w:noProof/>
-                <w:webHidden/>
-              </w:rPr>
-              <w:t>Error! Bookmark not defined.</w:t>
+                <w:noProof/>
+                <w:webHidden/>
+              </w:rPr>
+              <w:t>5</w:t>
             </w:r>
             <w:r>
               <w:rPr>
@@ -1794,13 +1732,13 @@
               <w:lang w:eastAsia="zh-CN"/>
             </w:rPr>
           </w:pPr>
-          <w:hyperlink w:anchor="_Toc474956230" w:history="1">
+          <w:hyperlink w:anchor="_Toc475285940" w:history="1">
             <w:r>
               <w:rPr>
                 <w:rStyle w:val="Hyperlink"/>
                 <w:noProof/>
               </w:rPr>
-              <w:t>Thévenin Voltage</w:t>
+              <w:t>Temperature</w:t>
             </w:r>
             <w:r>
               <w:rPr>
@@ -1821,73 +1759,7 @@
                 <w:noProof/>
                 <w:webHidden/>
               </w:rPr>
-              <w:instrText xml:space="preserve"> PAGEREF _Toc474956230 \h </w:instrText>
-            </w:r>
-            <w:r>
-              <w:rPr>
-                <w:noProof/>
-                <w:webHidden/>
-              </w:rPr>
-              <w:fldChar w:fldCharType="separate"/>
-            </w:r>
-            <w:r>
-              <w:rPr>
-                <w:b w:val="0"/>
-                <w:bCs/>
-                <w:noProof/>
-                <w:webHidden/>
-              </w:rPr>
-              <w:t>Error! Bookmark not defined.</w:t>
-            </w:r>
-            <w:r>
-              <w:rPr>
-                <w:noProof/>
-                <w:webHidden/>
-              </w:rPr>
-              <w:fldChar w:fldCharType="end"/>
-            </w:r>
-          </w:hyperlink>
-        </w:p>
-        <w:p>
-          <w:pPr>
-            <w:pStyle w:val="TOC2"/>
-            <w:tabs>
-              <w:tab w:val="right" w:leader="dot" w:pos="8290"/>
-            </w:tabs>
-            <w:rPr>
-              <w:b w:val="0"/>
-              <w:noProof/>
-              <w:lang w:eastAsia="zh-CN"/>
-            </w:rPr>
-          </w:pPr>
-          <w:hyperlink w:anchor="_Toc474956231" w:history="1">
-            <w:r>
-              <w:rPr>
-                <w:rStyle w:val="Hyperlink"/>
-                <w:noProof/>
-              </w:rPr>
-              <w:t>Temperature</w:t>
-            </w:r>
-            <w:r>
-              <w:rPr>
-                <w:noProof/>
-                <w:webHidden/>
-              </w:rPr>
-              <w:tab/>
-            </w:r>
-            <w:r>
-              <w:rPr>
-                <w:noProof/>
-                <w:webHidden/>
-              </w:rPr>
-              <w:fldChar w:fldCharType="begin"/>
-            </w:r>
-            <w:r>
-              <w:rPr>
-                <w:noProof/>
-                <w:webHidden/>
-              </w:rPr>
-              <w:instrText xml:space="preserve"> PAGEREF _Toc474956231 \h </w:instrText>
+              <w:instrText xml:space="preserve"> PAGEREF _Toc475285940 \h </w:instrText>
             </w:r>
             <w:r>
               <w:rPr>
@@ -1932,7 +1804,7 @@
               <w:lang w:eastAsia="zh-CN"/>
             </w:rPr>
           </w:pPr>
-          <w:hyperlink w:anchor="_Toc474956232" w:history="1">
+          <w:hyperlink w:anchor="_Toc475285941" w:history="1">
             <w:r>
               <w:rPr>
                 <w:rStyle w:val="Hyperlink"/>
@@ -1959,7 +1831,7 @@
                 <w:noProof/>
                 <w:webHidden/>
               </w:rPr>
-              <w:instrText xml:space="preserve"> PAGEREF _Toc474956232 \h </w:instrText>
+              <w:instrText xml:space="preserve"> PAGEREF _Toc475285941 \h </w:instrText>
             </w:r>
             <w:r>
               <w:rPr>
@@ -2017,81 +1889,83 @@
       <w:r>
         <w:br w:type="page"/>
       </w:r>
-    </w:p>
-    <w:p>
-      <w:pPr>
-        <w:pStyle w:val="Heading1"/>
-        <w:spacing w:line="360" w:lineRule="auto"/>
-      </w:pPr>
-      <w:bookmarkStart w:id="0" w:name="_Toc474956220"/>
-      <w:r>
-        <w:lastRenderedPageBreak/>
-        <w:t>Desired objectives</w:t>
-      </w:r>
+      <w:bookmarkStart w:id="0" w:name="_GoBack"/>
       <w:bookmarkEnd w:id="0"/>
     </w:p>
     <w:p>
       <w:pPr>
-        <w:spacing w:line="276" w:lineRule="auto"/>
-      </w:pPr>
-      <w:r>
-        <w:t xml:space="preserve">This </w:t>
-      </w:r>
-      <w:r>
-        <w:t>experiment</w:t>
-      </w:r>
-      <w:r>
-        <w:t xml:space="preserve"> should </w:t>
-      </w:r>
-      <w:r>
-        <w:t>verify the packs can drive the motor.</w:t>
-      </w:r>
-      <w:r>
-        <w:t xml:space="preserve">  This test is not for data acquisition but it could be modified easily to record information for physics calculations.</w:t>
-      </w:r>
+        <w:pStyle w:val="Heading1"/>
+        <w:spacing w:line="360" w:lineRule="auto"/>
+      </w:pPr>
+      <w:bookmarkStart w:id="1" w:name="_Toc475285931"/>
+      <w:r>
+        <w:lastRenderedPageBreak/>
+        <w:t>Desired objectives</w:t>
+      </w:r>
+      <w:bookmarkEnd w:id="1"/>
     </w:p>
     <w:p>
       <w:pPr>
         <w:spacing w:line="276" w:lineRule="auto"/>
       </w:pPr>
+      <w:r>
+        <w:t xml:space="preserve">This </w:t>
+      </w:r>
+      <w:r>
+        <w:t>experiment</w:t>
+      </w:r>
+      <w:r>
+        <w:t xml:space="preserve"> should </w:t>
+      </w:r>
+      <w:r>
+        <w:t>verify the packs can drive the motor.</w:t>
+      </w:r>
+      <w:r>
+        <w:t xml:space="preserve">  This test is not for data acquisition but it could be modified easily to record information for physics calculations.</w:t>
+      </w:r>
     </w:p>
     <w:p>
       <w:pPr>
         <w:spacing w:line="276" w:lineRule="auto"/>
       </w:pPr>
-      <w:r>
-        <w:t>In this experiment the load is modified to enable to motor to operate at different torques.</w:t>
-      </w:r>
     </w:p>
     <w:p>
       <w:pPr>
         <w:spacing w:line="276" w:lineRule="auto"/>
       </w:pPr>
+      <w:r>
+        <w:t>In this experiment the load is modified to enable to motor to operate at different torques.</w:t>
+      </w:r>
     </w:p>
     <w:p>
       <w:pPr>
         <w:spacing w:line="276" w:lineRule="auto"/>
       </w:pPr>
-      <w:r>
-        <w:t>To run these test a safety plan must have already been agreed and accepted by the ECE Director of Lab</w:t>
-      </w:r>
-      <w:r>
-        <w:t>o</w:t>
-      </w:r>
-      <w:r>
-        <w:t>ratories.</w:t>
-      </w:r>
     </w:p>
     <w:p>
       <w:pPr>
+        <w:spacing w:line="276" w:lineRule="auto"/>
+      </w:pPr>
+      <w:r>
+        <w:t>To run these test a safety plan must have already been agreed and accepted by the ECE Director of Lab</w:t>
+      </w:r>
+      <w:r>
+        <w:t>o</w:t>
+      </w:r>
+      <w:r>
+        <w:t>ratories.</w:t>
+      </w:r>
+    </w:p>
+    <w:p>
+      <w:pPr>
         <w:pStyle w:val="Heading1"/>
         <w:spacing w:line="360" w:lineRule="auto"/>
       </w:pPr>
-      <w:bookmarkStart w:id="1" w:name="_Toc474956221"/>
+      <w:bookmarkStart w:id="2" w:name="_Toc475285932"/>
       <w:r>
         <w:t>Required Hardware</w:t>
       </w:r>
-      <w:bookmarkEnd w:id="1"/>
+      <w:bookmarkEnd w:id="2"/>
     </w:p>
     <w:p>
       <w:pPr>
@@ -2224,11 +2098,11 @@
         <w:pStyle w:val="Heading1"/>
         <w:spacing w:line="360" w:lineRule="auto"/>
       </w:pPr>
-      <w:bookmarkStart w:id="2" w:name="_Toc474956222"/>
+      <w:bookmarkStart w:id="3" w:name="_Toc475285933"/>
       <w:r>
         <w:t>Required Software</w:t>
       </w:r>
-      <w:bookmarkEnd w:id="2"/>
+      <w:bookmarkEnd w:id="3"/>
     </w:p>
     <w:p>
       <w:pPr>
@@ -2262,22 +2136,22 @@
         <w:pStyle w:val="Heading1"/>
         <w:spacing w:line="360" w:lineRule="auto"/>
       </w:pPr>
-      <w:bookmarkStart w:id="3" w:name="_Toc474956223"/>
+      <w:bookmarkStart w:id="4" w:name="_Toc475285934"/>
       <w:r>
         <w:lastRenderedPageBreak/>
         <w:t>Hardware Setup</w:t>
       </w:r>
-      <w:bookmarkEnd w:id="3"/>
+      <w:bookmarkEnd w:id="4"/>
     </w:p>
     <w:p>
       <w:pPr>
         <w:pStyle w:val="Heading2"/>
       </w:pPr>
-      <w:bookmarkStart w:id="4" w:name="_Toc474956225"/>
+      <w:bookmarkStart w:id="5" w:name="_Toc475285935"/>
       <w:r>
         <w:t>Full accumulator setup</w:t>
       </w:r>
-      <w:bookmarkEnd w:id="4"/>
+      <w:bookmarkEnd w:id="5"/>
     </w:p>
     <w:p/>
     <w:p>
@@ -2358,11 +2232,11 @@
       <w:pPr>
         <w:pStyle w:val="Heading1"/>
       </w:pPr>
-      <w:bookmarkStart w:id="5" w:name="_Toc474956226"/>
+      <w:bookmarkStart w:id="6" w:name="_Toc475285936"/>
       <w:r>
         <w:t>Software Setup</w:t>
       </w:r>
-      <w:bookmarkEnd w:id="5"/>
+      <w:bookmarkEnd w:id="6"/>
     </w:p>
     <w:p>
       <w:pPr>
@@ -2394,12 +2268,7 @@
         </w:numPr>
       </w:pPr>
       <w:r>
-        <w:t xml:space="preserve">Launch Teamviewer and enter the following Partner  </w:t>
-      </w:r>
-      <w:bookmarkStart w:id="6" w:name="_GoBack"/>
-      <w:bookmarkEnd w:id="6"/>
-      <w:r>
-        <w:t>ID:  554547715.</w:t>
+        <w:t>Launch Teamviewer and enter the following Partner  ID:  554547715.</w:t>
       </w:r>
     </w:p>
     <w:p>
@@ -2467,7 +2336,7 @@
         <w:pStyle w:val="Heading1"/>
         <w:spacing w:line="360" w:lineRule="auto"/>
       </w:pPr>
-      <w:bookmarkStart w:id="7" w:name="_Toc474956227"/>
+      <w:bookmarkStart w:id="7" w:name="_Toc475285937"/>
       <w:r>
         <w:t>Data</w:t>
       </w:r>
@@ -2486,7 +2355,7 @@
         <w:pStyle w:val="Heading2"/>
         <w:spacing w:line="276" w:lineRule="auto"/>
       </w:pPr>
-      <w:bookmarkStart w:id="8" w:name="_Toc474956228"/>
+      <w:bookmarkStart w:id="8" w:name="_Toc475285938"/>
       <w:r>
         <w:t>Desired data</w:t>
       </w:r>
@@ -2538,9 +2407,11 @@
       <w:pPr>
         <w:pStyle w:val="Heading2"/>
       </w:pPr>
+      <w:bookmarkStart w:id="9" w:name="_Toc475285939"/>
       <w:r>
         <w:t>Current</w:t>
       </w:r>
+      <w:bookmarkEnd w:id="9"/>
     </w:p>
     <w:p>
       <w:r>
@@ -2551,11 +2422,11 @@
       <w:pPr>
         <w:pStyle w:val="Heading2"/>
       </w:pPr>
-      <w:bookmarkStart w:id="9" w:name="_Toc474956231"/>
+      <w:bookmarkStart w:id="10" w:name="_Toc475285940"/>
       <w:r>
         <w:t>Temperature</w:t>
       </w:r>
-      <w:bookmarkEnd w:id="9"/>
+      <w:bookmarkEnd w:id="10"/>
     </w:p>
     <w:p>
       <w:r>
@@ -2605,12 +2476,9 @@
     <w:p>
       <w:pPr>
         <w:sectPr>
-          <w:headerReference w:type="even" r:id="rId10"/>
-          <w:headerReference w:type="default" r:id="rId11"/>
-          <w:footerReference w:type="even" r:id="rId12"/>
-          <w:footerReference w:type="default" r:id="rId13"/>
-          <w:headerReference w:type="first" r:id="rId14"/>
-          <w:footerReference w:type="first" r:id="rId15"/>
+          <w:footerReference w:type="even" r:id="rId10"/>
+          <w:footerReference w:type="default" r:id="rId11"/>
+          <w:footerReference w:type="first" r:id="rId12"/>
           <w:pgSz w:w="11900" w:h="16840"/>
           <w:pgMar w:top="1440" w:right="1800" w:bottom="1440" w:left="1800" w:header="708" w:footer="708" w:gutter="0"/>
           <w:cols w:space="708"/>
@@ -2624,7 +2492,7 @@
         <w:pStyle w:val="Heading1"/>
         <w:spacing w:before="0"/>
       </w:pPr>
-      <w:bookmarkStart w:id="10" w:name="_Toc474956232"/>
+      <w:bookmarkStart w:id="11" w:name="_Toc475285941"/>
       <w:r>
         <w:rPr>
           <w:noProof/>
@@ -2632,7 +2500,7 @@
         </w:rPr>
         <w:lastRenderedPageBreak/>
         <w:drawing>
-          <wp:anchor distT="0" distB="0" distL="114300" distR="114300" simplePos="0" relativeHeight="251658752" behindDoc="0" locked="0" layoutInCell="1" allowOverlap="1" wp14:anchorId="7BA8D158" wp14:editId="13B97A83">
+          <wp:anchor distT="0" distB="0" distL="114300" distR="114300" simplePos="0" relativeHeight="251658240" behindDoc="0" locked="0" layoutInCell="1" allowOverlap="1" wp14:anchorId="7BA8D158" wp14:editId="37A201A5">
             <wp:simplePos x="0" y="0"/>
             <wp:positionH relativeFrom="column">
               <wp:posOffset>0</wp:posOffset>
@@ -2657,7 +2525,7 @@
                     </pic:cNvPicPr>
                   </pic:nvPicPr>
                   <pic:blipFill>
-                    <a:blip r:embed="rId16">
+                    <a:blip r:embed="rId13">
                       <a:extLst>
                         <a:ext uri="{28A0092B-C50C-407E-A947-70E740481C1C}">
                           <a14:useLocalDpi xmlns:a14="http://schemas.microsoft.com/office/drawing/2010/main" val="0"/>
@@ -2699,7 +2567,7 @@
       <w:r>
         <w:t>Wiring requirements</w:t>
       </w:r>
-      <w:bookmarkEnd w:id="10"/>
+      <w:bookmarkEnd w:id="11"/>
     </w:p>
     <w:tbl>
       <w:tblPr>
@@ -3143,7 +3011,7 @@
       <w:alias w:val="Date"/>
       <w:id w:val="179466070"/>
       <w:dataBinding w:prefixMappings="xmlns:ns0='http://schemas.microsoft.com/office/2006/coverPageProps'" w:xpath="/ns0:CoverPageProperties[1]/ns0:PublishDate[1]" w:storeItemID="{55AF091B-3C7A-41E3-B477-F2FDAA23CFDA}"/>
-      <w:date w:fullDate="2017-02-14T00:00:00Z">
+      <w:date w:fullDate="2017-02-19T00:00:00Z">
         <w:dateFormat w:val="MMMM d, yyyy"/>
         <w:lid w:val="en-US"/>
         <w:storeMappedDataAs w:val="dateTime"/>
@@ -3168,7 +3036,7 @@
           <w:rPr>
             <w:rFonts w:ascii="Cambria" w:hAnsi="Cambria"/>
           </w:rPr>
-          <w:t>February 14, 2017</w:t>
+          <w:t>February 19, 2017</w:t>
         </w:r>
       </w:p>
     </w:sdtContent>
@@ -3224,7 +3092,7 @@
       <w:alias w:val="Date"/>
       <w:id w:val="625509732"/>
       <w:dataBinding w:prefixMappings="xmlns:ns0='http://schemas.microsoft.com/office/2006/coverPageProps'" w:xpath="/ns0:CoverPageProperties[1]/ns0:PublishDate[1]" w:storeItemID="{55AF091B-3C7A-41E3-B477-F2FDAA23CFDA}"/>
-      <w:date w:fullDate="2017-02-14T00:00:00Z">
+      <w:date w:fullDate="2017-02-19T00:00:00Z">
         <w:dateFormat w:val="MMMM d, yyyy"/>
         <w:lid w:val="en-US"/>
         <w:storeMappedDataAs w:val="dateTime"/>
@@ -3249,7 +3117,7 @@
           <w:rPr>
             <w:rFonts w:ascii="Cambria" w:hAnsi="Cambria"/>
           </w:rPr>
-          <w:t>February 14, 2017</w:t>
+          <w:t>February 19, 2017</w:t>
         </w:r>
       </w:p>
     </w:sdtContent>
@@ -3305,7 +3173,7 @@
       <w:alias w:val="Date"/>
       <w:id w:val="8030389"/>
       <w:dataBinding w:prefixMappings="xmlns:ns0='http://schemas.microsoft.com/office/2006/coverPageProps'" w:xpath="/ns0:CoverPageProperties[1]/ns0:PublishDate[1]" w:storeItemID="{55AF091B-3C7A-41E3-B477-F2FDAA23CFDA}"/>
-      <w:date w:fullDate="2017-02-14T00:00:00Z">
+      <w:date w:fullDate="2017-02-19T00:00:00Z">
         <w:dateFormat w:val="MMMM d, yyyy"/>
         <w:lid w:val="en-US"/>
         <w:storeMappedDataAs w:val="dateTime"/>
@@ -3330,13 +3198,7 @@
           <w:rPr>
             <w:rFonts w:ascii="Cambria" w:hAnsi="Cambria"/>
           </w:rPr>
-          <w:t>February 14</w:t>
-        </w:r>
-        <w:r>
-          <w:rPr>
-            <w:rFonts w:ascii="Cambria" w:hAnsi="Cambria"/>
-          </w:rPr>
-          <w:t>, 2017</w:t>
+          <w:t>February 19, 2017</w:t>
         </w:r>
       </w:p>
     </w:sdtContent>
@@ -3366,36 +3228,6 @@
     </w:p>
   </w:footnote>
 </w:footnotes>
-</file>
-
-<file path=word/header1.xml><?xml version="1.0" encoding="utf-8"?>
-<w:hdr xmlns:wpc="http://schemas.microsoft.com/office/word/2010/wordprocessingCanvas" xmlns:mc="http://schemas.openxmlformats.org/markup-compatibility/2006" xmlns:o="urn:schemas-microsoft-com:office:office" xmlns:r="http://schemas.openxmlformats.org/officeDocument/2006/relationships" xmlns:m="http://schemas.openxmlformats.org/officeDocument/2006/math" xmlns:v="urn:schemas-microsoft-com:vml" xmlns:wp14="http://schemas.microsoft.com/office/word/2010/wordprocessingDrawing" xmlns:wp="http://schemas.openxmlformats.org/drawingml/2006/wordprocessingDrawing" xmlns:w10="urn:schemas-microsoft-com:office:word" xmlns:w="http://schemas.openxmlformats.org/wordprocessingml/2006/main" xmlns:w14="http://schemas.microsoft.com/office/word/2010/wordml" xmlns:w15="http://schemas.microsoft.com/office/word/2012/wordml" xmlns:wpg="http://schemas.microsoft.com/office/word/2010/wordprocessingGroup" xmlns:wpi="http://schemas.microsoft.com/office/word/2010/wordprocessingInk" xmlns:wne="http://schemas.microsoft.com/office/word/2006/wordml" xmlns:wps="http://schemas.microsoft.com/office/word/2010/wordprocessingShape" mc:Ignorable="w14 w15 wp14">
-  <w:p>
-    <w:pPr>
-      <w:pStyle w:val="Header"/>
-    </w:pPr>
-  </w:p>
-</w:hdr>
-</file>
-
-<file path=word/header2.xml><?xml version="1.0" encoding="utf-8"?>
-<w:hdr xmlns:wpc="http://schemas.microsoft.com/office/word/2010/wordprocessingCanvas" xmlns:mc="http://schemas.openxmlformats.org/markup-compatibility/2006" xmlns:o="urn:schemas-microsoft-com:office:office" xmlns:r="http://schemas.openxmlformats.org/officeDocument/2006/relationships" xmlns:m="http://schemas.openxmlformats.org/officeDocument/2006/math" xmlns:v="urn:schemas-microsoft-com:vml" xmlns:wp14="http://schemas.microsoft.com/office/word/2010/wordprocessingDrawing" xmlns:wp="http://schemas.openxmlformats.org/drawingml/2006/wordprocessingDrawing" xmlns:w10="urn:schemas-microsoft-com:office:word" xmlns:w="http://schemas.openxmlformats.org/wordprocessingml/2006/main" xmlns:w14="http://schemas.microsoft.com/office/word/2010/wordml" xmlns:w15="http://schemas.microsoft.com/office/word/2012/wordml" xmlns:wpg="http://schemas.microsoft.com/office/word/2010/wordprocessingGroup" xmlns:wpi="http://schemas.microsoft.com/office/word/2010/wordprocessingInk" xmlns:wne="http://schemas.microsoft.com/office/word/2006/wordml" xmlns:wps="http://schemas.microsoft.com/office/word/2010/wordprocessingShape" mc:Ignorable="w14 w15 wp14">
-  <w:p>
-    <w:pPr>
-      <w:pStyle w:val="Header"/>
-    </w:pPr>
-  </w:p>
-</w:hdr>
-</file>
-
-<file path=word/header3.xml><?xml version="1.0" encoding="utf-8"?>
-<w:hdr xmlns:wpc="http://schemas.microsoft.com/office/word/2010/wordprocessingCanvas" xmlns:mc="http://schemas.openxmlformats.org/markup-compatibility/2006" xmlns:o="urn:schemas-microsoft-com:office:office" xmlns:r="http://schemas.openxmlformats.org/officeDocument/2006/relationships" xmlns:m="http://schemas.openxmlformats.org/officeDocument/2006/math" xmlns:v="urn:schemas-microsoft-com:vml" xmlns:wp14="http://schemas.microsoft.com/office/word/2010/wordprocessingDrawing" xmlns:wp="http://schemas.openxmlformats.org/drawingml/2006/wordprocessingDrawing" xmlns:w10="urn:schemas-microsoft-com:office:word" xmlns:w="http://schemas.openxmlformats.org/wordprocessingml/2006/main" xmlns:w14="http://schemas.microsoft.com/office/word/2010/wordml" xmlns:w15="http://schemas.microsoft.com/office/word/2012/wordml" xmlns:wpg="http://schemas.microsoft.com/office/word/2010/wordprocessingGroup" xmlns:wpi="http://schemas.microsoft.com/office/word/2010/wordprocessingInk" xmlns:wne="http://schemas.microsoft.com/office/word/2006/wordml" xmlns:wps="http://schemas.microsoft.com/office/word/2010/wordprocessingShape" mc:Ignorable="w14 w15 wp14">
-  <w:p>
-    <w:pPr>
-      <w:pStyle w:val="Header"/>
-    </w:pPr>
-  </w:p>
-</w:hdr>
 </file>
 
 <file path=word/numbering.xml><?xml version="1.0" encoding="utf-8"?>
@@ -5699,7 +5531,7 @@
 
 <file path=customXml/item1.xml><?xml version="1.0" encoding="utf-8"?>
 <CoverPageProperties xmlns="http://schemas.microsoft.com/office/2006/coverPageProps">
-  <PublishDate>2017-02-14T00:00:00</PublishDate>
+  <PublishDate>2017-02-19T00:00:00</PublishDate>
   <Abstract>This document contains information about how to set up an experiment to</Abstract>
   <CompanyAddress>Lafayette College: Electrical and Computer Engineering</CompanyAddress>
   <CompanyPhone/>
@@ -5721,7 +5553,7 @@
 </file>
 
 <file path=customXml/itemProps2.xml><?xml version="1.0" encoding="utf-8"?>
-<ds:datastoreItem xmlns:ds="http://schemas.openxmlformats.org/officeDocument/2006/customXml" ds:itemID="{66283CC1-0FF1-45D8-98A4-CF07F5FF9B6B}">
+<ds:datastoreItem xmlns:ds="http://schemas.openxmlformats.org/officeDocument/2006/customXml" ds:itemID="{740D764B-196B-4157-84C4-97B82D59892B}">
   <ds:schemaRefs>
     <ds:schemaRef ds:uri="http://schemas.openxmlformats.org/officeDocument/2006/bibliography"/>
   </ds:schemaRefs>

</xml_diff>